<commit_message>
[Mat] Added sprite support to assembler
</commit_message>
<xml_diff>
--- a/Assembler/Instructions for using the assembler.docx
+++ b/Assembler/Instructions for using the assembler.docx
@@ -645,455 +645,103 @@
     <w:p>
       <w:pPr>
         <w:rPr>
-          <w:rFonts w:ascii="Courier New" w:hAnsi="Courier New" w:cs="Courier New"/>
-          <w:color w:val="000000"/>
-          <w:sz w:val="20"/>
-          <w:szCs w:val="20"/>
+          <w:rFonts w:cstheme="minorHAnsi"/>
+          <w:color w:val="4472C4" w:themeColor="accent1"/>
+          <w:sz w:val="24"/>
+          <w:szCs w:val="24"/>
         </w:rPr>
       </w:pPr>
-      <w:bookmarkStart w:id="0" w:name="0nnn"/>
-      <w:r>
-        <w:rPr>
-          <w:rStyle w:val="Strong"/>
-          <w:rFonts w:ascii="Courier New" w:hAnsi="Courier New" w:cs="Courier New"/>
-          <w:color w:val="000000"/>
-          <w:sz w:val="20"/>
-          <w:szCs w:val="20"/>
-          <w:shd w:val="clear" w:color="auto" w:fill="FFFFFF"/>
-        </w:rPr>
-        <w:t>0</w:t>
-      </w:r>
-      <w:r>
-        <w:rPr>
-          <w:rStyle w:val="Emphasis"/>
-          <w:rFonts w:ascii="Courier New" w:hAnsi="Courier New" w:cs="Courier New"/>
-          <w:b/>
-          <w:bCs/>
-          <w:color w:val="000000"/>
-          <w:sz w:val="20"/>
-          <w:szCs w:val="20"/>
-          <w:shd w:val="clear" w:color="auto" w:fill="FFFFFF"/>
-        </w:rPr>
-        <w:t>nnn</w:t>
-      </w:r>
-      <w:bookmarkEnd w:id="0"/>
-      <w:r>
-        <w:rPr>
-          <w:rStyle w:val="Strong"/>
-          <w:rFonts w:ascii="Courier New" w:hAnsi="Courier New" w:cs="Courier New"/>
-          <w:color w:val="000000"/>
-          <w:sz w:val="20"/>
-          <w:szCs w:val="20"/>
-          <w:shd w:val="clear" w:color="auto" w:fill="FFFFFF"/>
-        </w:rPr>
-        <w:t> - SYS </w:t>
-      </w:r>
-      <w:proofErr w:type="spellStart"/>
-      <w:r>
-        <w:rPr>
-          <w:rStyle w:val="Emphasis"/>
-          <w:rFonts w:ascii="Courier New" w:hAnsi="Courier New" w:cs="Courier New"/>
-          <w:b/>
-          <w:bCs/>
-          <w:color w:val="000000"/>
-          <w:sz w:val="20"/>
-          <w:szCs w:val="20"/>
-          <w:shd w:val="clear" w:color="auto" w:fill="FFFFFF"/>
-        </w:rPr>
-        <w:t>addr</w:t>
-      </w:r>
-      <w:proofErr w:type="spellEnd"/>
-      <w:r>
-        <w:rPr>
-          <w:rFonts w:ascii="Courier New" w:hAnsi="Courier New" w:cs="Courier New"/>
-          <w:color w:val="000000"/>
-          <w:sz w:val="20"/>
-          <w:szCs w:val="20"/>
-        </w:rPr>
-        <w:br/>
-      </w:r>
-      <w:r>
-        <w:rPr>
-          <w:rFonts w:ascii="Courier New" w:hAnsi="Courier New" w:cs="Courier New"/>
-          <w:color w:val="000000"/>
-          <w:sz w:val="20"/>
-          <w:szCs w:val="20"/>
-          <w:shd w:val="clear" w:color="auto" w:fill="FFFFFF"/>
-        </w:rPr>
-        <w:t>Jump to a machine code routine at </w:t>
-      </w:r>
-      <w:proofErr w:type="spellStart"/>
-      <w:r>
-        <w:rPr>
-          <w:rStyle w:val="Emphasis"/>
-          <w:rFonts w:ascii="Courier New" w:hAnsi="Courier New" w:cs="Courier New"/>
-          <w:color w:val="000000"/>
-          <w:sz w:val="20"/>
-          <w:szCs w:val="20"/>
-          <w:shd w:val="clear" w:color="auto" w:fill="FFFFFF"/>
-        </w:rPr>
-        <w:t>nnn</w:t>
-      </w:r>
-      <w:proofErr w:type="spellEnd"/>
-      <w:r>
-        <w:rPr>
-          <w:rFonts w:ascii="Courier New" w:hAnsi="Courier New" w:cs="Courier New"/>
-          <w:color w:val="000000"/>
-          <w:sz w:val="20"/>
-          <w:szCs w:val="20"/>
-          <w:shd w:val="clear" w:color="auto" w:fill="FFFFFF"/>
-        </w:rPr>
-        <w:t>.</w:t>
-      </w:r>
-      <w:r>
-        <w:rPr>
-          <w:rFonts w:ascii="Courier New" w:hAnsi="Courier New" w:cs="Courier New"/>
-          <w:color w:val="000000"/>
-          <w:sz w:val="20"/>
-          <w:szCs w:val="20"/>
-        </w:rPr>
-        <w:br/>
-      </w:r>
-      <w:r>
-        <w:rPr>
-          <w:rFonts w:ascii="Courier New" w:hAnsi="Courier New" w:cs="Courier New"/>
-          <w:color w:val="000000"/>
-          <w:sz w:val="20"/>
-          <w:szCs w:val="20"/>
-          <w:shd w:val="clear" w:color="auto" w:fill="FFFFFF"/>
-        </w:rPr>
-        <w:t xml:space="preserve">This instruction is only used on the old computers on which Chip-8 was </w:t>
-      </w:r>
-      <w:r>
-        <w:rPr>
-          <w:rFonts w:ascii="Courier New" w:hAnsi="Courier New" w:cs="Courier New"/>
-          <w:color w:val="000000"/>
-          <w:sz w:val="20"/>
-          <w:szCs w:val="20"/>
-          <w:shd w:val="clear" w:color="auto" w:fill="FFFFFF"/>
-        </w:rPr>
-        <w:t xml:space="preserve">  </w:t>
-      </w:r>
-      <w:r>
-        <w:rPr>
-          <w:rFonts w:ascii="Courier New" w:hAnsi="Courier New" w:cs="Courier New"/>
-          <w:color w:val="000000"/>
-          <w:sz w:val="20"/>
-          <w:szCs w:val="20"/>
-          <w:shd w:val="clear" w:color="auto" w:fill="FFFFFF"/>
-        </w:rPr>
-        <w:t>originally implemented. It is ignored by modern interpreters.</w:t>
-      </w:r>
-      <w:r>
-        <w:rPr>
-          <w:rFonts w:ascii="Courier New" w:hAnsi="Courier New" w:cs="Courier New"/>
-          <w:color w:val="000000"/>
-          <w:sz w:val="20"/>
-          <w:szCs w:val="20"/>
-        </w:rPr>
-        <w:br/>
+      <w:r>
+        <w:rPr>
+          <w:rFonts w:cstheme="minorHAnsi"/>
+          <w:color w:val="4472C4" w:themeColor="accent1"/>
+          <w:sz w:val="24"/>
+          <w:szCs w:val="24"/>
+        </w:rPr>
+        <w:t xml:space="preserve">** Sprite support: Use instruction “SPRITE” + </w:t>
+      </w:r>
+      <w:proofErr w:type="gramStart"/>
+      <w:r>
+        <w:rPr>
+          <w:rFonts w:cstheme="minorHAnsi"/>
+          <w:color w:val="4472C4" w:themeColor="accent1"/>
+          <w:sz w:val="24"/>
+          <w:szCs w:val="24"/>
+        </w:rPr>
+        <w:t>4 digit</w:t>
+      </w:r>
+      <w:proofErr w:type="gramEnd"/>
+      <w:r>
+        <w:rPr>
+          <w:rFonts w:cstheme="minorHAnsi"/>
+          <w:color w:val="4472C4" w:themeColor="accent1"/>
+          <w:sz w:val="24"/>
+          <w:szCs w:val="24"/>
+        </w:rPr>
+        <w:t xml:space="preserve"> hexadecimal number</w:t>
       </w:r>
     </w:p>
     <w:p>
       <w:pPr>
         <w:rPr>
-          <w:rFonts w:ascii="Courier New" w:hAnsi="Courier New" w:cs="Courier New"/>
-          <w:color w:val="000000"/>
-          <w:sz w:val="20"/>
-          <w:szCs w:val="20"/>
+          <w:rFonts w:cstheme="minorHAnsi"/>
+          <w:color w:val="4472C4" w:themeColor="accent1"/>
+          <w:sz w:val="24"/>
+          <w:szCs w:val="24"/>
         </w:rPr>
       </w:pPr>
-      <w:bookmarkStart w:id="1" w:name="00E0"/>
-      <w:r>
-        <w:rPr>
-          <w:rStyle w:val="Strong"/>
-          <w:rFonts w:ascii="Courier New" w:hAnsi="Courier New" w:cs="Courier New"/>
-          <w:color w:val="000000"/>
-          <w:sz w:val="20"/>
-          <w:szCs w:val="20"/>
-          <w:shd w:val="clear" w:color="auto" w:fill="FFFFFF"/>
-        </w:rPr>
-        <w:lastRenderedPageBreak/>
-        <w:t>00E0</w:t>
-      </w:r>
-      <w:bookmarkEnd w:id="1"/>
-      <w:r>
-        <w:rPr>
-          <w:rStyle w:val="Strong"/>
-          <w:rFonts w:ascii="Courier New" w:hAnsi="Courier New" w:cs="Courier New"/>
-          <w:color w:val="000000"/>
-          <w:sz w:val="20"/>
-          <w:szCs w:val="20"/>
-          <w:shd w:val="clear" w:color="auto" w:fill="FFFFFF"/>
-        </w:rPr>
-        <w:t> - CLS</w:t>
-      </w:r>
-      <w:r>
-        <w:rPr>
-          <w:rFonts w:ascii="Courier New" w:hAnsi="Courier New" w:cs="Courier New"/>
-          <w:color w:val="000000"/>
-          <w:sz w:val="20"/>
-          <w:szCs w:val="20"/>
-        </w:rPr>
-        <w:br/>
-      </w:r>
-      <w:r>
-        <w:rPr>
-          <w:rFonts w:ascii="Courier New" w:hAnsi="Courier New" w:cs="Courier New"/>
-          <w:color w:val="000000"/>
-          <w:sz w:val="20"/>
-          <w:szCs w:val="20"/>
-          <w:shd w:val="clear" w:color="auto" w:fill="FFFFFF"/>
-        </w:rPr>
-        <w:t>Clear the display.</w:t>
-      </w:r>
-      <w:r>
-        <w:rPr>
-          <w:rFonts w:ascii="Courier New" w:hAnsi="Courier New" w:cs="Courier New"/>
-          <w:color w:val="000000"/>
-          <w:sz w:val="20"/>
-          <w:szCs w:val="20"/>
-        </w:rPr>
-        <w:br/>
-      </w:r>
-      <w:bookmarkStart w:id="2" w:name="00EE"/>
+      <w:r>
+        <w:rPr>
+          <w:rFonts w:cstheme="minorHAnsi"/>
+          <w:color w:val="4472C4" w:themeColor="accent1"/>
+          <w:sz w:val="24"/>
+          <w:szCs w:val="24"/>
+        </w:rPr>
+        <w:tab/>
+        <w:t>Ex: SPRITE 26EF</w:t>
+      </w:r>
     </w:p>
     <w:p>
       <w:pPr>
         <w:rPr>
-          <w:rStyle w:val="Strong"/>
-          <w:rFonts w:ascii="Courier New" w:hAnsi="Courier New" w:cs="Courier New"/>
-          <w:b w:val="0"/>
-          <w:bCs w:val="0"/>
-          <w:color w:val="000000"/>
-          <w:sz w:val="20"/>
-          <w:szCs w:val="20"/>
+          <w:rFonts w:cstheme="minorHAnsi"/>
+          <w:color w:val="4472C4" w:themeColor="accent1"/>
+          <w:sz w:val="28"/>
+          <w:szCs w:val="28"/>
         </w:rPr>
       </w:pPr>
       <w:r>
         <w:rPr>
-          <w:rStyle w:val="Strong"/>
-          <w:rFonts w:ascii="Courier New" w:hAnsi="Courier New" w:cs="Courier New"/>
-          <w:color w:val="000000"/>
-          <w:sz w:val="20"/>
-          <w:szCs w:val="20"/>
-          <w:shd w:val="clear" w:color="auto" w:fill="FFFFFF"/>
-        </w:rPr>
-        <w:t>00EE</w:t>
-      </w:r>
-      <w:bookmarkEnd w:id="2"/>
-      <w:r>
-        <w:rPr>
-          <w:rStyle w:val="Strong"/>
-          <w:rFonts w:ascii="Courier New" w:hAnsi="Courier New" w:cs="Courier New"/>
-          <w:color w:val="000000"/>
-          <w:sz w:val="20"/>
-          <w:szCs w:val="20"/>
-          <w:shd w:val="clear" w:color="auto" w:fill="FFFFFF"/>
-        </w:rPr>
-        <w:t> - RET</w:t>
-      </w:r>
-      <w:r>
-        <w:rPr>
-          <w:rFonts w:ascii="Courier New" w:hAnsi="Courier New" w:cs="Courier New"/>
-          <w:color w:val="000000"/>
-          <w:sz w:val="20"/>
-          <w:szCs w:val="20"/>
-        </w:rPr>
-        <w:br/>
-      </w:r>
-      <w:r>
-        <w:rPr>
-          <w:rFonts w:ascii="Courier New" w:hAnsi="Courier New" w:cs="Courier New"/>
-          <w:color w:val="000000"/>
-          <w:sz w:val="20"/>
-          <w:szCs w:val="20"/>
-          <w:shd w:val="clear" w:color="auto" w:fill="FFFFFF"/>
-        </w:rPr>
-        <w:t>Return from a subroutine.</w:t>
-      </w:r>
-      <w:r>
-        <w:rPr>
-          <w:rFonts w:ascii="Courier New" w:hAnsi="Courier New" w:cs="Courier New"/>
-          <w:color w:val="000000"/>
-          <w:sz w:val="20"/>
-          <w:szCs w:val="20"/>
-        </w:rPr>
-        <w:br/>
-      </w:r>
-      <w:r>
-        <w:rPr>
-          <w:rFonts w:ascii="Courier New" w:hAnsi="Courier New" w:cs="Courier New"/>
-          <w:color w:val="000000"/>
-          <w:sz w:val="20"/>
-          <w:szCs w:val="20"/>
-          <w:shd w:val="clear" w:color="auto" w:fill="FFFFFF"/>
-        </w:rPr>
-        <w:t>The interpreter sets the program counter to the address at the top of the stack, then subtracts 1 from the stack pointer.</w:t>
-      </w:r>
-      <w:r>
-        <w:rPr>
-          <w:rFonts w:ascii="Courier New" w:hAnsi="Courier New" w:cs="Courier New"/>
-          <w:color w:val="000000"/>
-          <w:sz w:val="20"/>
-          <w:szCs w:val="20"/>
-        </w:rPr>
-        <w:br/>
-      </w:r>
-      <w:r>
-        <w:rPr>
-          <w:rFonts w:ascii="Courier New" w:hAnsi="Courier New" w:cs="Courier New"/>
-          <w:color w:val="000000"/>
-          <w:sz w:val="20"/>
-          <w:szCs w:val="20"/>
-        </w:rPr>
-        <w:br/>
-      </w:r>
-      <w:bookmarkStart w:id="3" w:name="1nnn"/>
-      <w:r>
-        <w:rPr>
-          <w:rStyle w:val="Strong"/>
-          <w:rFonts w:ascii="Courier New" w:hAnsi="Courier New" w:cs="Courier New"/>
-          <w:color w:val="000000"/>
-          <w:sz w:val="20"/>
-          <w:szCs w:val="20"/>
-          <w:shd w:val="clear" w:color="auto" w:fill="FFFFFF"/>
-        </w:rPr>
-        <w:t>1</w:t>
-      </w:r>
-      <w:r>
-        <w:rPr>
-          <w:rStyle w:val="Emphasis"/>
-          <w:rFonts w:ascii="Courier New" w:hAnsi="Courier New" w:cs="Courier New"/>
-          <w:b/>
-          <w:bCs/>
-          <w:color w:val="000000"/>
-          <w:sz w:val="20"/>
-          <w:szCs w:val="20"/>
-          <w:shd w:val="clear" w:color="auto" w:fill="FFFFFF"/>
-        </w:rPr>
-        <w:t>nnn</w:t>
-      </w:r>
-      <w:bookmarkEnd w:id="3"/>
-      <w:r>
-        <w:rPr>
-          <w:rStyle w:val="Strong"/>
-          <w:rFonts w:ascii="Courier New" w:hAnsi="Courier New" w:cs="Courier New"/>
-          <w:color w:val="000000"/>
-          <w:sz w:val="20"/>
-          <w:szCs w:val="20"/>
-          <w:shd w:val="clear" w:color="auto" w:fill="FFFFFF"/>
-        </w:rPr>
-        <w:t> - JP </w:t>
-      </w:r>
-      <w:proofErr w:type="spellStart"/>
-      <w:r>
-        <w:rPr>
-          <w:rStyle w:val="Emphasis"/>
-          <w:rFonts w:ascii="Courier New" w:hAnsi="Courier New" w:cs="Courier New"/>
-          <w:b/>
-          <w:bCs/>
-          <w:color w:val="000000"/>
-          <w:sz w:val="20"/>
-          <w:szCs w:val="20"/>
-          <w:shd w:val="clear" w:color="auto" w:fill="FFFFFF"/>
-        </w:rPr>
-        <w:t>addr</w:t>
-      </w:r>
-      <w:proofErr w:type="spellEnd"/>
-      <w:r>
-        <w:rPr>
-          <w:rFonts w:ascii="Courier New" w:hAnsi="Courier New" w:cs="Courier New"/>
-          <w:color w:val="000000"/>
-          <w:sz w:val="20"/>
-          <w:szCs w:val="20"/>
-        </w:rPr>
-        <w:br/>
-      </w:r>
-      <w:r>
-        <w:rPr>
-          <w:rFonts w:ascii="Courier New" w:hAnsi="Courier New" w:cs="Courier New"/>
-          <w:color w:val="000000"/>
-          <w:sz w:val="20"/>
-          <w:szCs w:val="20"/>
-          <w:shd w:val="clear" w:color="auto" w:fill="FFFFFF"/>
-        </w:rPr>
-        <w:t>Jump to location </w:t>
-      </w:r>
-      <w:proofErr w:type="spellStart"/>
-      <w:r>
-        <w:rPr>
-          <w:rStyle w:val="Emphasis"/>
-          <w:rFonts w:ascii="Courier New" w:hAnsi="Courier New" w:cs="Courier New"/>
-          <w:color w:val="000000"/>
-          <w:sz w:val="20"/>
-          <w:szCs w:val="20"/>
-          <w:shd w:val="clear" w:color="auto" w:fill="FFFFFF"/>
-        </w:rPr>
-        <w:t>nnn</w:t>
-      </w:r>
-      <w:proofErr w:type="spellEnd"/>
-      <w:r>
-        <w:rPr>
-          <w:rFonts w:ascii="Courier New" w:hAnsi="Courier New" w:cs="Courier New"/>
-          <w:color w:val="000000"/>
-          <w:sz w:val="20"/>
-          <w:szCs w:val="20"/>
-          <w:shd w:val="clear" w:color="auto" w:fill="FFFFFF"/>
-        </w:rPr>
-        <w:t>.</w:t>
-      </w:r>
-      <w:r>
-        <w:rPr>
-          <w:rFonts w:ascii="Courier New" w:hAnsi="Courier New" w:cs="Courier New"/>
-          <w:color w:val="000000"/>
-          <w:sz w:val="20"/>
-          <w:szCs w:val="20"/>
-        </w:rPr>
-        <w:br/>
-      </w:r>
-      <w:r>
-        <w:rPr>
-          <w:rFonts w:ascii="Courier New" w:hAnsi="Courier New" w:cs="Courier New"/>
-          <w:color w:val="000000"/>
-          <w:sz w:val="20"/>
-          <w:szCs w:val="20"/>
-          <w:shd w:val="clear" w:color="auto" w:fill="FFFFFF"/>
-        </w:rPr>
-        <w:t>The interpreter sets the program counter to </w:t>
-      </w:r>
-      <w:proofErr w:type="spellStart"/>
-      <w:r>
-        <w:rPr>
-          <w:rStyle w:val="Emphasis"/>
-          <w:rFonts w:ascii="Courier New" w:hAnsi="Courier New" w:cs="Courier New"/>
-          <w:color w:val="000000"/>
-          <w:sz w:val="20"/>
-          <w:szCs w:val="20"/>
-          <w:shd w:val="clear" w:color="auto" w:fill="FFFFFF"/>
-        </w:rPr>
-        <w:t>nnn</w:t>
-      </w:r>
-      <w:proofErr w:type="spellEnd"/>
-      <w:r>
-        <w:rPr>
-          <w:rFonts w:ascii="Courier New" w:hAnsi="Courier New" w:cs="Courier New"/>
-          <w:color w:val="000000"/>
-          <w:sz w:val="20"/>
-          <w:szCs w:val="20"/>
-          <w:shd w:val="clear" w:color="auto" w:fill="FFFFFF"/>
-        </w:rPr>
-        <w:t>.</w:t>
-      </w:r>
-      <w:bookmarkStart w:id="4" w:name="2nnn"/>
+          <w:rFonts w:cstheme="minorHAnsi"/>
+          <w:color w:val="4472C4" w:themeColor="accent1"/>
+          <w:sz w:val="28"/>
+          <w:szCs w:val="28"/>
+        </w:rPr>
+        <w:t xml:space="preserve">** Comments: use “//” before the comment. </w:t>
+      </w:r>
+      <w:r>
+        <w:rPr>
+          <w:rFonts w:cstheme="minorHAnsi"/>
+          <w:color w:val="4472C4" w:themeColor="accent1"/>
+          <w:sz w:val="28"/>
+          <w:szCs w:val="28"/>
+        </w:rPr>
+        <w:t>Cannot be on it</w:t>
+      </w:r>
+      <w:bookmarkStart w:id="0" w:name="_GoBack"/>
+      <w:bookmarkEnd w:id="0"/>
+      <w:r>
+        <w:rPr>
+          <w:rFonts w:cstheme="minorHAnsi"/>
+          <w:color w:val="4472C4" w:themeColor="accent1"/>
+          <w:sz w:val="28"/>
+          <w:szCs w:val="28"/>
+        </w:rPr>
+        <w:t>s own line.</w:t>
+      </w:r>
     </w:p>
     <w:p>
       <w:pPr>
-        <w:pStyle w:val="ListParagraph"/>
-        <w:numPr>
-          <w:ilvl w:val="0"/>
-          <w:numId w:val="2"/>
-        </w:numPr>
         <w:rPr>
           <w:rFonts w:ascii="Courier New" w:hAnsi="Courier New" w:cs="Courier New"/>
           <w:color w:val="000000"/>
@@ -1101,16 +749,18 @@
           <w:szCs w:val="20"/>
         </w:rPr>
       </w:pPr>
-      <w:r>
-        <w:rPr>
-          <w:rStyle w:val="Strong"/>
-          <w:rFonts w:ascii="Courier New" w:hAnsi="Courier New" w:cs="Courier New"/>
-          <w:color w:val="000000"/>
-          <w:sz w:val="20"/>
-          <w:szCs w:val="20"/>
-          <w:shd w:val="clear" w:color="auto" w:fill="FFFFFF"/>
-        </w:rPr>
-        <w:t>2</w:t>
+      <w:bookmarkStart w:id="1" w:name="0nnn"/>
+      <w:r>
+        <w:rPr>
+          <w:rStyle w:val="Strong"/>
+          <w:rFonts w:ascii="Courier New" w:hAnsi="Courier New" w:cs="Courier New"/>
+          <w:color w:val="000000"/>
+          <w:sz w:val="20"/>
+          <w:szCs w:val="20"/>
+          <w:shd w:val="clear" w:color="auto" w:fill="FFFFFF"/>
+        </w:rPr>
+        <w:lastRenderedPageBreak/>
+        <w:t>0</w:t>
       </w:r>
       <w:r>
         <w:rPr>
@@ -1125,17 +775,17 @@
         </w:rPr>
         <w:t>nnn</w:t>
       </w:r>
-      <w:bookmarkEnd w:id="4"/>
-      <w:r>
-        <w:rPr>
-          <w:rStyle w:val="Strong"/>
-          <w:rFonts w:ascii="Courier New" w:hAnsi="Courier New" w:cs="Courier New"/>
-          <w:color w:val="000000"/>
-          <w:sz w:val="20"/>
-          <w:szCs w:val="20"/>
-          <w:shd w:val="clear" w:color="auto" w:fill="FFFFFF"/>
-        </w:rPr>
-        <w:t> - CALL </w:t>
+      <w:bookmarkEnd w:id="1"/>
+      <w:r>
+        <w:rPr>
+          <w:rStyle w:val="Strong"/>
+          <w:rFonts w:ascii="Courier New" w:hAnsi="Courier New" w:cs="Courier New"/>
+          <w:color w:val="000000"/>
+          <w:sz w:val="20"/>
+          <w:szCs w:val="20"/>
+          <w:shd w:val="clear" w:color="auto" w:fill="FFFFFF"/>
+        </w:rPr>
+        <w:t> - SYS </w:t>
       </w:r>
       <w:proofErr w:type="spellStart"/>
       <w:r>
@@ -1169,7 +819,7 @@
           <w:szCs w:val="20"/>
           <w:shd w:val="clear" w:color="auto" w:fill="FFFFFF"/>
         </w:rPr>
-        <w:t>Call subroutine at </w:t>
+        <w:t>Jump to a machine code routine at </w:t>
       </w:r>
       <w:proofErr w:type="spellStart"/>
       <w:r>
@@ -1211,60 +861,203 @@
           <w:szCs w:val="20"/>
           <w:shd w:val="clear" w:color="auto" w:fill="FFFFFF"/>
         </w:rPr>
-        <w:t>The interpreter increments the stack pointer, then puts the current PC on the top of the stack. The PC is then set to </w:t>
-      </w:r>
-      <w:proofErr w:type="spellStart"/>
-      <w:r>
-        <w:rPr>
-          <w:rStyle w:val="Emphasis"/>
-          <w:rFonts w:ascii="Courier New" w:hAnsi="Courier New" w:cs="Courier New"/>
-          <w:color w:val="000000"/>
-          <w:sz w:val="20"/>
-          <w:szCs w:val="20"/>
-          <w:shd w:val="clear" w:color="auto" w:fill="FFFFFF"/>
-        </w:rPr>
-        <w:t>nnn</w:t>
-      </w:r>
-      <w:proofErr w:type="spellEnd"/>
-      <w:r>
-        <w:rPr>
-          <w:rFonts w:ascii="Courier New" w:hAnsi="Courier New" w:cs="Courier New"/>
-          <w:color w:val="000000"/>
-          <w:sz w:val="20"/>
-          <w:szCs w:val="20"/>
-          <w:shd w:val="clear" w:color="auto" w:fill="FFFFFF"/>
-        </w:rPr>
-        <w:t>.</w:t>
-      </w:r>
-      <w:r>
-        <w:rPr>
-          <w:rFonts w:ascii="Courier New" w:hAnsi="Courier New" w:cs="Courier New"/>
-          <w:color w:val="000000"/>
-          <w:sz w:val="20"/>
-          <w:szCs w:val="20"/>
-        </w:rPr>
-        <w:br/>
-      </w:r>
-      <w:r>
-        <w:rPr>
-          <w:rFonts w:ascii="Courier New" w:hAnsi="Courier New" w:cs="Courier New"/>
-          <w:color w:val="000000"/>
-          <w:sz w:val="20"/>
-          <w:szCs w:val="20"/>
-        </w:rPr>
-        <w:br/>
-      </w:r>
-      <w:bookmarkStart w:id="5" w:name="3xkk"/>
-      <w:r>
-        <w:rPr>
-          <w:rStyle w:val="Strong"/>
-          <w:rFonts w:ascii="Courier New" w:hAnsi="Courier New" w:cs="Courier New"/>
-          <w:color w:val="000000"/>
-          <w:sz w:val="20"/>
-          <w:szCs w:val="20"/>
-          <w:shd w:val="clear" w:color="auto" w:fill="FFFFFF"/>
-        </w:rPr>
-        <w:t>3</w:t>
+        <w:t xml:space="preserve">This instruction is only used on the old computers on which Chip-8 was </w:t>
+      </w:r>
+      <w:r>
+        <w:rPr>
+          <w:rFonts w:ascii="Courier New" w:hAnsi="Courier New" w:cs="Courier New"/>
+          <w:color w:val="000000"/>
+          <w:sz w:val="20"/>
+          <w:szCs w:val="20"/>
+          <w:shd w:val="clear" w:color="auto" w:fill="FFFFFF"/>
+        </w:rPr>
+        <w:t xml:space="preserve">  </w:t>
+      </w:r>
+      <w:r>
+        <w:rPr>
+          <w:rFonts w:ascii="Courier New" w:hAnsi="Courier New" w:cs="Courier New"/>
+          <w:color w:val="000000"/>
+          <w:sz w:val="20"/>
+          <w:szCs w:val="20"/>
+          <w:shd w:val="clear" w:color="auto" w:fill="FFFFFF"/>
+        </w:rPr>
+        <w:t>originally implemented. It is ignored by modern interpreters.</w:t>
+      </w:r>
+      <w:r>
+        <w:rPr>
+          <w:rFonts w:ascii="Courier New" w:hAnsi="Courier New" w:cs="Courier New"/>
+          <w:color w:val="000000"/>
+          <w:sz w:val="20"/>
+          <w:szCs w:val="20"/>
+        </w:rPr>
+        <w:br/>
+      </w:r>
+    </w:p>
+    <w:p>
+      <w:pPr>
+        <w:rPr>
+          <w:rFonts w:ascii="Courier New" w:hAnsi="Courier New" w:cs="Courier New"/>
+          <w:color w:val="000000"/>
+          <w:sz w:val="20"/>
+          <w:szCs w:val="20"/>
+        </w:rPr>
+      </w:pPr>
+      <w:bookmarkStart w:id="2" w:name="00E0"/>
+      <w:r>
+        <w:rPr>
+          <w:rStyle w:val="Strong"/>
+          <w:rFonts w:ascii="Courier New" w:hAnsi="Courier New" w:cs="Courier New"/>
+          <w:color w:val="000000"/>
+          <w:sz w:val="20"/>
+          <w:szCs w:val="20"/>
+          <w:shd w:val="clear" w:color="auto" w:fill="FFFFFF"/>
+        </w:rPr>
+        <w:t>00E0</w:t>
+      </w:r>
+      <w:bookmarkEnd w:id="2"/>
+      <w:r>
+        <w:rPr>
+          <w:rStyle w:val="Strong"/>
+          <w:rFonts w:ascii="Courier New" w:hAnsi="Courier New" w:cs="Courier New"/>
+          <w:color w:val="000000"/>
+          <w:sz w:val="20"/>
+          <w:szCs w:val="20"/>
+          <w:shd w:val="clear" w:color="auto" w:fill="FFFFFF"/>
+        </w:rPr>
+        <w:t> - CLS</w:t>
+      </w:r>
+      <w:r>
+        <w:rPr>
+          <w:rFonts w:ascii="Courier New" w:hAnsi="Courier New" w:cs="Courier New"/>
+          <w:color w:val="000000"/>
+          <w:sz w:val="20"/>
+          <w:szCs w:val="20"/>
+        </w:rPr>
+        <w:br/>
+      </w:r>
+      <w:r>
+        <w:rPr>
+          <w:rFonts w:ascii="Courier New" w:hAnsi="Courier New" w:cs="Courier New"/>
+          <w:color w:val="000000"/>
+          <w:sz w:val="20"/>
+          <w:szCs w:val="20"/>
+          <w:shd w:val="clear" w:color="auto" w:fill="FFFFFF"/>
+        </w:rPr>
+        <w:t>Clear the display.</w:t>
+      </w:r>
+      <w:r>
+        <w:rPr>
+          <w:rFonts w:ascii="Courier New" w:hAnsi="Courier New" w:cs="Courier New"/>
+          <w:color w:val="000000"/>
+          <w:sz w:val="20"/>
+          <w:szCs w:val="20"/>
+        </w:rPr>
+        <w:br/>
+      </w:r>
+      <w:bookmarkStart w:id="3" w:name="00EE"/>
+    </w:p>
+    <w:p>
+      <w:pPr>
+        <w:rPr>
+          <w:rStyle w:val="Strong"/>
+          <w:rFonts w:ascii="Courier New" w:hAnsi="Courier New" w:cs="Courier New"/>
+          <w:b w:val="0"/>
+          <w:bCs w:val="0"/>
+          <w:color w:val="000000"/>
+          <w:sz w:val="20"/>
+          <w:szCs w:val="20"/>
+        </w:rPr>
+      </w:pPr>
+      <w:r>
+        <w:rPr>
+          <w:rStyle w:val="Strong"/>
+          <w:rFonts w:ascii="Courier New" w:hAnsi="Courier New" w:cs="Courier New"/>
+          <w:color w:val="000000"/>
+          <w:sz w:val="20"/>
+          <w:szCs w:val="20"/>
+          <w:shd w:val="clear" w:color="auto" w:fill="FFFFFF"/>
+        </w:rPr>
+        <w:t>00EE</w:t>
+      </w:r>
+      <w:bookmarkEnd w:id="3"/>
+      <w:r>
+        <w:rPr>
+          <w:rStyle w:val="Strong"/>
+          <w:rFonts w:ascii="Courier New" w:hAnsi="Courier New" w:cs="Courier New"/>
+          <w:color w:val="000000"/>
+          <w:sz w:val="20"/>
+          <w:szCs w:val="20"/>
+          <w:shd w:val="clear" w:color="auto" w:fill="FFFFFF"/>
+        </w:rPr>
+        <w:t> - RET</w:t>
+      </w:r>
+      <w:r>
+        <w:rPr>
+          <w:rFonts w:ascii="Courier New" w:hAnsi="Courier New" w:cs="Courier New"/>
+          <w:color w:val="000000"/>
+          <w:sz w:val="20"/>
+          <w:szCs w:val="20"/>
+        </w:rPr>
+        <w:br/>
+      </w:r>
+      <w:r>
+        <w:rPr>
+          <w:rFonts w:ascii="Courier New" w:hAnsi="Courier New" w:cs="Courier New"/>
+          <w:color w:val="000000"/>
+          <w:sz w:val="20"/>
+          <w:szCs w:val="20"/>
+          <w:shd w:val="clear" w:color="auto" w:fill="FFFFFF"/>
+        </w:rPr>
+        <w:t>Return from a subroutine.</w:t>
+      </w:r>
+      <w:r>
+        <w:rPr>
+          <w:rFonts w:ascii="Courier New" w:hAnsi="Courier New" w:cs="Courier New"/>
+          <w:color w:val="000000"/>
+          <w:sz w:val="20"/>
+          <w:szCs w:val="20"/>
+        </w:rPr>
+        <w:br/>
+      </w:r>
+      <w:r>
+        <w:rPr>
+          <w:rFonts w:ascii="Courier New" w:hAnsi="Courier New" w:cs="Courier New"/>
+          <w:color w:val="000000"/>
+          <w:sz w:val="20"/>
+          <w:szCs w:val="20"/>
+          <w:shd w:val="clear" w:color="auto" w:fill="FFFFFF"/>
+        </w:rPr>
+        <w:t>The interpreter sets the program counter to the address at the top of the stack, then subtracts 1 from the stack pointer.</w:t>
+      </w:r>
+      <w:r>
+        <w:rPr>
+          <w:rFonts w:ascii="Courier New" w:hAnsi="Courier New" w:cs="Courier New"/>
+          <w:color w:val="000000"/>
+          <w:sz w:val="20"/>
+          <w:szCs w:val="20"/>
+        </w:rPr>
+        <w:br/>
+      </w:r>
+      <w:r>
+        <w:rPr>
+          <w:rFonts w:ascii="Courier New" w:hAnsi="Courier New" w:cs="Courier New"/>
+          <w:color w:val="000000"/>
+          <w:sz w:val="20"/>
+          <w:szCs w:val="20"/>
+        </w:rPr>
+        <w:br/>
+      </w:r>
+      <w:bookmarkStart w:id="4" w:name="1nnn"/>
+      <w:r>
+        <w:rPr>
+          <w:rStyle w:val="Strong"/>
+          <w:rFonts w:ascii="Courier New" w:hAnsi="Courier New" w:cs="Courier New"/>
+          <w:color w:val="000000"/>
+          <w:sz w:val="20"/>
+          <w:szCs w:val="20"/>
+          <w:shd w:val="clear" w:color="auto" w:fill="FFFFFF"/>
+        </w:rPr>
+        <w:t>1</w:t>
       </w:r>
       <w:r>
         <w:rPr>
@@ -1277,32 +1070,21 @@
           <w:szCs w:val="20"/>
           <w:shd w:val="clear" w:color="auto" w:fill="FFFFFF"/>
         </w:rPr>
-        <w:t>xkk</w:t>
-      </w:r>
-      <w:bookmarkEnd w:id="5"/>
-      <w:r>
-        <w:rPr>
-          <w:rStyle w:val="Strong"/>
-          <w:rFonts w:ascii="Courier New" w:hAnsi="Courier New" w:cs="Courier New"/>
-          <w:color w:val="000000"/>
-          <w:sz w:val="20"/>
-          <w:szCs w:val="20"/>
-          <w:shd w:val="clear" w:color="auto" w:fill="FFFFFF"/>
-        </w:rPr>
-        <w:t xml:space="preserve"> - SE </w:t>
-      </w:r>
-      <w:proofErr w:type="spellStart"/>
-      <w:r>
-        <w:rPr>
-          <w:rStyle w:val="Strong"/>
-          <w:rFonts w:ascii="Courier New" w:hAnsi="Courier New" w:cs="Courier New"/>
-          <w:color w:val="000000"/>
-          <w:sz w:val="20"/>
-          <w:szCs w:val="20"/>
-          <w:shd w:val="clear" w:color="auto" w:fill="FFFFFF"/>
-        </w:rPr>
-        <w:t>V</w:t>
-      </w:r>
+        <w:t>nnn</w:t>
+      </w:r>
+      <w:bookmarkEnd w:id="4"/>
+      <w:r>
+        <w:rPr>
+          <w:rStyle w:val="Strong"/>
+          <w:rFonts w:ascii="Courier New" w:hAnsi="Courier New" w:cs="Courier New"/>
+          <w:color w:val="000000"/>
+          <w:sz w:val="20"/>
+          <w:szCs w:val="20"/>
+          <w:shd w:val="clear" w:color="auto" w:fill="FFFFFF"/>
+        </w:rPr>
+        <w:t> - JP </w:t>
+      </w:r>
+      <w:proofErr w:type="spellStart"/>
       <w:r>
         <w:rPr>
           <w:rStyle w:val="Emphasis"/>
@@ -1314,19 +1096,114 @@
           <w:szCs w:val="20"/>
           <w:shd w:val="clear" w:color="auto" w:fill="FFFFFF"/>
         </w:rPr>
-        <w:t>x</w:t>
-      </w:r>
-      <w:proofErr w:type="spellEnd"/>
-      <w:r>
-        <w:rPr>
-          <w:rStyle w:val="Strong"/>
-          <w:rFonts w:ascii="Courier New" w:hAnsi="Courier New" w:cs="Courier New"/>
-          <w:color w:val="000000"/>
-          <w:sz w:val="20"/>
-          <w:szCs w:val="20"/>
-          <w:shd w:val="clear" w:color="auto" w:fill="FFFFFF"/>
-        </w:rPr>
-        <w:t> </w:t>
+        <w:t>addr</w:t>
+      </w:r>
+      <w:proofErr w:type="spellEnd"/>
+      <w:r>
+        <w:rPr>
+          <w:rFonts w:ascii="Courier New" w:hAnsi="Courier New" w:cs="Courier New"/>
+          <w:color w:val="000000"/>
+          <w:sz w:val="20"/>
+          <w:szCs w:val="20"/>
+        </w:rPr>
+        <w:br/>
+      </w:r>
+      <w:r>
+        <w:rPr>
+          <w:rFonts w:ascii="Courier New" w:hAnsi="Courier New" w:cs="Courier New"/>
+          <w:color w:val="000000"/>
+          <w:sz w:val="20"/>
+          <w:szCs w:val="20"/>
+          <w:shd w:val="clear" w:color="auto" w:fill="FFFFFF"/>
+        </w:rPr>
+        <w:t>Jump to location </w:t>
+      </w:r>
+      <w:proofErr w:type="spellStart"/>
+      <w:r>
+        <w:rPr>
+          <w:rStyle w:val="Emphasis"/>
+          <w:rFonts w:ascii="Courier New" w:hAnsi="Courier New" w:cs="Courier New"/>
+          <w:color w:val="000000"/>
+          <w:sz w:val="20"/>
+          <w:szCs w:val="20"/>
+          <w:shd w:val="clear" w:color="auto" w:fill="FFFFFF"/>
+        </w:rPr>
+        <w:t>nnn</w:t>
+      </w:r>
+      <w:proofErr w:type="spellEnd"/>
+      <w:r>
+        <w:rPr>
+          <w:rFonts w:ascii="Courier New" w:hAnsi="Courier New" w:cs="Courier New"/>
+          <w:color w:val="000000"/>
+          <w:sz w:val="20"/>
+          <w:szCs w:val="20"/>
+          <w:shd w:val="clear" w:color="auto" w:fill="FFFFFF"/>
+        </w:rPr>
+        <w:t>.</w:t>
+      </w:r>
+      <w:r>
+        <w:rPr>
+          <w:rFonts w:ascii="Courier New" w:hAnsi="Courier New" w:cs="Courier New"/>
+          <w:color w:val="000000"/>
+          <w:sz w:val="20"/>
+          <w:szCs w:val="20"/>
+        </w:rPr>
+        <w:br/>
+      </w:r>
+      <w:r>
+        <w:rPr>
+          <w:rFonts w:ascii="Courier New" w:hAnsi="Courier New" w:cs="Courier New"/>
+          <w:color w:val="000000"/>
+          <w:sz w:val="20"/>
+          <w:szCs w:val="20"/>
+          <w:shd w:val="clear" w:color="auto" w:fill="FFFFFF"/>
+        </w:rPr>
+        <w:t>The interpreter sets the program counter to </w:t>
+      </w:r>
+      <w:proofErr w:type="spellStart"/>
+      <w:r>
+        <w:rPr>
+          <w:rStyle w:val="Emphasis"/>
+          <w:rFonts w:ascii="Courier New" w:hAnsi="Courier New" w:cs="Courier New"/>
+          <w:color w:val="000000"/>
+          <w:sz w:val="20"/>
+          <w:szCs w:val="20"/>
+          <w:shd w:val="clear" w:color="auto" w:fill="FFFFFF"/>
+        </w:rPr>
+        <w:t>nnn</w:t>
+      </w:r>
+      <w:proofErr w:type="spellEnd"/>
+      <w:r>
+        <w:rPr>
+          <w:rFonts w:ascii="Courier New" w:hAnsi="Courier New" w:cs="Courier New"/>
+          <w:color w:val="000000"/>
+          <w:sz w:val="20"/>
+          <w:szCs w:val="20"/>
+          <w:shd w:val="clear" w:color="auto" w:fill="FFFFFF"/>
+        </w:rPr>
+        <w:t>.</w:t>
+      </w:r>
+      <w:bookmarkStart w:id="5" w:name="2nnn"/>
+    </w:p>
+    <w:p>
+      <w:pPr>
+        <w:rPr>
+          <w:rFonts w:ascii="Courier New" w:hAnsi="Courier New" w:cs="Courier New"/>
+          <w:color w:val="000000"/>
+          <w:sz w:val="20"/>
+          <w:szCs w:val="20"/>
+        </w:rPr>
+      </w:pPr>
+      <w:r>
+        <w:rPr>
+          <w:rStyle w:val="Strong"/>
+          <w:rFonts w:ascii="Courier New" w:hAnsi="Courier New" w:cs="Courier New"/>
+          <w:color w:val="000000"/>
+          <w:sz w:val="20"/>
+          <w:szCs w:val="20"/>
+          <w:shd w:val="clear" w:color="auto" w:fill="FFFFFF"/>
+        </w:rPr>
+        <w:t>2</w:t>
       </w:r>
       <w:r>
         <w:rPr>
@@ -1339,184 +1216,21 @@
           <w:szCs w:val="20"/>
           <w:shd w:val="clear" w:color="auto" w:fill="FFFFFF"/>
         </w:rPr>
-        <w:t>byte</w:t>
-      </w:r>
-      <w:r>
-        <w:rPr>
-          <w:rFonts w:ascii="Courier New" w:hAnsi="Courier New" w:cs="Courier New"/>
-          <w:color w:val="000000"/>
-          <w:sz w:val="20"/>
-          <w:szCs w:val="20"/>
-        </w:rPr>
-        <w:br/>
-      </w:r>
-      <w:r>
-        <w:rPr>
-          <w:rFonts w:ascii="Courier New" w:hAnsi="Courier New" w:cs="Courier New"/>
-          <w:color w:val="000000"/>
-          <w:sz w:val="20"/>
-          <w:szCs w:val="20"/>
-          <w:shd w:val="clear" w:color="auto" w:fill="FFFFFF"/>
-        </w:rPr>
-        <w:t xml:space="preserve">Skip next instruction if </w:t>
-      </w:r>
-      <w:proofErr w:type="spellStart"/>
-      <w:r>
-        <w:rPr>
-          <w:rFonts w:ascii="Courier New" w:hAnsi="Courier New" w:cs="Courier New"/>
-          <w:color w:val="000000"/>
-          <w:sz w:val="20"/>
-          <w:szCs w:val="20"/>
-          <w:shd w:val="clear" w:color="auto" w:fill="FFFFFF"/>
-        </w:rPr>
-        <w:t>V</w:t>
-      </w:r>
-      <w:r>
-        <w:rPr>
-          <w:rStyle w:val="Emphasis"/>
-          <w:rFonts w:ascii="Courier New" w:hAnsi="Courier New" w:cs="Courier New"/>
-          <w:color w:val="000000"/>
-          <w:sz w:val="20"/>
-          <w:szCs w:val="20"/>
-          <w:shd w:val="clear" w:color="auto" w:fill="FFFFFF"/>
-        </w:rPr>
-        <w:t>x</w:t>
-      </w:r>
-      <w:proofErr w:type="spellEnd"/>
-      <w:r>
-        <w:rPr>
-          <w:rFonts w:ascii="Courier New" w:hAnsi="Courier New" w:cs="Courier New"/>
-          <w:color w:val="000000"/>
-          <w:sz w:val="20"/>
-          <w:szCs w:val="20"/>
-          <w:shd w:val="clear" w:color="auto" w:fill="FFFFFF"/>
-        </w:rPr>
-        <w:t> = </w:t>
-      </w:r>
-      <w:r>
-        <w:rPr>
-          <w:rStyle w:val="Emphasis"/>
-          <w:rFonts w:ascii="Courier New" w:hAnsi="Courier New" w:cs="Courier New"/>
-          <w:color w:val="000000"/>
-          <w:sz w:val="20"/>
-          <w:szCs w:val="20"/>
-          <w:shd w:val="clear" w:color="auto" w:fill="FFFFFF"/>
-        </w:rPr>
-        <w:t>kk</w:t>
-      </w:r>
-      <w:r>
-        <w:rPr>
-          <w:rFonts w:ascii="Courier New" w:hAnsi="Courier New" w:cs="Courier New"/>
-          <w:color w:val="000000"/>
-          <w:sz w:val="20"/>
-          <w:szCs w:val="20"/>
-          <w:shd w:val="clear" w:color="auto" w:fill="FFFFFF"/>
-        </w:rPr>
-        <w:t>.</w:t>
-      </w:r>
-      <w:r>
-        <w:rPr>
-          <w:rFonts w:ascii="Courier New" w:hAnsi="Courier New" w:cs="Courier New"/>
-          <w:color w:val="000000"/>
-          <w:sz w:val="20"/>
-          <w:szCs w:val="20"/>
-        </w:rPr>
-        <w:br/>
-      </w:r>
-      <w:r>
-        <w:rPr>
-          <w:rFonts w:ascii="Courier New" w:hAnsi="Courier New" w:cs="Courier New"/>
-          <w:color w:val="000000"/>
-          <w:sz w:val="20"/>
-          <w:szCs w:val="20"/>
-          <w:shd w:val="clear" w:color="auto" w:fill="FFFFFF"/>
-        </w:rPr>
-        <w:t xml:space="preserve">The interpreter compares register </w:t>
-      </w:r>
-      <w:proofErr w:type="spellStart"/>
-      <w:r>
-        <w:rPr>
-          <w:rFonts w:ascii="Courier New" w:hAnsi="Courier New" w:cs="Courier New"/>
-          <w:color w:val="000000"/>
-          <w:sz w:val="20"/>
-          <w:szCs w:val="20"/>
-          <w:shd w:val="clear" w:color="auto" w:fill="FFFFFF"/>
-        </w:rPr>
-        <w:t>V</w:t>
-      </w:r>
-      <w:r>
-        <w:rPr>
-          <w:rStyle w:val="Emphasis"/>
-          <w:rFonts w:ascii="Courier New" w:hAnsi="Courier New" w:cs="Courier New"/>
-          <w:color w:val="000000"/>
-          <w:sz w:val="20"/>
-          <w:szCs w:val="20"/>
-          <w:shd w:val="clear" w:color="auto" w:fill="FFFFFF"/>
-        </w:rPr>
-        <w:t>x</w:t>
-      </w:r>
-      <w:proofErr w:type="spellEnd"/>
-      <w:r>
-        <w:rPr>
-          <w:rFonts w:ascii="Courier New" w:hAnsi="Courier New" w:cs="Courier New"/>
-          <w:color w:val="000000"/>
-          <w:sz w:val="20"/>
-          <w:szCs w:val="20"/>
-          <w:shd w:val="clear" w:color="auto" w:fill="FFFFFF"/>
-        </w:rPr>
-        <w:t> to </w:t>
-      </w:r>
-      <w:r>
-        <w:rPr>
-          <w:rStyle w:val="Emphasis"/>
-          <w:rFonts w:ascii="Courier New" w:hAnsi="Courier New" w:cs="Courier New"/>
-          <w:color w:val="000000"/>
-          <w:sz w:val="20"/>
-          <w:szCs w:val="20"/>
-          <w:shd w:val="clear" w:color="auto" w:fill="FFFFFF"/>
-        </w:rPr>
-        <w:t>kk</w:t>
-      </w:r>
-      <w:r>
-        <w:rPr>
-          <w:rFonts w:ascii="Courier New" w:hAnsi="Courier New" w:cs="Courier New"/>
-          <w:color w:val="000000"/>
-          <w:sz w:val="20"/>
-          <w:szCs w:val="20"/>
-          <w:shd w:val="clear" w:color="auto" w:fill="FFFFFF"/>
-        </w:rPr>
-        <w:t>, and if they are equal, increments the program counter by 2.</w:t>
-      </w:r>
-      <w:r>
-        <w:rPr>
-          <w:rFonts w:ascii="Courier New" w:hAnsi="Courier New" w:cs="Courier New"/>
-          <w:color w:val="000000"/>
-          <w:sz w:val="20"/>
-          <w:szCs w:val="20"/>
-        </w:rPr>
-        <w:br/>
-      </w:r>
-      <w:r>
-        <w:rPr>
-          <w:rFonts w:ascii="Courier New" w:hAnsi="Courier New" w:cs="Courier New"/>
-          <w:color w:val="000000"/>
-          <w:sz w:val="20"/>
-          <w:szCs w:val="20"/>
-        </w:rPr>
-        <w:br/>
-      </w:r>
-      <w:bookmarkStart w:id="6" w:name="4xkk"/>
-      <w:r>
-        <w:rPr>
-          <w:rStyle w:val="Strong"/>
-          <w:rFonts w:ascii="Courier New" w:hAnsi="Courier New" w:cs="Courier New"/>
-          <w:color w:val="000000"/>
-          <w:sz w:val="20"/>
-          <w:szCs w:val="20"/>
-          <w:shd w:val="clear" w:color="auto" w:fill="FFFFFF"/>
-        </w:rPr>
-        <w:t>4</w:t>
-      </w:r>
+        <w:t>nnn</w:t>
+      </w:r>
+      <w:bookmarkEnd w:id="5"/>
+      <w:r>
+        <w:rPr>
+          <w:rStyle w:val="Strong"/>
+          <w:rFonts w:ascii="Courier New" w:hAnsi="Courier New" w:cs="Courier New"/>
+          <w:color w:val="000000"/>
+          <w:sz w:val="20"/>
+          <w:szCs w:val="20"/>
+          <w:shd w:val="clear" w:color="auto" w:fill="FFFFFF"/>
+        </w:rPr>
+        <w:t> - CALL </w:t>
+      </w:r>
+      <w:proofErr w:type="spellStart"/>
       <w:r>
         <w:rPr>
           <w:rStyle w:val="Emphasis"/>
@@ -1528,31 +1242,122 @@
           <w:szCs w:val="20"/>
           <w:shd w:val="clear" w:color="auto" w:fill="FFFFFF"/>
         </w:rPr>
-        <w:t>xkk</w:t>
-      </w:r>
-      <w:bookmarkEnd w:id="6"/>
-      <w:r>
-        <w:rPr>
-          <w:rStyle w:val="Strong"/>
-          <w:rFonts w:ascii="Courier New" w:hAnsi="Courier New" w:cs="Courier New"/>
-          <w:color w:val="000000"/>
-          <w:sz w:val="20"/>
-          <w:szCs w:val="20"/>
-          <w:shd w:val="clear" w:color="auto" w:fill="FFFFFF"/>
-        </w:rPr>
-        <w:t xml:space="preserve"> - SNE </w:t>
-      </w:r>
-      <w:proofErr w:type="spellStart"/>
-      <w:r>
-        <w:rPr>
-          <w:rStyle w:val="Strong"/>
-          <w:rFonts w:ascii="Courier New" w:hAnsi="Courier New" w:cs="Courier New"/>
-          <w:color w:val="000000"/>
-          <w:sz w:val="20"/>
-          <w:szCs w:val="20"/>
-          <w:shd w:val="clear" w:color="auto" w:fill="FFFFFF"/>
-        </w:rPr>
-        <w:t>V</w:t>
+        <w:t>addr</w:t>
+      </w:r>
+      <w:proofErr w:type="spellEnd"/>
+      <w:r>
+        <w:rPr>
+          <w:rFonts w:ascii="Courier New" w:hAnsi="Courier New" w:cs="Courier New"/>
+          <w:color w:val="000000"/>
+          <w:sz w:val="20"/>
+          <w:szCs w:val="20"/>
+        </w:rPr>
+        <w:br/>
+      </w:r>
+      <w:r>
+        <w:rPr>
+          <w:rFonts w:ascii="Courier New" w:hAnsi="Courier New" w:cs="Courier New"/>
+          <w:color w:val="000000"/>
+          <w:sz w:val="20"/>
+          <w:szCs w:val="20"/>
+          <w:shd w:val="clear" w:color="auto" w:fill="FFFFFF"/>
+        </w:rPr>
+        <w:t>Call subroutine at </w:t>
+      </w:r>
+      <w:proofErr w:type="spellStart"/>
+      <w:r>
+        <w:rPr>
+          <w:rStyle w:val="Emphasis"/>
+          <w:rFonts w:ascii="Courier New" w:hAnsi="Courier New" w:cs="Courier New"/>
+          <w:color w:val="000000"/>
+          <w:sz w:val="20"/>
+          <w:szCs w:val="20"/>
+          <w:shd w:val="clear" w:color="auto" w:fill="FFFFFF"/>
+        </w:rPr>
+        <w:t>nnn</w:t>
+      </w:r>
+      <w:proofErr w:type="spellEnd"/>
+      <w:r>
+        <w:rPr>
+          <w:rFonts w:ascii="Courier New" w:hAnsi="Courier New" w:cs="Courier New"/>
+          <w:color w:val="000000"/>
+          <w:sz w:val="20"/>
+          <w:szCs w:val="20"/>
+          <w:shd w:val="clear" w:color="auto" w:fill="FFFFFF"/>
+        </w:rPr>
+        <w:t>.</w:t>
+      </w:r>
+      <w:r>
+        <w:rPr>
+          <w:rFonts w:ascii="Courier New" w:hAnsi="Courier New" w:cs="Courier New"/>
+          <w:color w:val="000000"/>
+          <w:sz w:val="20"/>
+          <w:szCs w:val="20"/>
+        </w:rPr>
+        <w:br/>
+      </w:r>
+      <w:r>
+        <w:rPr>
+          <w:rFonts w:ascii="Courier New" w:hAnsi="Courier New" w:cs="Courier New"/>
+          <w:color w:val="000000"/>
+          <w:sz w:val="20"/>
+          <w:szCs w:val="20"/>
+          <w:shd w:val="clear" w:color="auto" w:fill="FFFFFF"/>
+        </w:rPr>
+        <w:t>The interpreter increments the stack pointer, then puts the current PC on the top of the stack. The PC is then set to </w:t>
+      </w:r>
+      <w:proofErr w:type="spellStart"/>
+      <w:r>
+        <w:rPr>
+          <w:rStyle w:val="Emphasis"/>
+          <w:rFonts w:ascii="Courier New" w:hAnsi="Courier New" w:cs="Courier New"/>
+          <w:color w:val="000000"/>
+          <w:sz w:val="20"/>
+          <w:szCs w:val="20"/>
+          <w:shd w:val="clear" w:color="auto" w:fill="FFFFFF"/>
+        </w:rPr>
+        <w:t>nnn</w:t>
+      </w:r>
+      <w:proofErr w:type="spellEnd"/>
+      <w:r>
+        <w:rPr>
+          <w:rFonts w:ascii="Courier New" w:hAnsi="Courier New" w:cs="Courier New"/>
+          <w:color w:val="000000"/>
+          <w:sz w:val="20"/>
+          <w:szCs w:val="20"/>
+          <w:shd w:val="clear" w:color="auto" w:fill="FFFFFF"/>
+        </w:rPr>
+        <w:t>.</w:t>
+      </w:r>
+      <w:r>
+        <w:rPr>
+          <w:rFonts w:ascii="Courier New" w:hAnsi="Courier New" w:cs="Courier New"/>
+          <w:color w:val="000000"/>
+          <w:sz w:val="20"/>
+          <w:szCs w:val="20"/>
+        </w:rPr>
+        <w:br/>
+      </w:r>
+      <w:r>
+        <w:rPr>
+          <w:rFonts w:ascii="Courier New" w:hAnsi="Courier New" w:cs="Courier New"/>
+          <w:color w:val="000000"/>
+          <w:sz w:val="20"/>
+          <w:szCs w:val="20"/>
+        </w:rPr>
+        <w:br/>
+      </w:r>
+      <w:bookmarkStart w:id="6" w:name="3xkk"/>
+      <w:r>
+        <w:rPr>
+          <w:rStyle w:val="Strong"/>
+          <w:rFonts w:ascii="Courier New" w:hAnsi="Courier New" w:cs="Courier New"/>
+          <w:color w:val="000000"/>
+          <w:sz w:val="20"/>
+          <w:szCs w:val="20"/>
+          <w:shd w:val="clear" w:color="auto" w:fill="FFFFFF"/>
+        </w:rPr>
+        <w:t>3</w:t>
       </w:r>
       <w:r>
         <w:rPr>
@@ -1565,19 +1370,31 @@
           <w:szCs w:val="20"/>
           <w:shd w:val="clear" w:color="auto" w:fill="FFFFFF"/>
         </w:rPr>
-        <w:t>x</w:t>
-      </w:r>
-      <w:proofErr w:type="spellEnd"/>
-      <w:r>
-        <w:rPr>
-          <w:rStyle w:val="Strong"/>
-          <w:rFonts w:ascii="Courier New" w:hAnsi="Courier New" w:cs="Courier New"/>
-          <w:color w:val="000000"/>
-          <w:sz w:val="20"/>
-          <w:szCs w:val="20"/>
-          <w:shd w:val="clear" w:color="auto" w:fill="FFFFFF"/>
-        </w:rPr>
-        <w:t> </w:t>
+        <w:t>xkk</w:t>
+      </w:r>
+      <w:bookmarkEnd w:id="6"/>
+      <w:r>
+        <w:rPr>
+          <w:rStyle w:val="Strong"/>
+          <w:rFonts w:ascii="Courier New" w:hAnsi="Courier New" w:cs="Courier New"/>
+          <w:color w:val="000000"/>
+          <w:sz w:val="20"/>
+          <w:szCs w:val="20"/>
+          <w:shd w:val="clear" w:color="auto" w:fill="FFFFFF"/>
+        </w:rPr>
+        <w:t xml:space="preserve"> - SE </w:t>
+      </w:r>
+      <w:proofErr w:type="spellStart"/>
+      <w:r>
+        <w:rPr>
+          <w:rStyle w:val="Strong"/>
+          <w:rFonts w:ascii="Courier New" w:hAnsi="Courier New" w:cs="Courier New"/>
+          <w:color w:val="000000"/>
+          <w:sz w:val="20"/>
+          <w:szCs w:val="20"/>
+          <w:shd w:val="clear" w:color="auto" w:fill="FFFFFF"/>
+        </w:rPr>
+        <w:t>V</w:t>
       </w:r>
       <w:r>
         <w:rPr>
@@ -1590,183 +1407,19 @@
           <w:szCs w:val="20"/>
           <w:shd w:val="clear" w:color="auto" w:fill="FFFFFF"/>
         </w:rPr>
-        <w:t>byte</w:t>
-      </w:r>
-      <w:r>
-        <w:rPr>
-          <w:rFonts w:ascii="Courier New" w:hAnsi="Courier New" w:cs="Courier New"/>
-          <w:color w:val="000000"/>
-          <w:sz w:val="20"/>
-          <w:szCs w:val="20"/>
-        </w:rPr>
-        <w:br/>
-      </w:r>
-      <w:r>
-        <w:rPr>
-          <w:rFonts w:ascii="Courier New" w:hAnsi="Courier New" w:cs="Courier New"/>
-          <w:color w:val="000000"/>
-          <w:sz w:val="20"/>
-          <w:szCs w:val="20"/>
-          <w:shd w:val="clear" w:color="auto" w:fill="FFFFFF"/>
-        </w:rPr>
-        <w:t xml:space="preserve">Skip next instruction if </w:t>
-      </w:r>
-      <w:proofErr w:type="spellStart"/>
-      <w:r>
-        <w:rPr>
-          <w:rFonts w:ascii="Courier New" w:hAnsi="Courier New" w:cs="Courier New"/>
-          <w:color w:val="000000"/>
-          <w:sz w:val="20"/>
-          <w:szCs w:val="20"/>
-          <w:shd w:val="clear" w:color="auto" w:fill="FFFFFF"/>
-        </w:rPr>
-        <w:t>V</w:t>
-      </w:r>
-      <w:r>
-        <w:rPr>
-          <w:rStyle w:val="Emphasis"/>
-          <w:rFonts w:ascii="Courier New" w:hAnsi="Courier New" w:cs="Courier New"/>
-          <w:color w:val="000000"/>
-          <w:sz w:val="20"/>
-          <w:szCs w:val="20"/>
-          <w:shd w:val="clear" w:color="auto" w:fill="FFFFFF"/>
-        </w:rPr>
-        <w:t>x</w:t>
-      </w:r>
-      <w:proofErr w:type="spellEnd"/>
-      <w:r>
-        <w:rPr>
-          <w:rFonts w:ascii="Courier New" w:hAnsi="Courier New" w:cs="Courier New"/>
-          <w:color w:val="000000"/>
-          <w:sz w:val="20"/>
-          <w:szCs w:val="20"/>
-          <w:shd w:val="clear" w:color="auto" w:fill="FFFFFF"/>
-        </w:rPr>
-        <w:t> != </w:t>
-      </w:r>
-      <w:r>
-        <w:rPr>
-          <w:rStyle w:val="Emphasis"/>
-          <w:rFonts w:ascii="Courier New" w:hAnsi="Courier New" w:cs="Courier New"/>
-          <w:color w:val="000000"/>
-          <w:sz w:val="20"/>
-          <w:szCs w:val="20"/>
-          <w:shd w:val="clear" w:color="auto" w:fill="FFFFFF"/>
-        </w:rPr>
-        <w:t>kk</w:t>
-      </w:r>
-      <w:r>
-        <w:rPr>
-          <w:rFonts w:ascii="Courier New" w:hAnsi="Courier New" w:cs="Courier New"/>
-          <w:color w:val="000000"/>
-          <w:sz w:val="20"/>
-          <w:szCs w:val="20"/>
-          <w:shd w:val="clear" w:color="auto" w:fill="FFFFFF"/>
-        </w:rPr>
-        <w:t>.</w:t>
-      </w:r>
-      <w:r>
-        <w:rPr>
-          <w:rFonts w:ascii="Courier New" w:hAnsi="Courier New" w:cs="Courier New"/>
-          <w:color w:val="000000"/>
-          <w:sz w:val="20"/>
-          <w:szCs w:val="20"/>
-        </w:rPr>
-        <w:br/>
-      </w:r>
-      <w:r>
-        <w:rPr>
-          <w:rFonts w:ascii="Courier New" w:hAnsi="Courier New" w:cs="Courier New"/>
-          <w:color w:val="000000"/>
-          <w:sz w:val="20"/>
-          <w:szCs w:val="20"/>
-          <w:shd w:val="clear" w:color="auto" w:fill="FFFFFF"/>
-        </w:rPr>
-        <w:t xml:space="preserve">The interpreter compares register </w:t>
-      </w:r>
-      <w:proofErr w:type="spellStart"/>
-      <w:r>
-        <w:rPr>
-          <w:rFonts w:ascii="Courier New" w:hAnsi="Courier New" w:cs="Courier New"/>
-          <w:color w:val="000000"/>
-          <w:sz w:val="20"/>
-          <w:szCs w:val="20"/>
-          <w:shd w:val="clear" w:color="auto" w:fill="FFFFFF"/>
-        </w:rPr>
-        <w:t>V</w:t>
-      </w:r>
-      <w:r>
-        <w:rPr>
-          <w:rStyle w:val="Emphasis"/>
-          <w:rFonts w:ascii="Courier New" w:hAnsi="Courier New" w:cs="Courier New"/>
-          <w:color w:val="000000"/>
-          <w:sz w:val="20"/>
-          <w:szCs w:val="20"/>
-          <w:shd w:val="clear" w:color="auto" w:fill="FFFFFF"/>
-        </w:rPr>
-        <w:t>x</w:t>
-      </w:r>
-      <w:proofErr w:type="spellEnd"/>
-      <w:r>
-        <w:rPr>
-          <w:rFonts w:ascii="Courier New" w:hAnsi="Courier New" w:cs="Courier New"/>
-          <w:color w:val="000000"/>
-          <w:sz w:val="20"/>
-          <w:szCs w:val="20"/>
-          <w:shd w:val="clear" w:color="auto" w:fill="FFFFFF"/>
-        </w:rPr>
-        <w:t> to </w:t>
-      </w:r>
-      <w:r>
-        <w:rPr>
-          <w:rStyle w:val="Emphasis"/>
-          <w:rFonts w:ascii="Courier New" w:hAnsi="Courier New" w:cs="Courier New"/>
-          <w:color w:val="000000"/>
-          <w:sz w:val="20"/>
-          <w:szCs w:val="20"/>
-          <w:shd w:val="clear" w:color="auto" w:fill="FFFFFF"/>
-        </w:rPr>
-        <w:t>kk</w:t>
-      </w:r>
-      <w:r>
-        <w:rPr>
-          <w:rFonts w:ascii="Courier New" w:hAnsi="Courier New" w:cs="Courier New"/>
-          <w:color w:val="000000"/>
-          <w:sz w:val="20"/>
-          <w:szCs w:val="20"/>
-          <w:shd w:val="clear" w:color="auto" w:fill="FFFFFF"/>
-        </w:rPr>
-        <w:t>, and if they are not equal, increments the program counter by 2.</w:t>
-      </w:r>
-      <w:r>
-        <w:rPr>
-          <w:rFonts w:ascii="Courier New" w:hAnsi="Courier New" w:cs="Courier New"/>
-          <w:color w:val="000000"/>
-          <w:sz w:val="20"/>
-          <w:szCs w:val="20"/>
-        </w:rPr>
-        <w:br/>
-      </w:r>
-      <w:r>
-        <w:rPr>
-          <w:rFonts w:ascii="Courier New" w:hAnsi="Courier New" w:cs="Courier New"/>
-          <w:color w:val="000000"/>
-          <w:sz w:val="20"/>
-          <w:szCs w:val="20"/>
-        </w:rPr>
-        <w:br/>
-      </w:r>
-      <w:bookmarkStart w:id="7" w:name="5xy0"/>
-      <w:r>
-        <w:rPr>
-          <w:rStyle w:val="Strong"/>
-          <w:rFonts w:ascii="Courier New" w:hAnsi="Courier New" w:cs="Courier New"/>
-          <w:color w:val="000000"/>
-          <w:sz w:val="20"/>
-          <w:szCs w:val="20"/>
-          <w:shd w:val="clear" w:color="auto" w:fill="FFFFFF"/>
-        </w:rPr>
-        <w:t>5</w:t>
+        <w:t>x</w:t>
+      </w:r>
+      <w:proofErr w:type="spellEnd"/>
+      <w:r>
+        <w:rPr>
+          <w:rStyle w:val="Strong"/>
+          <w:rFonts w:ascii="Courier New" w:hAnsi="Courier New" w:cs="Courier New"/>
+          <w:color w:val="000000"/>
+          <w:sz w:val="20"/>
+          <w:szCs w:val="20"/>
+          <w:shd w:val="clear" w:color="auto" w:fill="FFFFFF"/>
+        </w:rPr>
+        <w:t> </w:t>
       </w:r>
       <w:r>
         <w:rPr>
@@ -1779,42 +1432,183 @@
           <w:szCs w:val="20"/>
           <w:shd w:val="clear" w:color="auto" w:fill="FFFFFF"/>
         </w:rPr>
-        <w:t>xy</w:t>
-      </w:r>
-      <w:r>
-        <w:rPr>
-          <w:rStyle w:val="Strong"/>
-          <w:rFonts w:ascii="Courier New" w:hAnsi="Courier New" w:cs="Courier New"/>
-          <w:color w:val="000000"/>
-          <w:sz w:val="20"/>
-          <w:szCs w:val="20"/>
-          <w:shd w:val="clear" w:color="auto" w:fill="FFFFFF"/>
-        </w:rPr>
-        <w:t>0</w:t>
-      </w:r>
-      <w:bookmarkEnd w:id="7"/>
-      <w:r>
-        <w:rPr>
-          <w:rStyle w:val="Strong"/>
-          <w:rFonts w:ascii="Courier New" w:hAnsi="Courier New" w:cs="Courier New"/>
-          <w:color w:val="000000"/>
-          <w:sz w:val="20"/>
-          <w:szCs w:val="20"/>
-          <w:shd w:val="clear" w:color="auto" w:fill="FFFFFF"/>
-        </w:rPr>
-        <w:t xml:space="preserve"> - SE </w:t>
-      </w:r>
-      <w:proofErr w:type="spellStart"/>
-      <w:r>
-        <w:rPr>
-          <w:rStyle w:val="Strong"/>
-          <w:rFonts w:ascii="Courier New" w:hAnsi="Courier New" w:cs="Courier New"/>
-          <w:color w:val="000000"/>
-          <w:sz w:val="20"/>
-          <w:szCs w:val="20"/>
-          <w:shd w:val="clear" w:color="auto" w:fill="FFFFFF"/>
-        </w:rPr>
-        <w:t>V</w:t>
+        <w:t>byte</w:t>
+      </w:r>
+      <w:r>
+        <w:rPr>
+          <w:rFonts w:ascii="Courier New" w:hAnsi="Courier New" w:cs="Courier New"/>
+          <w:color w:val="000000"/>
+          <w:sz w:val="20"/>
+          <w:szCs w:val="20"/>
+        </w:rPr>
+        <w:br/>
+      </w:r>
+      <w:r>
+        <w:rPr>
+          <w:rFonts w:ascii="Courier New" w:hAnsi="Courier New" w:cs="Courier New"/>
+          <w:color w:val="000000"/>
+          <w:sz w:val="20"/>
+          <w:szCs w:val="20"/>
+          <w:shd w:val="clear" w:color="auto" w:fill="FFFFFF"/>
+        </w:rPr>
+        <w:t xml:space="preserve">Skip next instruction if </w:t>
+      </w:r>
+      <w:proofErr w:type="spellStart"/>
+      <w:r>
+        <w:rPr>
+          <w:rFonts w:ascii="Courier New" w:hAnsi="Courier New" w:cs="Courier New"/>
+          <w:color w:val="000000"/>
+          <w:sz w:val="20"/>
+          <w:szCs w:val="20"/>
+          <w:shd w:val="clear" w:color="auto" w:fill="FFFFFF"/>
+        </w:rPr>
+        <w:t>V</w:t>
+      </w:r>
+      <w:r>
+        <w:rPr>
+          <w:rStyle w:val="Emphasis"/>
+          <w:rFonts w:ascii="Courier New" w:hAnsi="Courier New" w:cs="Courier New"/>
+          <w:color w:val="000000"/>
+          <w:sz w:val="20"/>
+          <w:szCs w:val="20"/>
+          <w:shd w:val="clear" w:color="auto" w:fill="FFFFFF"/>
+        </w:rPr>
+        <w:t>x</w:t>
+      </w:r>
+      <w:proofErr w:type="spellEnd"/>
+      <w:r>
+        <w:rPr>
+          <w:rFonts w:ascii="Courier New" w:hAnsi="Courier New" w:cs="Courier New"/>
+          <w:color w:val="000000"/>
+          <w:sz w:val="20"/>
+          <w:szCs w:val="20"/>
+          <w:shd w:val="clear" w:color="auto" w:fill="FFFFFF"/>
+        </w:rPr>
+        <w:t> = </w:t>
+      </w:r>
+      <w:r>
+        <w:rPr>
+          <w:rStyle w:val="Emphasis"/>
+          <w:rFonts w:ascii="Courier New" w:hAnsi="Courier New" w:cs="Courier New"/>
+          <w:color w:val="000000"/>
+          <w:sz w:val="20"/>
+          <w:szCs w:val="20"/>
+          <w:shd w:val="clear" w:color="auto" w:fill="FFFFFF"/>
+        </w:rPr>
+        <w:t>kk</w:t>
+      </w:r>
+      <w:r>
+        <w:rPr>
+          <w:rFonts w:ascii="Courier New" w:hAnsi="Courier New" w:cs="Courier New"/>
+          <w:color w:val="000000"/>
+          <w:sz w:val="20"/>
+          <w:szCs w:val="20"/>
+          <w:shd w:val="clear" w:color="auto" w:fill="FFFFFF"/>
+        </w:rPr>
+        <w:t>.</w:t>
+      </w:r>
+      <w:r>
+        <w:rPr>
+          <w:rFonts w:ascii="Courier New" w:hAnsi="Courier New" w:cs="Courier New"/>
+          <w:color w:val="000000"/>
+          <w:sz w:val="20"/>
+          <w:szCs w:val="20"/>
+        </w:rPr>
+        <w:br/>
+      </w:r>
+      <w:r>
+        <w:rPr>
+          <w:rFonts w:ascii="Courier New" w:hAnsi="Courier New" w:cs="Courier New"/>
+          <w:color w:val="000000"/>
+          <w:sz w:val="20"/>
+          <w:szCs w:val="20"/>
+          <w:shd w:val="clear" w:color="auto" w:fill="FFFFFF"/>
+        </w:rPr>
+        <w:t xml:space="preserve">The interpreter compares register </w:t>
+      </w:r>
+      <w:proofErr w:type="spellStart"/>
+      <w:r>
+        <w:rPr>
+          <w:rFonts w:ascii="Courier New" w:hAnsi="Courier New" w:cs="Courier New"/>
+          <w:color w:val="000000"/>
+          <w:sz w:val="20"/>
+          <w:szCs w:val="20"/>
+          <w:shd w:val="clear" w:color="auto" w:fill="FFFFFF"/>
+        </w:rPr>
+        <w:t>V</w:t>
+      </w:r>
+      <w:r>
+        <w:rPr>
+          <w:rStyle w:val="Emphasis"/>
+          <w:rFonts w:ascii="Courier New" w:hAnsi="Courier New" w:cs="Courier New"/>
+          <w:color w:val="000000"/>
+          <w:sz w:val="20"/>
+          <w:szCs w:val="20"/>
+          <w:shd w:val="clear" w:color="auto" w:fill="FFFFFF"/>
+        </w:rPr>
+        <w:t>x</w:t>
+      </w:r>
+      <w:proofErr w:type="spellEnd"/>
+      <w:r>
+        <w:rPr>
+          <w:rFonts w:ascii="Courier New" w:hAnsi="Courier New" w:cs="Courier New"/>
+          <w:color w:val="000000"/>
+          <w:sz w:val="20"/>
+          <w:szCs w:val="20"/>
+          <w:shd w:val="clear" w:color="auto" w:fill="FFFFFF"/>
+        </w:rPr>
+        <w:t> to </w:t>
+      </w:r>
+      <w:r>
+        <w:rPr>
+          <w:rStyle w:val="Emphasis"/>
+          <w:rFonts w:ascii="Courier New" w:hAnsi="Courier New" w:cs="Courier New"/>
+          <w:color w:val="000000"/>
+          <w:sz w:val="20"/>
+          <w:szCs w:val="20"/>
+          <w:shd w:val="clear" w:color="auto" w:fill="FFFFFF"/>
+        </w:rPr>
+        <w:t>kk</w:t>
+      </w:r>
+      <w:r>
+        <w:rPr>
+          <w:rFonts w:ascii="Courier New" w:hAnsi="Courier New" w:cs="Courier New"/>
+          <w:color w:val="000000"/>
+          <w:sz w:val="20"/>
+          <w:szCs w:val="20"/>
+          <w:shd w:val="clear" w:color="auto" w:fill="FFFFFF"/>
+        </w:rPr>
+        <w:t>, and if they are equal, increments the program counter by 2.</w:t>
+      </w:r>
+      <w:r>
+        <w:rPr>
+          <w:rFonts w:ascii="Courier New" w:hAnsi="Courier New" w:cs="Courier New"/>
+          <w:color w:val="000000"/>
+          <w:sz w:val="20"/>
+          <w:szCs w:val="20"/>
+        </w:rPr>
+        <w:br/>
+      </w:r>
+      <w:r>
+        <w:rPr>
+          <w:rFonts w:ascii="Courier New" w:hAnsi="Courier New" w:cs="Courier New"/>
+          <w:color w:val="000000"/>
+          <w:sz w:val="20"/>
+          <w:szCs w:val="20"/>
+        </w:rPr>
+        <w:br/>
+      </w:r>
+      <w:bookmarkStart w:id="7" w:name="4xkk"/>
+      <w:r>
+        <w:rPr>
+          <w:rStyle w:val="Strong"/>
+          <w:rFonts w:ascii="Courier New" w:hAnsi="Courier New" w:cs="Courier New"/>
+          <w:color w:val="000000"/>
+          <w:sz w:val="20"/>
+          <w:szCs w:val="20"/>
+          <w:shd w:val="clear" w:color="auto" w:fill="FFFFFF"/>
+        </w:rPr>
+        <w:t>4</w:t>
       </w:r>
       <w:r>
         <w:rPr>
@@ -1827,19 +1621,19 @@
           <w:szCs w:val="20"/>
           <w:shd w:val="clear" w:color="auto" w:fill="FFFFFF"/>
         </w:rPr>
-        <w:t>x</w:t>
-      </w:r>
-      <w:proofErr w:type="spellEnd"/>
-      <w:r>
-        <w:rPr>
-          <w:rStyle w:val="Strong"/>
-          <w:rFonts w:ascii="Courier New" w:hAnsi="Courier New" w:cs="Courier New"/>
-          <w:color w:val="000000"/>
-          <w:sz w:val="20"/>
-          <w:szCs w:val="20"/>
-          <w:shd w:val="clear" w:color="auto" w:fill="FFFFFF"/>
-        </w:rPr>
-        <w:t xml:space="preserve"> </w:t>
+        <w:t>xkk</w:t>
+      </w:r>
+      <w:bookmarkEnd w:id="7"/>
+      <w:r>
+        <w:rPr>
+          <w:rStyle w:val="Strong"/>
+          <w:rFonts w:ascii="Courier New" w:hAnsi="Courier New" w:cs="Courier New"/>
+          <w:color w:val="000000"/>
+          <w:sz w:val="20"/>
+          <w:szCs w:val="20"/>
+          <w:shd w:val="clear" w:color="auto" w:fill="FFFFFF"/>
+        </w:rPr>
+        <w:t xml:space="preserve"> - SNE </w:t>
       </w:r>
       <w:proofErr w:type="spellStart"/>
       <w:r>
@@ -1864,208 +1658,19 @@
           <w:szCs w:val="20"/>
           <w:shd w:val="clear" w:color="auto" w:fill="FFFFFF"/>
         </w:rPr>
-        <w:t>y</w:t>
-      </w:r>
-      <w:proofErr w:type="spellEnd"/>
-      <w:r>
-        <w:rPr>
-          <w:rFonts w:ascii="Courier New" w:hAnsi="Courier New" w:cs="Courier New"/>
-          <w:color w:val="000000"/>
-          <w:sz w:val="20"/>
-          <w:szCs w:val="20"/>
-        </w:rPr>
-        <w:br/>
-      </w:r>
-      <w:r>
-        <w:rPr>
-          <w:rFonts w:ascii="Courier New" w:hAnsi="Courier New" w:cs="Courier New"/>
-          <w:color w:val="000000"/>
-          <w:sz w:val="20"/>
-          <w:szCs w:val="20"/>
-          <w:shd w:val="clear" w:color="auto" w:fill="FFFFFF"/>
-        </w:rPr>
-        <w:t xml:space="preserve">Skip next instruction if </w:t>
-      </w:r>
-      <w:proofErr w:type="spellStart"/>
-      <w:r>
-        <w:rPr>
-          <w:rFonts w:ascii="Courier New" w:hAnsi="Courier New" w:cs="Courier New"/>
-          <w:color w:val="000000"/>
-          <w:sz w:val="20"/>
-          <w:szCs w:val="20"/>
-          <w:shd w:val="clear" w:color="auto" w:fill="FFFFFF"/>
-        </w:rPr>
-        <w:t>V</w:t>
-      </w:r>
-      <w:r>
-        <w:rPr>
-          <w:rStyle w:val="Emphasis"/>
-          <w:rFonts w:ascii="Courier New" w:hAnsi="Courier New" w:cs="Courier New"/>
-          <w:color w:val="000000"/>
-          <w:sz w:val="20"/>
-          <w:szCs w:val="20"/>
-          <w:shd w:val="clear" w:color="auto" w:fill="FFFFFF"/>
-        </w:rPr>
-        <w:t>x</w:t>
-      </w:r>
-      <w:proofErr w:type="spellEnd"/>
-      <w:r>
-        <w:rPr>
-          <w:rFonts w:ascii="Courier New" w:hAnsi="Courier New" w:cs="Courier New"/>
-          <w:color w:val="000000"/>
-          <w:sz w:val="20"/>
-          <w:szCs w:val="20"/>
-          <w:shd w:val="clear" w:color="auto" w:fill="FFFFFF"/>
-        </w:rPr>
-        <w:t xml:space="preserve"> = </w:t>
-      </w:r>
-      <w:proofErr w:type="spellStart"/>
-      <w:r>
-        <w:rPr>
-          <w:rFonts w:ascii="Courier New" w:hAnsi="Courier New" w:cs="Courier New"/>
-          <w:color w:val="000000"/>
-          <w:sz w:val="20"/>
-          <w:szCs w:val="20"/>
-          <w:shd w:val="clear" w:color="auto" w:fill="FFFFFF"/>
-        </w:rPr>
-        <w:t>V</w:t>
-      </w:r>
-      <w:r>
-        <w:rPr>
-          <w:rStyle w:val="Emphasis"/>
-          <w:rFonts w:ascii="Courier New" w:hAnsi="Courier New" w:cs="Courier New"/>
-          <w:color w:val="000000"/>
-          <w:sz w:val="20"/>
-          <w:szCs w:val="20"/>
-          <w:shd w:val="clear" w:color="auto" w:fill="FFFFFF"/>
-        </w:rPr>
-        <w:t>y</w:t>
-      </w:r>
-      <w:proofErr w:type="spellEnd"/>
-      <w:r>
-        <w:rPr>
-          <w:rFonts w:ascii="Courier New" w:hAnsi="Courier New" w:cs="Courier New"/>
-          <w:color w:val="000000"/>
-          <w:sz w:val="20"/>
-          <w:szCs w:val="20"/>
-          <w:shd w:val="clear" w:color="auto" w:fill="FFFFFF"/>
-        </w:rPr>
-        <w:t>.</w:t>
-      </w:r>
-      <w:r>
-        <w:rPr>
-          <w:rFonts w:ascii="Courier New" w:hAnsi="Courier New" w:cs="Courier New"/>
-          <w:color w:val="000000"/>
-          <w:sz w:val="20"/>
-          <w:szCs w:val="20"/>
-        </w:rPr>
-        <w:br/>
-      </w:r>
-      <w:r>
-        <w:rPr>
-          <w:rFonts w:ascii="Courier New" w:hAnsi="Courier New" w:cs="Courier New"/>
-          <w:color w:val="000000"/>
-          <w:sz w:val="20"/>
-          <w:szCs w:val="20"/>
-          <w:shd w:val="clear" w:color="auto" w:fill="FFFFFF"/>
-        </w:rPr>
-        <w:t xml:space="preserve">The interpreter compares register </w:t>
-      </w:r>
-      <w:proofErr w:type="spellStart"/>
-      <w:r>
-        <w:rPr>
-          <w:rFonts w:ascii="Courier New" w:hAnsi="Courier New" w:cs="Courier New"/>
-          <w:color w:val="000000"/>
-          <w:sz w:val="20"/>
-          <w:szCs w:val="20"/>
-          <w:shd w:val="clear" w:color="auto" w:fill="FFFFFF"/>
-        </w:rPr>
-        <w:t>V</w:t>
-      </w:r>
-      <w:r>
-        <w:rPr>
-          <w:rStyle w:val="Emphasis"/>
-          <w:rFonts w:ascii="Courier New" w:hAnsi="Courier New" w:cs="Courier New"/>
-          <w:color w:val="000000"/>
-          <w:sz w:val="20"/>
-          <w:szCs w:val="20"/>
-          <w:shd w:val="clear" w:color="auto" w:fill="FFFFFF"/>
-        </w:rPr>
-        <w:t>x</w:t>
-      </w:r>
-      <w:proofErr w:type="spellEnd"/>
-      <w:r>
-        <w:rPr>
-          <w:rFonts w:ascii="Courier New" w:hAnsi="Courier New" w:cs="Courier New"/>
-          <w:color w:val="000000"/>
-          <w:sz w:val="20"/>
-          <w:szCs w:val="20"/>
-          <w:shd w:val="clear" w:color="auto" w:fill="FFFFFF"/>
-        </w:rPr>
-        <w:t xml:space="preserve"> to register </w:t>
-      </w:r>
-      <w:proofErr w:type="spellStart"/>
-      <w:r>
-        <w:rPr>
-          <w:rFonts w:ascii="Courier New" w:hAnsi="Courier New" w:cs="Courier New"/>
-          <w:color w:val="000000"/>
-          <w:sz w:val="20"/>
-          <w:szCs w:val="20"/>
-          <w:shd w:val="clear" w:color="auto" w:fill="FFFFFF"/>
-        </w:rPr>
-        <w:t>V</w:t>
-      </w:r>
-      <w:r>
-        <w:rPr>
-          <w:rStyle w:val="Emphasis"/>
-          <w:rFonts w:ascii="Courier New" w:hAnsi="Courier New" w:cs="Courier New"/>
-          <w:color w:val="000000"/>
-          <w:sz w:val="20"/>
-          <w:szCs w:val="20"/>
-          <w:shd w:val="clear" w:color="auto" w:fill="FFFFFF"/>
-        </w:rPr>
-        <w:t>y</w:t>
-      </w:r>
-      <w:proofErr w:type="spellEnd"/>
-      <w:r>
-        <w:rPr>
-          <w:rFonts w:ascii="Courier New" w:hAnsi="Courier New" w:cs="Courier New"/>
-          <w:color w:val="000000"/>
-          <w:sz w:val="20"/>
-          <w:szCs w:val="20"/>
-          <w:shd w:val="clear" w:color="auto" w:fill="FFFFFF"/>
-        </w:rPr>
-        <w:t>, and if they are equal, increments the program counter by 2.</w:t>
-      </w:r>
-      <w:r>
-        <w:rPr>
-          <w:rFonts w:ascii="Courier New" w:hAnsi="Courier New" w:cs="Courier New"/>
-          <w:color w:val="000000"/>
-          <w:sz w:val="20"/>
-          <w:szCs w:val="20"/>
-        </w:rPr>
-        <w:br/>
-      </w:r>
-      <w:r>
-        <w:rPr>
-          <w:rFonts w:ascii="Courier New" w:hAnsi="Courier New" w:cs="Courier New"/>
-          <w:color w:val="000000"/>
-          <w:sz w:val="20"/>
-          <w:szCs w:val="20"/>
-        </w:rPr>
-        <w:br/>
-      </w:r>
-      <w:bookmarkStart w:id="8" w:name="6xkk"/>
-      <w:r>
-        <w:rPr>
-          <w:rStyle w:val="Strong"/>
-          <w:rFonts w:ascii="Courier New" w:hAnsi="Courier New" w:cs="Courier New"/>
-          <w:color w:val="000000"/>
-          <w:sz w:val="20"/>
-          <w:szCs w:val="20"/>
-          <w:shd w:val="clear" w:color="auto" w:fill="FFFFFF"/>
-        </w:rPr>
-        <w:t>6</w:t>
+        <w:t>x</w:t>
+      </w:r>
+      <w:proofErr w:type="spellEnd"/>
+      <w:r>
+        <w:rPr>
+          <w:rStyle w:val="Strong"/>
+          <w:rFonts w:ascii="Courier New" w:hAnsi="Courier New" w:cs="Courier New"/>
+          <w:color w:val="000000"/>
+          <w:sz w:val="20"/>
+          <w:szCs w:val="20"/>
+          <w:shd w:val="clear" w:color="auto" w:fill="FFFFFF"/>
+        </w:rPr>
+        <w:t> </w:t>
       </w:r>
       <w:r>
         <w:rPr>
@@ -2078,31 +1683,183 @@
           <w:szCs w:val="20"/>
           <w:shd w:val="clear" w:color="auto" w:fill="FFFFFF"/>
         </w:rPr>
-        <w:t>xkk</w:t>
-      </w:r>
-      <w:bookmarkEnd w:id="8"/>
-      <w:r>
-        <w:rPr>
-          <w:rStyle w:val="Strong"/>
-          <w:rFonts w:ascii="Courier New" w:hAnsi="Courier New" w:cs="Courier New"/>
-          <w:color w:val="000000"/>
-          <w:sz w:val="20"/>
-          <w:szCs w:val="20"/>
-          <w:shd w:val="clear" w:color="auto" w:fill="FFFFFF"/>
-        </w:rPr>
-        <w:t xml:space="preserve"> - LD </w:t>
-      </w:r>
-      <w:proofErr w:type="spellStart"/>
-      <w:r>
-        <w:rPr>
-          <w:rStyle w:val="Strong"/>
-          <w:rFonts w:ascii="Courier New" w:hAnsi="Courier New" w:cs="Courier New"/>
-          <w:color w:val="000000"/>
-          <w:sz w:val="20"/>
-          <w:szCs w:val="20"/>
-          <w:shd w:val="clear" w:color="auto" w:fill="FFFFFF"/>
-        </w:rPr>
-        <w:t>V</w:t>
+        <w:t>byte</w:t>
+      </w:r>
+      <w:r>
+        <w:rPr>
+          <w:rFonts w:ascii="Courier New" w:hAnsi="Courier New" w:cs="Courier New"/>
+          <w:color w:val="000000"/>
+          <w:sz w:val="20"/>
+          <w:szCs w:val="20"/>
+        </w:rPr>
+        <w:br/>
+      </w:r>
+      <w:r>
+        <w:rPr>
+          <w:rFonts w:ascii="Courier New" w:hAnsi="Courier New" w:cs="Courier New"/>
+          <w:color w:val="000000"/>
+          <w:sz w:val="20"/>
+          <w:szCs w:val="20"/>
+          <w:shd w:val="clear" w:color="auto" w:fill="FFFFFF"/>
+        </w:rPr>
+        <w:t xml:space="preserve">Skip next instruction if </w:t>
+      </w:r>
+      <w:proofErr w:type="spellStart"/>
+      <w:r>
+        <w:rPr>
+          <w:rFonts w:ascii="Courier New" w:hAnsi="Courier New" w:cs="Courier New"/>
+          <w:color w:val="000000"/>
+          <w:sz w:val="20"/>
+          <w:szCs w:val="20"/>
+          <w:shd w:val="clear" w:color="auto" w:fill="FFFFFF"/>
+        </w:rPr>
+        <w:t>V</w:t>
+      </w:r>
+      <w:r>
+        <w:rPr>
+          <w:rStyle w:val="Emphasis"/>
+          <w:rFonts w:ascii="Courier New" w:hAnsi="Courier New" w:cs="Courier New"/>
+          <w:color w:val="000000"/>
+          <w:sz w:val="20"/>
+          <w:szCs w:val="20"/>
+          <w:shd w:val="clear" w:color="auto" w:fill="FFFFFF"/>
+        </w:rPr>
+        <w:t>x</w:t>
+      </w:r>
+      <w:proofErr w:type="spellEnd"/>
+      <w:r>
+        <w:rPr>
+          <w:rFonts w:ascii="Courier New" w:hAnsi="Courier New" w:cs="Courier New"/>
+          <w:color w:val="000000"/>
+          <w:sz w:val="20"/>
+          <w:szCs w:val="20"/>
+          <w:shd w:val="clear" w:color="auto" w:fill="FFFFFF"/>
+        </w:rPr>
+        <w:t> != </w:t>
+      </w:r>
+      <w:r>
+        <w:rPr>
+          <w:rStyle w:val="Emphasis"/>
+          <w:rFonts w:ascii="Courier New" w:hAnsi="Courier New" w:cs="Courier New"/>
+          <w:color w:val="000000"/>
+          <w:sz w:val="20"/>
+          <w:szCs w:val="20"/>
+          <w:shd w:val="clear" w:color="auto" w:fill="FFFFFF"/>
+        </w:rPr>
+        <w:t>kk</w:t>
+      </w:r>
+      <w:r>
+        <w:rPr>
+          <w:rFonts w:ascii="Courier New" w:hAnsi="Courier New" w:cs="Courier New"/>
+          <w:color w:val="000000"/>
+          <w:sz w:val="20"/>
+          <w:szCs w:val="20"/>
+          <w:shd w:val="clear" w:color="auto" w:fill="FFFFFF"/>
+        </w:rPr>
+        <w:t>.</w:t>
+      </w:r>
+      <w:r>
+        <w:rPr>
+          <w:rFonts w:ascii="Courier New" w:hAnsi="Courier New" w:cs="Courier New"/>
+          <w:color w:val="000000"/>
+          <w:sz w:val="20"/>
+          <w:szCs w:val="20"/>
+        </w:rPr>
+        <w:br/>
+      </w:r>
+      <w:r>
+        <w:rPr>
+          <w:rFonts w:ascii="Courier New" w:hAnsi="Courier New" w:cs="Courier New"/>
+          <w:color w:val="000000"/>
+          <w:sz w:val="20"/>
+          <w:szCs w:val="20"/>
+          <w:shd w:val="clear" w:color="auto" w:fill="FFFFFF"/>
+        </w:rPr>
+        <w:t xml:space="preserve">The interpreter compares register </w:t>
+      </w:r>
+      <w:proofErr w:type="spellStart"/>
+      <w:r>
+        <w:rPr>
+          <w:rFonts w:ascii="Courier New" w:hAnsi="Courier New" w:cs="Courier New"/>
+          <w:color w:val="000000"/>
+          <w:sz w:val="20"/>
+          <w:szCs w:val="20"/>
+          <w:shd w:val="clear" w:color="auto" w:fill="FFFFFF"/>
+        </w:rPr>
+        <w:t>V</w:t>
+      </w:r>
+      <w:r>
+        <w:rPr>
+          <w:rStyle w:val="Emphasis"/>
+          <w:rFonts w:ascii="Courier New" w:hAnsi="Courier New" w:cs="Courier New"/>
+          <w:color w:val="000000"/>
+          <w:sz w:val="20"/>
+          <w:szCs w:val="20"/>
+          <w:shd w:val="clear" w:color="auto" w:fill="FFFFFF"/>
+        </w:rPr>
+        <w:t>x</w:t>
+      </w:r>
+      <w:proofErr w:type="spellEnd"/>
+      <w:r>
+        <w:rPr>
+          <w:rFonts w:ascii="Courier New" w:hAnsi="Courier New" w:cs="Courier New"/>
+          <w:color w:val="000000"/>
+          <w:sz w:val="20"/>
+          <w:szCs w:val="20"/>
+          <w:shd w:val="clear" w:color="auto" w:fill="FFFFFF"/>
+        </w:rPr>
+        <w:t> to </w:t>
+      </w:r>
+      <w:r>
+        <w:rPr>
+          <w:rStyle w:val="Emphasis"/>
+          <w:rFonts w:ascii="Courier New" w:hAnsi="Courier New" w:cs="Courier New"/>
+          <w:color w:val="000000"/>
+          <w:sz w:val="20"/>
+          <w:szCs w:val="20"/>
+          <w:shd w:val="clear" w:color="auto" w:fill="FFFFFF"/>
+        </w:rPr>
+        <w:t>kk</w:t>
+      </w:r>
+      <w:r>
+        <w:rPr>
+          <w:rFonts w:ascii="Courier New" w:hAnsi="Courier New" w:cs="Courier New"/>
+          <w:color w:val="000000"/>
+          <w:sz w:val="20"/>
+          <w:szCs w:val="20"/>
+          <w:shd w:val="clear" w:color="auto" w:fill="FFFFFF"/>
+        </w:rPr>
+        <w:t>, and if they are not equal, increments the program counter by 2.</w:t>
+      </w:r>
+      <w:r>
+        <w:rPr>
+          <w:rFonts w:ascii="Courier New" w:hAnsi="Courier New" w:cs="Courier New"/>
+          <w:color w:val="000000"/>
+          <w:sz w:val="20"/>
+          <w:szCs w:val="20"/>
+        </w:rPr>
+        <w:br/>
+      </w:r>
+      <w:r>
+        <w:rPr>
+          <w:rFonts w:ascii="Courier New" w:hAnsi="Courier New" w:cs="Courier New"/>
+          <w:color w:val="000000"/>
+          <w:sz w:val="20"/>
+          <w:szCs w:val="20"/>
+        </w:rPr>
+        <w:br/>
+      </w:r>
+      <w:bookmarkStart w:id="8" w:name="5xy0"/>
+      <w:r>
+        <w:rPr>
+          <w:rStyle w:val="Strong"/>
+          <w:rFonts w:ascii="Courier New" w:hAnsi="Courier New" w:cs="Courier New"/>
+          <w:color w:val="000000"/>
+          <w:sz w:val="20"/>
+          <w:szCs w:val="20"/>
+          <w:shd w:val="clear" w:color="auto" w:fill="FFFFFF"/>
+        </w:rPr>
+        <w:t>5</w:t>
       </w:r>
       <w:r>
         <w:rPr>
@@ -2115,19 +1872,42 @@
           <w:szCs w:val="20"/>
           <w:shd w:val="clear" w:color="auto" w:fill="FFFFFF"/>
         </w:rPr>
-        <w:t>x</w:t>
-      </w:r>
-      <w:proofErr w:type="spellEnd"/>
-      <w:r>
-        <w:rPr>
-          <w:rStyle w:val="Strong"/>
-          <w:rFonts w:ascii="Courier New" w:hAnsi="Courier New" w:cs="Courier New"/>
-          <w:color w:val="000000"/>
-          <w:sz w:val="20"/>
-          <w:szCs w:val="20"/>
-          <w:shd w:val="clear" w:color="auto" w:fill="FFFFFF"/>
-        </w:rPr>
-        <w:t> </w:t>
+        <w:t>xy</w:t>
+      </w:r>
+      <w:r>
+        <w:rPr>
+          <w:rStyle w:val="Strong"/>
+          <w:rFonts w:ascii="Courier New" w:hAnsi="Courier New" w:cs="Courier New"/>
+          <w:color w:val="000000"/>
+          <w:sz w:val="20"/>
+          <w:szCs w:val="20"/>
+          <w:shd w:val="clear" w:color="auto" w:fill="FFFFFF"/>
+        </w:rPr>
+        <w:t>0</w:t>
+      </w:r>
+      <w:bookmarkEnd w:id="8"/>
+      <w:r>
+        <w:rPr>
+          <w:rStyle w:val="Strong"/>
+          <w:rFonts w:ascii="Courier New" w:hAnsi="Courier New" w:cs="Courier New"/>
+          <w:color w:val="000000"/>
+          <w:sz w:val="20"/>
+          <w:szCs w:val="20"/>
+          <w:shd w:val="clear" w:color="auto" w:fill="FFFFFF"/>
+        </w:rPr>
+        <w:t xml:space="preserve"> - SE </w:t>
+      </w:r>
+      <w:proofErr w:type="spellStart"/>
+      <w:r>
+        <w:rPr>
+          <w:rStyle w:val="Strong"/>
+          <w:rFonts w:ascii="Courier New" w:hAnsi="Courier New" w:cs="Courier New"/>
+          <w:color w:val="000000"/>
+          <w:sz w:val="20"/>
+          <w:szCs w:val="20"/>
+          <w:shd w:val="clear" w:color="auto" w:fill="FFFFFF"/>
+        </w:rPr>
+        <w:t>V</w:t>
       </w:r>
       <w:r>
         <w:rPr>
@@ -2140,183 +1920,31 @@
           <w:szCs w:val="20"/>
           <w:shd w:val="clear" w:color="auto" w:fill="FFFFFF"/>
         </w:rPr>
-        <w:t>byte</w:t>
-      </w:r>
-      <w:r>
-        <w:rPr>
-          <w:rFonts w:ascii="Courier New" w:hAnsi="Courier New" w:cs="Courier New"/>
-          <w:color w:val="000000"/>
-          <w:sz w:val="20"/>
-          <w:szCs w:val="20"/>
-        </w:rPr>
-        <w:br/>
-      </w:r>
-      <w:r>
-        <w:rPr>
-          <w:rFonts w:ascii="Courier New" w:hAnsi="Courier New" w:cs="Courier New"/>
-          <w:color w:val="000000"/>
-          <w:sz w:val="20"/>
-          <w:szCs w:val="20"/>
-          <w:shd w:val="clear" w:color="auto" w:fill="FFFFFF"/>
-        </w:rPr>
-        <w:t xml:space="preserve">Set </w:t>
-      </w:r>
-      <w:proofErr w:type="spellStart"/>
-      <w:r>
-        <w:rPr>
-          <w:rFonts w:ascii="Courier New" w:hAnsi="Courier New" w:cs="Courier New"/>
-          <w:color w:val="000000"/>
-          <w:sz w:val="20"/>
-          <w:szCs w:val="20"/>
-          <w:shd w:val="clear" w:color="auto" w:fill="FFFFFF"/>
-        </w:rPr>
-        <w:t>V</w:t>
-      </w:r>
-      <w:r>
-        <w:rPr>
-          <w:rStyle w:val="Emphasis"/>
-          <w:rFonts w:ascii="Courier New" w:hAnsi="Courier New" w:cs="Courier New"/>
-          <w:color w:val="000000"/>
-          <w:sz w:val="20"/>
-          <w:szCs w:val="20"/>
-          <w:shd w:val="clear" w:color="auto" w:fill="FFFFFF"/>
-        </w:rPr>
-        <w:t>x</w:t>
-      </w:r>
-      <w:proofErr w:type="spellEnd"/>
-      <w:r>
-        <w:rPr>
-          <w:rFonts w:ascii="Courier New" w:hAnsi="Courier New" w:cs="Courier New"/>
-          <w:color w:val="000000"/>
-          <w:sz w:val="20"/>
-          <w:szCs w:val="20"/>
-          <w:shd w:val="clear" w:color="auto" w:fill="FFFFFF"/>
-        </w:rPr>
-        <w:t> = </w:t>
-      </w:r>
-      <w:r>
-        <w:rPr>
-          <w:rStyle w:val="Emphasis"/>
-          <w:rFonts w:ascii="Courier New" w:hAnsi="Courier New" w:cs="Courier New"/>
-          <w:color w:val="000000"/>
-          <w:sz w:val="20"/>
-          <w:szCs w:val="20"/>
-          <w:shd w:val="clear" w:color="auto" w:fill="FFFFFF"/>
-        </w:rPr>
-        <w:t>kk</w:t>
-      </w:r>
-      <w:r>
-        <w:rPr>
-          <w:rFonts w:ascii="Courier New" w:hAnsi="Courier New" w:cs="Courier New"/>
-          <w:color w:val="000000"/>
-          <w:sz w:val="20"/>
-          <w:szCs w:val="20"/>
-          <w:shd w:val="clear" w:color="auto" w:fill="FFFFFF"/>
-        </w:rPr>
-        <w:t>.</w:t>
-      </w:r>
-      <w:r>
-        <w:rPr>
-          <w:rFonts w:ascii="Courier New" w:hAnsi="Courier New" w:cs="Courier New"/>
-          <w:color w:val="000000"/>
-          <w:sz w:val="20"/>
-          <w:szCs w:val="20"/>
-        </w:rPr>
-        <w:br/>
-      </w:r>
-      <w:r>
-        <w:rPr>
-          <w:rFonts w:ascii="Courier New" w:hAnsi="Courier New" w:cs="Courier New"/>
-          <w:color w:val="000000"/>
-          <w:sz w:val="20"/>
-          <w:szCs w:val="20"/>
-          <w:shd w:val="clear" w:color="auto" w:fill="FFFFFF"/>
-        </w:rPr>
-        <w:t>The interpreter puts the value </w:t>
-      </w:r>
-      <w:r>
-        <w:rPr>
-          <w:rStyle w:val="Emphasis"/>
-          <w:rFonts w:ascii="Courier New" w:hAnsi="Courier New" w:cs="Courier New"/>
-          <w:color w:val="000000"/>
-          <w:sz w:val="20"/>
-          <w:szCs w:val="20"/>
-          <w:shd w:val="clear" w:color="auto" w:fill="FFFFFF"/>
-        </w:rPr>
-        <w:t>kk</w:t>
-      </w:r>
-      <w:r>
-        <w:rPr>
-          <w:rFonts w:ascii="Courier New" w:hAnsi="Courier New" w:cs="Courier New"/>
-          <w:color w:val="000000"/>
-          <w:sz w:val="20"/>
-          <w:szCs w:val="20"/>
-          <w:shd w:val="clear" w:color="auto" w:fill="FFFFFF"/>
-        </w:rPr>
-        <w:t xml:space="preserve"> into register </w:t>
-      </w:r>
-      <w:proofErr w:type="spellStart"/>
-      <w:r>
-        <w:rPr>
-          <w:rFonts w:ascii="Courier New" w:hAnsi="Courier New" w:cs="Courier New"/>
-          <w:color w:val="000000"/>
-          <w:sz w:val="20"/>
-          <w:szCs w:val="20"/>
-          <w:shd w:val="clear" w:color="auto" w:fill="FFFFFF"/>
-        </w:rPr>
-        <w:t>V</w:t>
-      </w:r>
-      <w:r>
-        <w:rPr>
-          <w:rStyle w:val="Emphasis"/>
-          <w:rFonts w:ascii="Courier New" w:hAnsi="Courier New" w:cs="Courier New"/>
-          <w:color w:val="000000"/>
-          <w:sz w:val="20"/>
-          <w:szCs w:val="20"/>
-          <w:shd w:val="clear" w:color="auto" w:fill="FFFFFF"/>
-        </w:rPr>
-        <w:t>x</w:t>
-      </w:r>
-      <w:proofErr w:type="spellEnd"/>
-      <w:r>
-        <w:rPr>
-          <w:rFonts w:ascii="Courier New" w:hAnsi="Courier New" w:cs="Courier New"/>
-          <w:color w:val="000000"/>
-          <w:sz w:val="20"/>
-          <w:szCs w:val="20"/>
-          <w:shd w:val="clear" w:color="auto" w:fill="FFFFFF"/>
-        </w:rPr>
-        <w:t>.</w:t>
-      </w:r>
-      <w:r>
-        <w:rPr>
-          <w:rFonts w:ascii="Courier New" w:hAnsi="Courier New" w:cs="Courier New"/>
-          <w:color w:val="000000"/>
-          <w:sz w:val="20"/>
-          <w:szCs w:val="20"/>
-        </w:rPr>
-        <w:br/>
-      </w:r>
-      <w:r>
-        <w:rPr>
-          <w:rFonts w:ascii="Courier New" w:hAnsi="Courier New" w:cs="Courier New"/>
-          <w:color w:val="000000"/>
-          <w:sz w:val="20"/>
-          <w:szCs w:val="20"/>
-        </w:rPr>
-        <w:br/>
-      </w:r>
-      <w:bookmarkStart w:id="9" w:name="7xkk"/>
-      <w:r>
-        <w:rPr>
-          <w:rStyle w:val="Strong"/>
-          <w:rFonts w:ascii="Courier New" w:hAnsi="Courier New" w:cs="Courier New"/>
-          <w:color w:val="000000"/>
-          <w:sz w:val="20"/>
-          <w:szCs w:val="20"/>
-          <w:shd w:val="clear" w:color="auto" w:fill="FFFFFF"/>
-        </w:rPr>
-        <w:t>7</w:t>
+        <w:t>x</w:t>
+      </w:r>
+      <w:proofErr w:type="spellEnd"/>
+      <w:r>
+        <w:rPr>
+          <w:rStyle w:val="Strong"/>
+          <w:rFonts w:ascii="Courier New" w:hAnsi="Courier New" w:cs="Courier New"/>
+          <w:color w:val="000000"/>
+          <w:sz w:val="20"/>
+          <w:szCs w:val="20"/>
+          <w:shd w:val="clear" w:color="auto" w:fill="FFFFFF"/>
+        </w:rPr>
+        <w:t xml:space="preserve"> </w:t>
+      </w:r>
+      <w:proofErr w:type="spellStart"/>
+      <w:r>
+        <w:rPr>
+          <w:rStyle w:val="Strong"/>
+          <w:rFonts w:ascii="Courier New" w:hAnsi="Courier New" w:cs="Courier New"/>
+          <w:color w:val="000000"/>
+          <w:sz w:val="20"/>
+          <w:szCs w:val="20"/>
+          <w:shd w:val="clear" w:color="auto" w:fill="FFFFFF"/>
+        </w:rPr>
+        <w:t>V</w:t>
       </w:r>
       <w:r>
         <w:rPr>
@@ -2329,31 +1957,208 @@
           <w:szCs w:val="20"/>
           <w:shd w:val="clear" w:color="auto" w:fill="FFFFFF"/>
         </w:rPr>
-        <w:t>xkk</w:t>
-      </w:r>
-      <w:bookmarkEnd w:id="9"/>
-      <w:r>
-        <w:rPr>
-          <w:rStyle w:val="Strong"/>
-          <w:rFonts w:ascii="Courier New" w:hAnsi="Courier New" w:cs="Courier New"/>
-          <w:color w:val="000000"/>
-          <w:sz w:val="20"/>
-          <w:szCs w:val="20"/>
-          <w:shd w:val="clear" w:color="auto" w:fill="FFFFFF"/>
-        </w:rPr>
-        <w:t xml:space="preserve"> - ADD </w:t>
-      </w:r>
-      <w:proofErr w:type="spellStart"/>
-      <w:r>
-        <w:rPr>
-          <w:rStyle w:val="Strong"/>
-          <w:rFonts w:ascii="Courier New" w:hAnsi="Courier New" w:cs="Courier New"/>
-          <w:color w:val="000000"/>
-          <w:sz w:val="20"/>
-          <w:szCs w:val="20"/>
-          <w:shd w:val="clear" w:color="auto" w:fill="FFFFFF"/>
-        </w:rPr>
-        <w:t>V</w:t>
+        <w:t>y</w:t>
+      </w:r>
+      <w:proofErr w:type="spellEnd"/>
+      <w:r>
+        <w:rPr>
+          <w:rFonts w:ascii="Courier New" w:hAnsi="Courier New" w:cs="Courier New"/>
+          <w:color w:val="000000"/>
+          <w:sz w:val="20"/>
+          <w:szCs w:val="20"/>
+        </w:rPr>
+        <w:br/>
+      </w:r>
+      <w:r>
+        <w:rPr>
+          <w:rFonts w:ascii="Courier New" w:hAnsi="Courier New" w:cs="Courier New"/>
+          <w:color w:val="000000"/>
+          <w:sz w:val="20"/>
+          <w:szCs w:val="20"/>
+          <w:shd w:val="clear" w:color="auto" w:fill="FFFFFF"/>
+        </w:rPr>
+        <w:t xml:space="preserve">Skip next instruction if </w:t>
+      </w:r>
+      <w:proofErr w:type="spellStart"/>
+      <w:r>
+        <w:rPr>
+          <w:rFonts w:ascii="Courier New" w:hAnsi="Courier New" w:cs="Courier New"/>
+          <w:color w:val="000000"/>
+          <w:sz w:val="20"/>
+          <w:szCs w:val="20"/>
+          <w:shd w:val="clear" w:color="auto" w:fill="FFFFFF"/>
+        </w:rPr>
+        <w:t>V</w:t>
+      </w:r>
+      <w:r>
+        <w:rPr>
+          <w:rStyle w:val="Emphasis"/>
+          <w:rFonts w:ascii="Courier New" w:hAnsi="Courier New" w:cs="Courier New"/>
+          <w:color w:val="000000"/>
+          <w:sz w:val="20"/>
+          <w:szCs w:val="20"/>
+          <w:shd w:val="clear" w:color="auto" w:fill="FFFFFF"/>
+        </w:rPr>
+        <w:t>x</w:t>
+      </w:r>
+      <w:proofErr w:type="spellEnd"/>
+      <w:r>
+        <w:rPr>
+          <w:rFonts w:ascii="Courier New" w:hAnsi="Courier New" w:cs="Courier New"/>
+          <w:color w:val="000000"/>
+          <w:sz w:val="20"/>
+          <w:szCs w:val="20"/>
+          <w:shd w:val="clear" w:color="auto" w:fill="FFFFFF"/>
+        </w:rPr>
+        <w:t xml:space="preserve"> = </w:t>
+      </w:r>
+      <w:proofErr w:type="spellStart"/>
+      <w:r>
+        <w:rPr>
+          <w:rFonts w:ascii="Courier New" w:hAnsi="Courier New" w:cs="Courier New"/>
+          <w:color w:val="000000"/>
+          <w:sz w:val="20"/>
+          <w:szCs w:val="20"/>
+          <w:shd w:val="clear" w:color="auto" w:fill="FFFFFF"/>
+        </w:rPr>
+        <w:t>V</w:t>
+      </w:r>
+      <w:r>
+        <w:rPr>
+          <w:rStyle w:val="Emphasis"/>
+          <w:rFonts w:ascii="Courier New" w:hAnsi="Courier New" w:cs="Courier New"/>
+          <w:color w:val="000000"/>
+          <w:sz w:val="20"/>
+          <w:szCs w:val="20"/>
+          <w:shd w:val="clear" w:color="auto" w:fill="FFFFFF"/>
+        </w:rPr>
+        <w:t>y</w:t>
+      </w:r>
+      <w:proofErr w:type="spellEnd"/>
+      <w:r>
+        <w:rPr>
+          <w:rFonts w:ascii="Courier New" w:hAnsi="Courier New" w:cs="Courier New"/>
+          <w:color w:val="000000"/>
+          <w:sz w:val="20"/>
+          <w:szCs w:val="20"/>
+          <w:shd w:val="clear" w:color="auto" w:fill="FFFFFF"/>
+        </w:rPr>
+        <w:t>.</w:t>
+      </w:r>
+      <w:r>
+        <w:rPr>
+          <w:rFonts w:ascii="Courier New" w:hAnsi="Courier New" w:cs="Courier New"/>
+          <w:color w:val="000000"/>
+          <w:sz w:val="20"/>
+          <w:szCs w:val="20"/>
+        </w:rPr>
+        <w:br/>
+      </w:r>
+      <w:r>
+        <w:rPr>
+          <w:rFonts w:ascii="Courier New" w:hAnsi="Courier New" w:cs="Courier New"/>
+          <w:color w:val="000000"/>
+          <w:sz w:val="20"/>
+          <w:szCs w:val="20"/>
+          <w:shd w:val="clear" w:color="auto" w:fill="FFFFFF"/>
+        </w:rPr>
+        <w:t xml:space="preserve">The interpreter compares register </w:t>
+      </w:r>
+      <w:proofErr w:type="spellStart"/>
+      <w:r>
+        <w:rPr>
+          <w:rFonts w:ascii="Courier New" w:hAnsi="Courier New" w:cs="Courier New"/>
+          <w:color w:val="000000"/>
+          <w:sz w:val="20"/>
+          <w:szCs w:val="20"/>
+          <w:shd w:val="clear" w:color="auto" w:fill="FFFFFF"/>
+        </w:rPr>
+        <w:t>V</w:t>
+      </w:r>
+      <w:r>
+        <w:rPr>
+          <w:rStyle w:val="Emphasis"/>
+          <w:rFonts w:ascii="Courier New" w:hAnsi="Courier New" w:cs="Courier New"/>
+          <w:color w:val="000000"/>
+          <w:sz w:val="20"/>
+          <w:szCs w:val="20"/>
+          <w:shd w:val="clear" w:color="auto" w:fill="FFFFFF"/>
+        </w:rPr>
+        <w:t>x</w:t>
+      </w:r>
+      <w:proofErr w:type="spellEnd"/>
+      <w:r>
+        <w:rPr>
+          <w:rFonts w:ascii="Courier New" w:hAnsi="Courier New" w:cs="Courier New"/>
+          <w:color w:val="000000"/>
+          <w:sz w:val="20"/>
+          <w:szCs w:val="20"/>
+          <w:shd w:val="clear" w:color="auto" w:fill="FFFFFF"/>
+        </w:rPr>
+        <w:t xml:space="preserve"> to register </w:t>
+      </w:r>
+      <w:proofErr w:type="spellStart"/>
+      <w:r>
+        <w:rPr>
+          <w:rFonts w:ascii="Courier New" w:hAnsi="Courier New" w:cs="Courier New"/>
+          <w:color w:val="000000"/>
+          <w:sz w:val="20"/>
+          <w:szCs w:val="20"/>
+          <w:shd w:val="clear" w:color="auto" w:fill="FFFFFF"/>
+        </w:rPr>
+        <w:t>V</w:t>
+      </w:r>
+      <w:r>
+        <w:rPr>
+          <w:rStyle w:val="Emphasis"/>
+          <w:rFonts w:ascii="Courier New" w:hAnsi="Courier New" w:cs="Courier New"/>
+          <w:color w:val="000000"/>
+          <w:sz w:val="20"/>
+          <w:szCs w:val="20"/>
+          <w:shd w:val="clear" w:color="auto" w:fill="FFFFFF"/>
+        </w:rPr>
+        <w:t>y</w:t>
+      </w:r>
+      <w:proofErr w:type="spellEnd"/>
+      <w:r>
+        <w:rPr>
+          <w:rFonts w:ascii="Courier New" w:hAnsi="Courier New" w:cs="Courier New"/>
+          <w:color w:val="000000"/>
+          <w:sz w:val="20"/>
+          <w:szCs w:val="20"/>
+          <w:shd w:val="clear" w:color="auto" w:fill="FFFFFF"/>
+        </w:rPr>
+        <w:t>, and if they are equal, increments the program counter by 2.</w:t>
+      </w:r>
+      <w:r>
+        <w:rPr>
+          <w:rFonts w:ascii="Courier New" w:hAnsi="Courier New" w:cs="Courier New"/>
+          <w:color w:val="000000"/>
+          <w:sz w:val="20"/>
+          <w:szCs w:val="20"/>
+        </w:rPr>
+        <w:br/>
+      </w:r>
+      <w:r>
+        <w:rPr>
+          <w:rFonts w:ascii="Courier New" w:hAnsi="Courier New" w:cs="Courier New"/>
+          <w:color w:val="000000"/>
+          <w:sz w:val="20"/>
+          <w:szCs w:val="20"/>
+        </w:rPr>
+        <w:br/>
+      </w:r>
+      <w:bookmarkStart w:id="9" w:name="6xkk"/>
+      <w:r>
+        <w:rPr>
+          <w:rStyle w:val="Strong"/>
+          <w:rFonts w:ascii="Courier New" w:hAnsi="Courier New" w:cs="Courier New"/>
+          <w:color w:val="000000"/>
+          <w:sz w:val="20"/>
+          <w:szCs w:val="20"/>
+          <w:shd w:val="clear" w:color="auto" w:fill="FFFFFF"/>
+        </w:rPr>
+        <w:t>6</w:t>
       </w:r>
       <w:r>
         <w:rPr>
@@ -2366,19 +2171,31 @@
           <w:szCs w:val="20"/>
           <w:shd w:val="clear" w:color="auto" w:fill="FFFFFF"/>
         </w:rPr>
-        <w:t>x</w:t>
-      </w:r>
-      <w:proofErr w:type="spellEnd"/>
-      <w:r>
-        <w:rPr>
-          <w:rStyle w:val="Strong"/>
-          <w:rFonts w:ascii="Courier New" w:hAnsi="Courier New" w:cs="Courier New"/>
-          <w:color w:val="000000"/>
-          <w:sz w:val="20"/>
-          <w:szCs w:val="20"/>
-          <w:shd w:val="clear" w:color="auto" w:fill="FFFFFF"/>
-        </w:rPr>
-        <w:t> </w:t>
+        <w:t>xkk</w:t>
+      </w:r>
+      <w:bookmarkEnd w:id="9"/>
+      <w:r>
+        <w:rPr>
+          <w:rStyle w:val="Strong"/>
+          <w:rFonts w:ascii="Courier New" w:hAnsi="Courier New" w:cs="Courier New"/>
+          <w:color w:val="000000"/>
+          <w:sz w:val="20"/>
+          <w:szCs w:val="20"/>
+          <w:shd w:val="clear" w:color="auto" w:fill="FFFFFF"/>
+        </w:rPr>
+        <w:t xml:space="preserve"> - LD </w:t>
+      </w:r>
+      <w:proofErr w:type="spellStart"/>
+      <w:r>
+        <w:rPr>
+          <w:rStyle w:val="Strong"/>
+          <w:rFonts w:ascii="Courier New" w:hAnsi="Courier New" w:cs="Courier New"/>
+          <w:color w:val="000000"/>
+          <w:sz w:val="20"/>
+          <w:szCs w:val="20"/>
+          <w:shd w:val="clear" w:color="auto" w:fill="FFFFFF"/>
+        </w:rPr>
+        <w:t>V</w:t>
       </w:r>
       <w:r>
         <w:rPr>
@@ -2391,249 +2208,19 @@
           <w:szCs w:val="20"/>
           <w:shd w:val="clear" w:color="auto" w:fill="FFFFFF"/>
         </w:rPr>
-        <w:t>byte</w:t>
-      </w:r>
-      <w:r>
-        <w:rPr>
-          <w:rFonts w:ascii="Courier New" w:hAnsi="Courier New" w:cs="Courier New"/>
-          <w:color w:val="000000"/>
-          <w:sz w:val="20"/>
-          <w:szCs w:val="20"/>
-        </w:rPr>
-        <w:br/>
-      </w:r>
-      <w:r>
-        <w:rPr>
-          <w:rFonts w:ascii="Courier New" w:hAnsi="Courier New" w:cs="Courier New"/>
-          <w:color w:val="000000"/>
-          <w:sz w:val="20"/>
-          <w:szCs w:val="20"/>
-          <w:shd w:val="clear" w:color="auto" w:fill="FFFFFF"/>
-        </w:rPr>
-        <w:t xml:space="preserve">Set </w:t>
-      </w:r>
-      <w:proofErr w:type="spellStart"/>
-      <w:r>
-        <w:rPr>
-          <w:rFonts w:ascii="Courier New" w:hAnsi="Courier New" w:cs="Courier New"/>
-          <w:color w:val="000000"/>
-          <w:sz w:val="20"/>
-          <w:szCs w:val="20"/>
-          <w:shd w:val="clear" w:color="auto" w:fill="FFFFFF"/>
-        </w:rPr>
-        <w:t>V</w:t>
-      </w:r>
-      <w:r>
-        <w:rPr>
-          <w:rStyle w:val="Emphasis"/>
-          <w:rFonts w:ascii="Courier New" w:hAnsi="Courier New" w:cs="Courier New"/>
-          <w:color w:val="000000"/>
-          <w:sz w:val="20"/>
-          <w:szCs w:val="20"/>
-          <w:shd w:val="clear" w:color="auto" w:fill="FFFFFF"/>
-        </w:rPr>
-        <w:t>x</w:t>
-      </w:r>
-      <w:proofErr w:type="spellEnd"/>
-      <w:r>
-        <w:rPr>
-          <w:rFonts w:ascii="Courier New" w:hAnsi="Courier New" w:cs="Courier New"/>
-          <w:color w:val="000000"/>
-          <w:sz w:val="20"/>
-          <w:szCs w:val="20"/>
-          <w:shd w:val="clear" w:color="auto" w:fill="FFFFFF"/>
-        </w:rPr>
-        <w:t xml:space="preserve"> = </w:t>
-      </w:r>
-      <w:proofErr w:type="spellStart"/>
-      <w:r>
-        <w:rPr>
-          <w:rFonts w:ascii="Courier New" w:hAnsi="Courier New" w:cs="Courier New"/>
-          <w:color w:val="000000"/>
-          <w:sz w:val="20"/>
-          <w:szCs w:val="20"/>
-          <w:shd w:val="clear" w:color="auto" w:fill="FFFFFF"/>
-        </w:rPr>
-        <w:t>V</w:t>
-      </w:r>
-      <w:r>
-        <w:rPr>
-          <w:rStyle w:val="Emphasis"/>
-          <w:rFonts w:ascii="Courier New" w:hAnsi="Courier New" w:cs="Courier New"/>
-          <w:color w:val="000000"/>
-          <w:sz w:val="20"/>
-          <w:szCs w:val="20"/>
-          <w:shd w:val="clear" w:color="auto" w:fill="FFFFFF"/>
-        </w:rPr>
-        <w:t>x</w:t>
-      </w:r>
-      <w:proofErr w:type="spellEnd"/>
-      <w:r>
-        <w:rPr>
-          <w:rFonts w:ascii="Courier New" w:hAnsi="Courier New" w:cs="Courier New"/>
-          <w:color w:val="000000"/>
-          <w:sz w:val="20"/>
-          <w:szCs w:val="20"/>
-          <w:shd w:val="clear" w:color="auto" w:fill="FFFFFF"/>
-        </w:rPr>
-        <w:t> + </w:t>
-      </w:r>
-      <w:r>
-        <w:rPr>
-          <w:rStyle w:val="Emphasis"/>
-          <w:rFonts w:ascii="Courier New" w:hAnsi="Courier New" w:cs="Courier New"/>
-          <w:color w:val="000000"/>
-          <w:sz w:val="20"/>
-          <w:szCs w:val="20"/>
-          <w:shd w:val="clear" w:color="auto" w:fill="FFFFFF"/>
-        </w:rPr>
-        <w:t>kk</w:t>
-      </w:r>
-      <w:r>
-        <w:rPr>
-          <w:rFonts w:ascii="Courier New" w:hAnsi="Courier New" w:cs="Courier New"/>
-          <w:color w:val="000000"/>
-          <w:sz w:val="20"/>
-          <w:szCs w:val="20"/>
-          <w:shd w:val="clear" w:color="auto" w:fill="FFFFFF"/>
-        </w:rPr>
-        <w:t>.</w:t>
-      </w:r>
-      <w:r>
-        <w:rPr>
-          <w:rFonts w:ascii="Courier New" w:hAnsi="Courier New" w:cs="Courier New"/>
-          <w:color w:val="000000"/>
-          <w:sz w:val="20"/>
-          <w:szCs w:val="20"/>
-        </w:rPr>
-        <w:br/>
-      </w:r>
-      <w:r>
-        <w:rPr>
-          <w:rFonts w:ascii="Courier New" w:hAnsi="Courier New" w:cs="Courier New"/>
-          <w:color w:val="000000"/>
-          <w:sz w:val="20"/>
-          <w:szCs w:val="20"/>
-          <w:shd w:val="clear" w:color="auto" w:fill="FFFFFF"/>
-        </w:rPr>
-        <w:t>Adds the value </w:t>
-      </w:r>
-      <w:r>
-        <w:rPr>
-          <w:rStyle w:val="Emphasis"/>
-          <w:rFonts w:ascii="Courier New" w:hAnsi="Courier New" w:cs="Courier New"/>
-          <w:color w:val="000000"/>
-          <w:sz w:val="20"/>
-          <w:szCs w:val="20"/>
-          <w:shd w:val="clear" w:color="auto" w:fill="FFFFFF"/>
-        </w:rPr>
-        <w:t>kk</w:t>
-      </w:r>
-      <w:r>
-        <w:rPr>
-          <w:rFonts w:ascii="Courier New" w:hAnsi="Courier New" w:cs="Courier New"/>
-          <w:color w:val="000000"/>
-          <w:sz w:val="20"/>
-          <w:szCs w:val="20"/>
-          <w:shd w:val="clear" w:color="auto" w:fill="FFFFFF"/>
-        </w:rPr>
-        <w:t xml:space="preserve"> to the value of register </w:t>
-      </w:r>
-      <w:proofErr w:type="spellStart"/>
-      <w:r>
-        <w:rPr>
-          <w:rFonts w:ascii="Courier New" w:hAnsi="Courier New" w:cs="Courier New"/>
-          <w:color w:val="000000"/>
-          <w:sz w:val="20"/>
-          <w:szCs w:val="20"/>
-          <w:shd w:val="clear" w:color="auto" w:fill="FFFFFF"/>
-        </w:rPr>
-        <w:t>V</w:t>
-      </w:r>
-      <w:r>
-        <w:rPr>
-          <w:rStyle w:val="Emphasis"/>
-          <w:rFonts w:ascii="Courier New" w:hAnsi="Courier New" w:cs="Courier New"/>
-          <w:color w:val="000000"/>
-          <w:sz w:val="20"/>
-          <w:szCs w:val="20"/>
-          <w:shd w:val="clear" w:color="auto" w:fill="FFFFFF"/>
-        </w:rPr>
-        <w:t>x</w:t>
-      </w:r>
-      <w:proofErr w:type="spellEnd"/>
-      <w:r>
-        <w:rPr>
-          <w:rFonts w:ascii="Courier New" w:hAnsi="Courier New" w:cs="Courier New"/>
-          <w:color w:val="000000"/>
-          <w:sz w:val="20"/>
-          <w:szCs w:val="20"/>
-          <w:shd w:val="clear" w:color="auto" w:fill="FFFFFF"/>
-        </w:rPr>
-        <w:t xml:space="preserve">, then stores the result in </w:t>
-      </w:r>
-      <w:proofErr w:type="spellStart"/>
-      <w:r>
-        <w:rPr>
-          <w:rFonts w:ascii="Courier New" w:hAnsi="Courier New" w:cs="Courier New"/>
-          <w:color w:val="000000"/>
-          <w:sz w:val="20"/>
-          <w:szCs w:val="20"/>
-          <w:shd w:val="clear" w:color="auto" w:fill="FFFFFF"/>
-        </w:rPr>
-        <w:t>V</w:t>
-      </w:r>
-      <w:r>
-        <w:rPr>
-          <w:rStyle w:val="Emphasis"/>
-          <w:rFonts w:ascii="Courier New" w:hAnsi="Courier New" w:cs="Courier New"/>
-          <w:color w:val="000000"/>
-          <w:sz w:val="20"/>
-          <w:szCs w:val="20"/>
-          <w:shd w:val="clear" w:color="auto" w:fill="FFFFFF"/>
-        </w:rPr>
-        <w:t>x</w:t>
-      </w:r>
-      <w:proofErr w:type="spellEnd"/>
-      <w:r>
-        <w:rPr>
-          <w:rFonts w:ascii="Courier New" w:hAnsi="Courier New" w:cs="Courier New"/>
-          <w:color w:val="000000"/>
-          <w:sz w:val="20"/>
-          <w:szCs w:val="20"/>
-          <w:shd w:val="clear" w:color="auto" w:fill="FFFFFF"/>
-        </w:rPr>
-        <w:t>. </w:t>
-      </w:r>
-      <w:r>
-        <w:rPr>
-          <w:rFonts w:ascii="Courier New" w:hAnsi="Courier New" w:cs="Courier New"/>
-          <w:color w:val="000000"/>
-          <w:sz w:val="20"/>
-          <w:szCs w:val="20"/>
-        </w:rPr>
-        <w:br/>
-      </w:r>
-      <w:r>
-        <w:rPr>
-          <w:rFonts w:ascii="Courier New" w:hAnsi="Courier New" w:cs="Courier New"/>
-          <w:color w:val="000000"/>
-          <w:sz w:val="20"/>
-          <w:szCs w:val="20"/>
-        </w:rPr>
-        <w:br/>
-      </w:r>
-      <w:bookmarkStart w:id="10" w:name="8xy0"/>
-      <w:r>
-        <w:rPr>
-          <w:rStyle w:val="Strong"/>
-          <w:rFonts w:ascii="Courier New" w:hAnsi="Courier New" w:cs="Courier New"/>
-          <w:color w:val="000000"/>
-          <w:sz w:val="20"/>
-          <w:szCs w:val="20"/>
-          <w:shd w:val="clear" w:color="auto" w:fill="FFFFFF"/>
-        </w:rPr>
-        <w:t>8</w:t>
+        <w:t>x</w:t>
+      </w:r>
+      <w:proofErr w:type="spellEnd"/>
+      <w:r>
+        <w:rPr>
+          <w:rStyle w:val="Strong"/>
+          <w:rFonts w:ascii="Courier New" w:hAnsi="Courier New" w:cs="Courier New"/>
+          <w:color w:val="000000"/>
+          <w:sz w:val="20"/>
+          <w:szCs w:val="20"/>
+          <w:shd w:val="clear" w:color="auto" w:fill="FFFFFF"/>
+        </w:rPr>
+        <w:t> </w:t>
       </w:r>
       <w:r>
         <w:rPr>
@@ -2646,42 +2233,183 @@
           <w:szCs w:val="20"/>
           <w:shd w:val="clear" w:color="auto" w:fill="FFFFFF"/>
         </w:rPr>
-        <w:t>xy</w:t>
-      </w:r>
-      <w:r>
-        <w:rPr>
-          <w:rStyle w:val="Strong"/>
-          <w:rFonts w:ascii="Courier New" w:hAnsi="Courier New" w:cs="Courier New"/>
-          <w:color w:val="000000"/>
-          <w:sz w:val="20"/>
-          <w:szCs w:val="20"/>
-          <w:shd w:val="clear" w:color="auto" w:fill="FFFFFF"/>
-        </w:rPr>
-        <w:t>0</w:t>
-      </w:r>
-      <w:bookmarkEnd w:id="10"/>
-      <w:r>
-        <w:rPr>
-          <w:rStyle w:val="Strong"/>
-          <w:rFonts w:ascii="Courier New" w:hAnsi="Courier New" w:cs="Courier New"/>
-          <w:color w:val="000000"/>
-          <w:sz w:val="20"/>
-          <w:szCs w:val="20"/>
-          <w:shd w:val="clear" w:color="auto" w:fill="FFFFFF"/>
-        </w:rPr>
-        <w:t xml:space="preserve"> - LD </w:t>
-      </w:r>
-      <w:proofErr w:type="spellStart"/>
-      <w:r>
-        <w:rPr>
-          <w:rStyle w:val="Strong"/>
-          <w:rFonts w:ascii="Courier New" w:hAnsi="Courier New" w:cs="Courier New"/>
-          <w:color w:val="000000"/>
-          <w:sz w:val="20"/>
-          <w:szCs w:val="20"/>
-          <w:shd w:val="clear" w:color="auto" w:fill="FFFFFF"/>
-        </w:rPr>
-        <w:t>V</w:t>
+        <w:t>byte</w:t>
+      </w:r>
+      <w:r>
+        <w:rPr>
+          <w:rFonts w:ascii="Courier New" w:hAnsi="Courier New" w:cs="Courier New"/>
+          <w:color w:val="000000"/>
+          <w:sz w:val="20"/>
+          <w:szCs w:val="20"/>
+        </w:rPr>
+        <w:br/>
+      </w:r>
+      <w:r>
+        <w:rPr>
+          <w:rFonts w:ascii="Courier New" w:hAnsi="Courier New" w:cs="Courier New"/>
+          <w:color w:val="000000"/>
+          <w:sz w:val="20"/>
+          <w:szCs w:val="20"/>
+          <w:shd w:val="clear" w:color="auto" w:fill="FFFFFF"/>
+        </w:rPr>
+        <w:t xml:space="preserve">Set </w:t>
+      </w:r>
+      <w:proofErr w:type="spellStart"/>
+      <w:r>
+        <w:rPr>
+          <w:rFonts w:ascii="Courier New" w:hAnsi="Courier New" w:cs="Courier New"/>
+          <w:color w:val="000000"/>
+          <w:sz w:val="20"/>
+          <w:szCs w:val="20"/>
+          <w:shd w:val="clear" w:color="auto" w:fill="FFFFFF"/>
+        </w:rPr>
+        <w:t>V</w:t>
+      </w:r>
+      <w:r>
+        <w:rPr>
+          <w:rStyle w:val="Emphasis"/>
+          <w:rFonts w:ascii="Courier New" w:hAnsi="Courier New" w:cs="Courier New"/>
+          <w:color w:val="000000"/>
+          <w:sz w:val="20"/>
+          <w:szCs w:val="20"/>
+          <w:shd w:val="clear" w:color="auto" w:fill="FFFFFF"/>
+        </w:rPr>
+        <w:t>x</w:t>
+      </w:r>
+      <w:proofErr w:type="spellEnd"/>
+      <w:r>
+        <w:rPr>
+          <w:rFonts w:ascii="Courier New" w:hAnsi="Courier New" w:cs="Courier New"/>
+          <w:color w:val="000000"/>
+          <w:sz w:val="20"/>
+          <w:szCs w:val="20"/>
+          <w:shd w:val="clear" w:color="auto" w:fill="FFFFFF"/>
+        </w:rPr>
+        <w:t> = </w:t>
+      </w:r>
+      <w:r>
+        <w:rPr>
+          <w:rStyle w:val="Emphasis"/>
+          <w:rFonts w:ascii="Courier New" w:hAnsi="Courier New" w:cs="Courier New"/>
+          <w:color w:val="000000"/>
+          <w:sz w:val="20"/>
+          <w:szCs w:val="20"/>
+          <w:shd w:val="clear" w:color="auto" w:fill="FFFFFF"/>
+        </w:rPr>
+        <w:t>kk</w:t>
+      </w:r>
+      <w:r>
+        <w:rPr>
+          <w:rFonts w:ascii="Courier New" w:hAnsi="Courier New" w:cs="Courier New"/>
+          <w:color w:val="000000"/>
+          <w:sz w:val="20"/>
+          <w:szCs w:val="20"/>
+          <w:shd w:val="clear" w:color="auto" w:fill="FFFFFF"/>
+        </w:rPr>
+        <w:t>.</w:t>
+      </w:r>
+      <w:r>
+        <w:rPr>
+          <w:rFonts w:ascii="Courier New" w:hAnsi="Courier New" w:cs="Courier New"/>
+          <w:color w:val="000000"/>
+          <w:sz w:val="20"/>
+          <w:szCs w:val="20"/>
+        </w:rPr>
+        <w:br/>
+      </w:r>
+      <w:r>
+        <w:rPr>
+          <w:rFonts w:ascii="Courier New" w:hAnsi="Courier New" w:cs="Courier New"/>
+          <w:color w:val="000000"/>
+          <w:sz w:val="20"/>
+          <w:szCs w:val="20"/>
+          <w:shd w:val="clear" w:color="auto" w:fill="FFFFFF"/>
+        </w:rPr>
+        <w:t>The interpreter puts the value </w:t>
+      </w:r>
+      <w:r>
+        <w:rPr>
+          <w:rStyle w:val="Emphasis"/>
+          <w:rFonts w:ascii="Courier New" w:hAnsi="Courier New" w:cs="Courier New"/>
+          <w:color w:val="000000"/>
+          <w:sz w:val="20"/>
+          <w:szCs w:val="20"/>
+          <w:shd w:val="clear" w:color="auto" w:fill="FFFFFF"/>
+        </w:rPr>
+        <w:t>kk</w:t>
+      </w:r>
+      <w:r>
+        <w:rPr>
+          <w:rFonts w:ascii="Courier New" w:hAnsi="Courier New" w:cs="Courier New"/>
+          <w:color w:val="000000"/>
+          <w:sz w:val="20"/>
+          <w:szCs w:val="20"/>
+          <w:shd w:val="clear" w:color="auto" w:fill="FFFFFF"/>
+        </w:rPr>
+        <w:t xml:space="preserve"> into register </w:t>
+      </w:r>
+      <w:proofErr w:type="spellStart"/>
+      <w:r>
+        <w:rPr>
+          <w:rFonts w:ascii="Courier New" w:hAnsi="Courier New" w:cs="Courier New"/>
+          <w:color w:val="000000"/>
+          <w:sz w:val="20"/>
+          <w:szCs w:val="20"/>
+          <w:shd w:val="clear" w:color="auto" w:fill="FFFFFF"/>
+        </w:rPr>
+        <w:t>V</w:t>
+      </w:r>
+      <w:r>
+        <w:rPr>
+          <w:rStyle w:val="Emphasis"/>
+          <w:rFonts w:ascii="Courier New" w:hAnsi="Courier New" w:cs="Courier New"/>
+          <w:color w:val="000000"/>
+          <w:sz w:val="20"/>
+          <w:szCs w:val="20"/>
+          <w:shd w:val="clear" w:color="auto" w:fill="FFFFFF"/>
+        </w:rPr>
+        <w:t>x</w:t>
+      </w:r>
+      <w:proofErr w:type="spellEnd"/>
+      <w:r>
+        <w:rPr>
+          <w:rFonts w:ascii="Courier New" w:hAnsi="Courier New" w:cs="Courier New"/>
+          <w:color w:val="000000"/>
+          <w:sz w:val="20"/>
+          <w:szCs w:val="20"/>
+          <w:shd w:val="clear" w:color="auto" w:fill="FFFFFF"/>
+        </w:rPr>
+        <w:t>.</w:t>
+      </w:r>
+      <w:r>
+        <w:rPr>
+          <w:rFonts w:ascii="Courier New" w:hAnsi="Courier New" w:cs="Courier New"/>
+          <w:color w:val="000000"/>
+          <w:sz w:val="20"/>
+          <w:szCs w:val="20"/>
+        </w:rPr>
+        <w:br/>
+      </w:r>
+      <w:r>
+        <w:rPr>
+          <w:rFonts w:ascii="Courier New" w:hAnsi="Courier New" w:cs="Courier New"/>
+          <w:color w:val="000000"/>
+          <w:sz w:val="20"/>
+          <w:szCs w:val="20"/>
+        </w:rPr>
+        <w:br/>
+      </w:r>
+      <w:bookmarkStart w:id="10" w:name="7xkk"/>
+      <w:r>
+        <w:rPr>
+          <w:rStyle w:val="Strong"/>
+          <w:rFonts w:ascii="Courier New" w:hAnsi="Courier New" w:cs="Courier New"/>
+          <w:color w:val="000000"/>
+          <w:sz w:val="20"/>
+          <w:szCs w:val="20"/>
+          <w:shd w:val="clear" w:color="auto" w:fill="FFFFFF"/>
+        </w:rPr>
+        <w:t>7</w:t>
       </w:r>
       <w:r>
         <w:rPr>
@@ -2694,19 +2422,19 @@
           <w:szCs w:val="20"/>
           <w:shd w:val="clear" w:color="auto" w:fill="FFFFFF"/>
         </w:rPr>
-        <w:t>x</w:t>
-      </w:r>
-      <w:proofErr w:type="spellEnd"/>
-      <w:r>
-        <w:rPr>
-          <w:rStyle w:val="Strong"/>
-          <w:rFonts w:ascii="Courier New" w:hAnsi="Courier New" w:cs="Courier New"/>
-          <w:color w:val="000000"/>
-          <w:sz w:val="20"/>
-          <w:szCs w:val="20"/>
-          <w:shd w:val="clear" w:color="auto" w:fill="FFFFFF"/>
-        </w:rPr>
-        <w:t xml:space="preserve"> </w:t>
+        <w:t>xkk</w:t>
+      </w:r>
+      <w:bookmarkEnd w:id="10"/>
+      <w:r>
+        <w:rPr>
+          <w:rStyle w:val="Strong"/>
+          <w:rFonts w:ascii="Courier New" w:hAnsi="Courier New" w:cs="Courier New"/>
+          <w:color w:val="000000"/>
+          <w:sz w:val="20"/>
+          <w:szCs w:val="20"/>
+          <w:shd w:val="clear" w:color="auto" w:fill="FFFFFF"/>
+        </w:rPr>
+        <w:t xml:space="preserve"> - ADD </w:t>
       </w:r>
       <w:proofErr w:type="spellStart"/>
       <w:r>
@@ -2731,208 +2459,19 @@
           <w:szCs w:val="20"/>
           <w:shd w:val="clear" w:color="auto" w:fill="FFFFFF"/>
         </w:rPr>
-        <w:t>y</w:t>
-      </w:r>
-      <w:proofErr w:type="spellEnd"/>
-      <w:r>
-        <w:rPr>
-          <w:rFonts w:ascii="Courier New" w:hAnsi="Courier New" w:cs="Courier New"/>
-          <w:color w:val="000000"/>
-          <w:sz w:val="20"/>
-          <w:szCs w:val="20"/>
-        </w:rPr>
-        <w:br/>
-      </w:r>
-      <w:r>
-        <w:rPr>
-          <w:rFonts w:ascii="Courier New" w:hAnsi="Courier New" w:cs="Courier New"/>
-          <w:color w:val="000000"/>
-          <w:sz w:val="20"/>
-          <w:szCs w:val="20"/>
-          <w:shd w:val="clear" w:color="auto" w:fill="FFFFFF"/>
-        </w:rPr>
-        <w:t xml:space="preserve">Set </w:t>
-      </w:r>
-      <w:proofErr w:type="spellStart"/>
-      <w:r>
-        <w:rPr>
-          <w:rFonts w:ascii="Courier New" w:hAnsi="Courier New" w:cs="Courier New"/>
-          <w:color w:val="000000"/>
-          <w:sz w:val="20"/>
-          <w:szCs w:val="20"/>
-          <w:shd w:val="clear" w:color="auto" w:fill="FFFFFF"/>
-        </w:rPr>
-        <w:t>V</w:t>
-      </w:r>
-      <w:r>
-        <w:rPr>
-          <w:rStyle w:val="Emphasis"/>
-          <w:rFonts w:ascii="Courier New" w:hAnsi="Courier New" w:cs="Courier New"/>
-          <w:color w:val="000000"/>
-          <w:sz w:val="20"/>
-          <w:szCs w:val="20"/>
-          <w:shd w:val="clear" w:color="auto" w:fill="FFFFFF"/>
-        </w:rPr>
-        <w:t>x</w:t>
-      </w:r>
-      <w:proofErr w:type="spellEnd"/>
-      <w:r>
-        <w:rPr>
-          <w:rFonts w:ascii="Courier New" w:hAnsi="Courier New" w:cs="Courier New"/>
-          <w:color w:val="000000"/>
-          <w:sz w:val="20"/>
-          <w:szCs w:val="20"/>
-          <w:shd w:val="clear" w:color="auto" w:fill="FFFFFF"/>
-        </w:rPr>
-        <w:t xml:space="preserve"> = </w:t>
-      </w:r>
-      <w:proofErr w:type="spellStart"/>
-      <w:r>
-        <w:rPr>
-          <w:rFonts w:ascii="Courier New" w:hAnsi="Courier New" w:cs="Courier New"/>
-          <w:color w:val="000000"/>
-          <w:sz w:val="20"/>
-          <w:szCs w:val="20"/>
-          <w:shd w:val="clear" w:color="auto" w:fill="FFFFFF"/>
-        </w:rPr>
-        <w:t>V</w:t>
-      </w:r>
-      <w:r>
-        <w:rPr>
-          <w:rStyle w:val="Emphasis"/>
-          <w:rFonts w:ascii="Courier New" w:hAnsi="Courier New" w:cs="Courier New"/>
-          <w:color w:val="000000"/>
-          <w:sz w:val="20"/>
-          <w:szCs w:val="20"/>
-          <w:shd w:val="clear" w:color="auto" w:fill="FFFFFF"/>
-        </w:rPr>
-        <w:t>y</w:t>
-      </w:r>
-      <w:proofErr w:type="spellEnd"/>
-      <w:r>
-        <w:rPr>
-          <w:rFonts w:ascii="Courier New" w:hAnsi="Courier New" w:cs="Courier New"/>
-          <w:color w:val="000000"/>
-          <w:sz w:val="20"/>
-          <w:szCs w:val="20"/>
-          <w:shd w:val="clear" w:color="auto" w:fill="FFFFFF"/>
-        </w:rPr>
-        <w:t>.</w:t>
-      </w:r>
-      <w:r>
-        <w:rPr>
-          <w:rFonts w:ascii="Courier New" w:hAnsi="Courier New" w:cs="Courier New"/>
-          <w:color w:val="000000"/>
-          <w:sz w:val="20"/>
-          <w:szCs w:val="20"/>
-        </w:rPr>
-        <w:br/>
-      </w:r>
-      <w:r>
-        <w:rPr>
-          <w:rFonts w:ascii="Courier New" w:hAnsi="Courier New" w:cs="Courier New"/>
-          <w:color w:val="000000"/>
-          <w:sz w:val="20"/>
-          <w:szCs w:val="20"/>
-          <w:shd w:val="clear" w:color="auto" w:fill="FFFFFF"/>
-        </w:rPr>
-        <w:t xml:space="preserve">Stores the value of register </w:t>
-      </w:r>
-      <w:proofErr w:type="spellStart"/>
-      <w:r>
-        <w:rPr>
-          <w:rFonts w:ascii="Courier New" w:hAnsi="Courier New" w:cs="Courier New"/>
-          <w:color w:val="000000"/>
-          <w:sz w:val="20"/>
-          <w:szCs w:val="20"/>
-          <w:shd w:val="clear" w:color="auto" w:fill="FFFFFF"/>
-        </w:rPr>
-        <w:t>V</w:t>
-      </w:r>
-      <w:r>
-        <w:rPr>
-          <w:rStyle w:val="Emphasis"/>
-          <w:rFonts w:ascii="Courier New" w:hAnsi="Courier New" w:cs="Courier New"/>
-          <w:color w:val="000000"/>
-          <w:sz w:val="20"/>
-          <w:szCs w:val="20"/>
-          <w:shd w:val="clear" w:color="auto" w:fill="FFFFFF"/>
-        </w:rPr>
-        <w:t>y</w:t>
-      </w:r>
-      <w:proofErr w:type="spellEnd"/>
-      <w:r>
-        <w:rPr>
-          <w:rFonts w:ascii="Courier New" w:hAnsi="Courier New" w:cs="Courier New"/>
-          <w:color w:val="000000"/>
-          <w:sz w:val="20"/>
-          <w:szCs w:val="20"/>
-          <w:shd w:val="clear" w:color="auto" w:fill="FFFFFF"/>
-        </w:rPr>
-        <w:t xml:space="preserve"> in register </w:t>
-      </w:r>
-      <w:proofErr w:type="spellStart"/>
-      <w:r>
-        <w:rPr>
-          <w:rFonts w:ascii="Courier New" w:hAnsi="Courier New" w:cs="Courier New"/>
-          <w:color w:val="000000"/>
-          <w:sz w:val="20"/>
-          <w:szCs w:val="20"/>
-          <w:shd w:val="clear" w:color="auto" w:fill="FFFFFF"/>
-        </w:rPr>
-        <w:t>V</w:t>
-      </w:r>
-      <w:r>
-        <w:rPr>
-          <w:rStyle w:val="Emphasis"/>
-          <w:rFonts w:ascii="Courier New" w:hAnsi="Courier New" w:cs="Courier New"/>
-          <w:color w:val="000000"/>
-          <w:sz w:val="20"/>
-          <w:szCs w:val="20"/>
-          <w:shd w:val="clear" w:color="auto" w:fill="FFFFFF"/>
-        </w:rPr>
-        <w:t>x</w:t>
-      </w:r>
-      <w:proofErr w:type="spellEnd"/>
-      <w:r>
-        <w:rPr>
-          <w:rFonts w:ascii="Courier New" w:hAnsi="Courier New" w:cs="Courier New"/>
-          <w:color w:val="000000"/>
-          <w:sz w:val="20"/>
-          <w:szCs w:val="20"/>
-          <w:shd w:val="clear" w:color="auto" w:fill="FFFFFF"/>
-        </w:rPr>
-        <w:t>.</w:t>
-      </w:r>
-      <w:r>
-        <w:rPr>
-          <w:rFonts w:ascii="Courier New" w:hAnsi="Courier New" w:cs="Courier New"/>
-          <w:color w:val="000000"/>
-          <w:sz w:val="20"/>
-          <w:szCs w:val="20"/>
-        </w:rPr>
-        <w:br/>
-      </w:r>
-      <w:r>
-        <w:rPr>
-          <w:rFonts w:ascii="Courier New" w:hAnsi="Courier New" w:cs="Courier New"/>
-          <w:color w:val="000000"/>
-          <w:sz w:val="20"/>
-          <w:szCs w:val="20"/>
-        </w:rPr>
-        <w:br/>
-      </w:r>
-      <w:bookmarkStart w:id="11" w:name="8xy1"/>
-      <w:r>
-        <w:rPr>
-          <w:rStyle w:val="Strong"/>
-          <w:rFonts w:ascii="Courier New" w:hAnsi="Courier New" w:cs="Courier New"/>
-          <w:color w:val="000000"/>
-          <w:sz w:val="20"/>
-          <w:szCs w:val="20"/>
-          <w:shd w:val="clear" w:color="auto" w:fill="FFFFFF"/>
-        </w:rPr>
-        <w:t>8</w:t>
+        <w:t>x</w:t>
+      </w:r>
+      <w:proofErr w:type="spellEnd"/>
+      <w:r>
+        <w:rPr>
+          <w:rStyle w:val="Strong"/>
+          <w:rFonts w:ascii="Courier New" w:hAnsi="Courier New" w:cs="Courier New"/>
+          <w:color w:val="000000"/>
+          <w:sz w:val="20"/>
+          <w:szCs w:val="20"/>
+          <w:shd w:val="clear" w:color="auto" w:fill="FFFFFF"/>
+        </w:rPr>
+        <w:t> </w:t>
       </w:r>
       <w:r>
         <w:rPr>
@@ -2945,42 +2484,249 @@
           <w:szCs w:val="20"/>
           <w:shd w:val="clear" w:color="auto" w:fill="FFFFFF"/>
         </w:rPr>
-        <w:t>xy</w:t>
-      </w:r>
-      <w:r>
-        <w:rPr>
-          <w:rStyle w:val="Strong"/>
-          <w:rFonts w:ascii="Courier New" w:hAnsi="Courier New" w:cs="Courier New"/>
-          <w:color w:val="000000"/>
-          <w:sz w:val="20"/>
-          <w:szCs w:val="20"/>
-          <w:shd w:val="clear" w:color="auto" w:fill="FFFFFF"/>
-        </w:rPr>
-        <w:t>1</w:t>
-      </w:r>
-      <w:bookmarkEnd w:id="11"/>
-      <w:r>
-        <w:rPr>
-          <w:rStyle w:val="Strong"/>
-          <w:rFonts w:ascii="Courier New" w:hAnsi="Courier New" w:cs="Courier New"/>
-          <w:color w:val="000000"/>
-          <w:sz w:val="20"/>
-          <w:szCs w:val="20"/>
-          <w:shd w:val="clear" w:color="auto" w:fill="FFFFFF"/>
-        </w:rPr>
-        <w:t xml:space="preserve"> - OR </w:t>
-      </w:r>
-      <w:proofErr w:type="spellStart"/>
-      <w:r>
-        <w:rPr>
-          <w:rStyle w:val="Strong"/>
-          <w:rFonts w:ascii="Courier New" w:hAnsi="Courier New" w:cs="Courier New"/>
-          <w:color w:val="000000"/>
-          <w:sz w:val="20"/>
-          <w:szCs w:val="20"/>
-          <w:shd w:val="clear" w:color="auto" w:fill="FFFFFF"/>
-        </w:rPr>
-        <w:t>V</w:t>
+        <w:t>byte</w:t>
+      </w:r>
+      <w:r>
+        <w:rPr>
+          <w:rFonts w:ascii="Courier New" w:hAnsi="Courier New" w:cs="Courier New"/>
+          <w:color w:val="000000"/>
+          <w:sz w:val="20"/>
+          <w:szCs w:val="20"/>
+        </w:rPr>
+        <w:br/>
+      </w:r>
+      <w:r>
+        <w:rPr>
+          <w:rFonts w:ascii="Courier New" w:hAnsi="Courier New" w:cs="Courier New"/>
+          <w:color w:val="000000"/>
+          <w:sz w:val="20"/>
+          <w:szCs w:val="20"/>
+          <w:shd w:val="clear" w:color="auto" w:fill="FFFFFF"/>
+        </w:rPr>
+        <w:t xml:space="preserve">Set </w:t>
+      </w:r>
+      <w:proofErr w:type="spellStart"/>
+      <w:r>
+        <w:rPr>
+          <w:rFonts w:ascii="Courier New" w:hAnsi="Courier New" w:cs="Courier New"/>
+          <w:color w:val="000000"/>
+          <w:sz w:val="20"/>
+          <w:szCs w:val="20"/>
+          <w:shd w:val="clear" w:color="auto" w:fill="FFFFFF"/>
+        </w:rPr>
+        <w:t>V</w:t>
+      </w:r>
+      <w:r>
+        <w:rPr>
+          <w:rStyle w:val="Emphasis"/>
+          <w:rFonts w:ascii="Courier New" w:hAnsi="Courier New" w:cs="Courier New"/>
+          <w:color w:val="000000"/>
+          <w:sz w:val="20"/>
+          <w:szCs w:val="20"/>
+          <w:shd w:val="clear" w:color="auto" w:fill="FFFFFF"/>
+        </w:rPr>
+        <w:t>x</w:t>
+      </w:r>
+      <w:proofErr w:type="spellEnd"/>
+      <w:r>
+        <w:rPr>
+          <w:rFonts w:ascii="Courier New" w:hAnsi="Courier New" w:cs="Courier New"/>
+          <w:color w:val="000000"/>
+          <w:sz w:val="20"/>
+          <w:szCs w:val="20"/>
+          <w:shd w:val="clear" w:color="auto" w:fill="FFFFFF"/>
+        </w:rPr>
+        <w:t xml:space="preserve"> = </w:t>
+      </w:r>
+      <w:proofErr w:type="spellStart"/>
+      <w:r>
+        <w:rPr>
+          <w:rFonts w:ascii="Courier New" w:hAnsi="Courier New" w:cs="Courier New"/>
+          <w:color w:val="000000"/>
+          <w:sz w:val="20"/>
+          <w:szCs w:val="20"/>
+          <w:shd w:val="clear" w:color="auto" w:fill="FFFFFF"/>
+        </w:rPr>
+        <w:t>V</w:t>
+      </w:r>
+      <w:r>
+        <w:rPr>
+          <w:rStyle w:val="Emphasis"/>
+          <w:rFonts w:ascii="Courier New" w:hAnsi="Courier New" w:cs="Courier New"/>
+          <w:color w:val="000000"/>
+          <w:sz w:val="20"/>
+          <w:szCs w:val="20"/>
+          <w:shd w:val="clear" w:color="auto" w:fill="FFFFFF"/>
+        </w:rPr>
+        <w:t>x</w:t>
+      </w:r>
+      <w:proofErr w:type="spellEnd"/>
+      <w:r>
+        <w:rPr>
+          <w:rFonts w:ascii="Courier New" w:hAnsi="Courier New" w:cs="Courier New"/>
+          <w:color w:val="000000"/>
+          <w:sz w:val="20"/>
+          <w:szCs w:val="20"/>
+          <w:shd w:val="clear" w:color="auto" w:fill="FFFFFF"/>
+        </w:rPr>
+        <w:t> + </w:t>
+      </w:r>
+      <w:r>
+        <w:rPr>
+          <w:rStyle w:val="Emphasis"/>
+          <w:rFonts w:ascii="Courier New" w:hAnsi="Courier New" w:cs="Courier New"/>
+          <w:color w:val="000000"/>
+          <w:sz w:val="20"/>
+          <w:szCs w:val="20"/>
+          <w:shd w:val="clear" w:color="auto" w:fill="FFFFFF"/>
+        </w:rPr>
+        <w:t>kk</w:t>
+      </w:r>
+      <w:r>
+        <w:rPr>
+          <w:rFonts w:ascii="Courier New" w:hAnsi="Courier New" w:cs="Courier New"/>
+          <w:color w:val="000000"/>
+          <w:sz w:val="20"/>
+          <w:szCs w:val="20"/>
+          <w:shd w:val="clear" w:color="auto" w:fill="FFFFFF"/>
+        </w:rPr>
+        <w:t>.</w:t>
+      </w:r>
+      <w:r>
+        <w:rPr>
+          <w:rFonts w:ascii="Courier New" w:hAnsi="Courier New" w:cs="Courier New"/>
+          <w:color w:val="000000"/>
+          <w:sz w:val="20"/>
+          <w:szCs w:val="20"/>
+        </w:rPr>
+        <w:br/>
+      </w:r>
+      <w:r>
+        <w:rPr>
+          <w:rFonts w:ascii="Courier New" w:hAnsi="Courier New" w:cs="Courier New"/>
+          <w:color w:val="000000"/>
+          <w:sz w:val="20"/>
+          <w:szCs w:val="20"/>
+          <w:shd w:val="clear" w:color="auto" w:fill="FFFFFF"/>
+        </w:rPr>
+        <w:t>Adds the value </w:t>
+      </w:r>
+      <w:r>
+        <w:rPr>
+          <w:rStyle w:val="Emphasis"/>
+          <w:rFonts w:ascii="Courier New" w:hAnsi="Courier New" w:cs="Courier New"/>
+          <w:color w:val="000000"/>
+          <w:sz w:val="20"/>
+          <w:szCs w:val="20"/>
+          <w:shd w:val="clear" w:color="auto" w:fill="FFFFFF"/>
+        </w:rPr>
+        <w:t>kk</w:t>
+      </w:r>
+      <w:r>
+        <w:rPr>
+          <w:rFonts w:ascii="Courier New" w:hAnsi="Courier New" w:cs="Courier New"/>
+          <w:color w:val="000000"/>
+          <w:sz w:val="20"/>
+          <w:szCs w:val="20"/>
+          <w:shd w:val="clear" w:color="auto" w:fill="FFFFFF"/>
+        </w:rPr>
+        <w:t xml:space="preserve"> to the value of register </w:t>
+      </w:r>
+      <w:proofErr w:type="spellStart"/>
+      <w:r>
+        <w:rPr>
+          <w:rFonts w:ascii="Courier New" w:hAnsi="Courier New" w:cs="Courier New"/>
+          <w:color w:val="000000"/>
+          <w:sz w:val="20"/>
+          <w:szCs w:val="20"/>
+          <w:shd w:val="clear" w:color="auto" w:fill="FFFFFF"/>
+        </w:rPr>
+        <w:t>V</w:t>
+      </w:r>
+      <w:r>
+        <w:rPr>
+          <w:rStyle w:val="Emphasis"/>
+          <w:rFonts w:ascii="Courier New" w:hAnsi="Courier New" w:cs="Courier New"/>
+          <w:color w:val="000000"/>
+          <w:sz w:val="20"/>
+          <w:szCs w:val="20"/>
+          <w:shd w:val="clear" w:color="auto" w:fill="FFFFFF"/>
+        </w:rPr>
+        <w:t>x</w:t>
+      </w:r>
+      <w:proofErr w:type="spellEnd"/>
+      <w:r>
+        <w:rPr>
+          <w:rFonts w:ascii="Courier New" w:hAnsi="Courier New" w:cs="Courier New"/>
+          <w:color w:val="000000"/>
+          <w:sz w:val="20"/>
+          <w:szCs w:val="20"/>
+          <w:shd w:val="clear" w:color="auto" w:fill="FFFFFF"/>
+        </w:rPr>
+        <w:t xml:space="preserve">, then stores the result in </w:t>
+      </w:r>
+      <w:proofErr w:type="spellStart"/>
+      <w:r>
+        <w:rPr>
+          <w:rFonts w:ascii="Courier New" w:hAnsi="Courier New" w:cs="Courier New"/>
+          <w:color w:val="000000"/>
+          <w:sz w:val="20"/>
+          <w:szCs w:val="20"/>
+          <w:shd w:val="clear" w:color="auto" w:fill="FFFFFF"/>
+        </w:rPr>
+        <w:t>V</w:t>
+      </w:r>
+      <w:r>
+        <w:rPr>
+          <w:rStyle w:val="Emphasis"/>
+          <w:rFonts w:ascii="Courier New" w:hAnsi="Courier New" w:cs="Courier New"/>
+          <w:color w:val="000000"/>
+          <w:sz w:val="20"/>
+          <w:szCs w:val="20"/>
+          <w:shd w:val="clear" w:color="auto" w:fill="FFFFFF"/>
+        </w:rPr>
+        <w:t>x</w:t>
+      </w:r>
+      <w:proofErr w:type="spellEnd"/>
+      <w:r>
+        <w:rPr>
+          <w:rFonts w:ascii="Courier New" w:hAnsi="Courier New" w:cs="Courier New"/>
+          <w:color w:val="000000"/>
+          <w:sz w:val="20"/>
+          <w:szCs w:val="20"/>
+          <w:shd w:val="clear" w:color="auto" w:fill="FFFFFF"/>
+        </w:rPr>
+        <w:t>. </w:t>
+      </w:r>
+      <w:r>
+        <w:rPr>
+          <w:rFonts w:ascii="Courier New" w:hAnsi="Courier New" w:cs="Courier New"/>
+          <w:color w:val="000000"/>
+          <w:sz w:val="20"/>
+          <w:szCs w:val="20"/>
+        </w:rPr>
+        <w:br/>
+      </w:r>
+      <w:r>
+        <w:rPr>
+          <w:rFonts w:ascii="Courier New" w:hAnsi="Courier New" w:cs="Courier New"/>
+          <w:color w:val="000000"/>
+          <w:sz w:val="20"/>
+          <w:szCs w:val="20"/>
+        </w:rPr>
+        <w:br/>
+      </w:r>
+      <w:bookmarkStart w:id="11" w:name="8xy0"/>
+      <w:r>
+        <w:rPr>
+          <w:rStyle w:val="Strong"/>
+          <w:rFonts w:ascii="Courier New" w:hAnsi="Courier New" w:cs="Courier New"/>
+          <w:color w:val="000000"/>
+          <w:sz w:val="20"/>
+          <w:szCs w:val="20"/>
+          <w:shd w:val="clear" w:color="auto" w:fill="FFFFFF"/>
+        </w:rPr>
+        <w:t>8</w:t>
       </w:r>
       <w:r>
         <w:rPr>
@@ -2993,19 +2739,30 @@
           <w:szCs w:val="20"/>
           <w:shd w:val="clear" w:color="auto" w:fill="FFFFFF"/>
         </w:rPr>
-        <w:t>x</w:t>
-      </w:r>
-      <w:proofErr w:type="spellEnd"/>
-      <w:r>
-        <w:rPr>
-          <w:rStyle w:val="Strong"/>
-          <w:rFonts w:ascii="Courier New" w:hAnsi="Courier New" w:cs="Courier New"/>
-          <w:color w:val="000000"/>
-          <w:sz w:val="20"/>
-          <w:szCs w:val="20"/>
-          <w:shd w:val="clear" w:color="auto" w:fill="FFFFFF"/>
-        </w:rPr>
-        <w:t xml:space="preserve"> </w:t>
+        <w:t>xy</w:t>
+      </w:r>
+      <w:r>
+        <w:rPr>
+          <w:rStyle w:val="Strong"/>
+          <w:rFonts w:ascii="Courier New" w:hAnsi="Courier New" w:cs="Courier New"/>
+          <w:color w:val="000000"/>
+          <w:sz w:val="20"/>
+          <w:szCs w:val="20"/>
+          <w:shd w:val="clear" w:color="auto" w:fill="FFFFFF"/>
+        </w:rPr>
+        <w:t>0</w:t>
+      </w:r>
+      <w:bookmarkEnd w:id="11"/>
+      <w:r>
+        <w:rPr>
+          <w:rStyle w:val="Strong"/>
+          <w:rFonts w:ascii="Courier New" w:hAnsi="Courier New" w:cs="Courier New"/>
+          <w:color w:val="000000"/>
+          <w:sz w:val="20"/>
+          <w:szCs w:val="20"/>
+          <w:shd w:val="clear" w:color="auto" w:fill="FFFFFF"/>
+        </w:rPr>
+        <w:t xml:space="preserve"> - LD </w:t>
       </w:r>
       <w:proofErr w:type="spellStart"/>
       <w:r>
@@ -3030,6 +2787,43 @@
           <w:szCs w:val="20"/>
           <w:shd w:val="clear" w:color="auto" w:fill="FFFFFF"/>
         </w:rPr>
+        <w:t>x</w:t>
+      </w:r>
+      <w:proofErr w:type="spellEnd"/>
+      <w:r>
+        <w:rPr>
+          <w:rStyle w:val="Strong"/>
+          <w:rFonts w:ascii="Courier New" w:hAnsi="Courier New" w:cs="Courier New"/>
+          <w:color w:val="000000"/>
+          <w:sz w:val="20"/>
+          <w:szCs w:val="20"/>
+          <w:shd w:val="clear" w:color="auto" w:fill="FFFFFF"/>
+        </w:rPr>
+        <w:t xml:space="preserve"> </w:t>
+      </w:r>
+      <w:proofErr w:type="spellStart"/>
+      <w:r>
+        <w:rPr>
+          <w:rStyle w:val="Strong"/>
+          <w:rFonts w:ascii="Courier New" w:hAnsi="Courier New" w:cs="Courier New"/>
+          <w:color w:val="000000"/>
+          <w:sz w:val="20"/>
+          <w:szCs w:val="20"/>
+          <w:shd w:val="clear" w:color="auto" w:fill="FFFFFF"/>
+        </w:rPr>
+        <w:t>V</w:t>
+      </w:r>
+      <w:r>
+        <w:rPr>
+          <w:rStyle w:val="Emphasis"/>
+          <w:rFonts w:ascii="Courier New" w:hAnsi="Courier New" w:cs="Courier New"/>
+          <w:b/>
+          <w:bCs/>
+          <w:color w:val="000000"/>
+          <w:sz w:val="20"/>
+          <w:szCs w:val="20"/>
+          <w:shd w:val="clear" w:color="auto" w:fill="FFFFFF"/>
+        </w:rPr>
         <w:t>y</w:t>
       </w:r>
       <w:proofErr w:type="spellEnd"/>
@@ -3061,6 +2855,305 @@
           <w:szCs w:val="20"/>
           <w:shd w:val="clear" w:color="auto" w:fill="FFFFFF"/>
         </w:rPr>
+        <w:t>V</w:t>
+      </w:r>
+      <w:r>
+        <w:rPr>
+          <w:rStyle w:val="Emphasis"/>
+          <w:rFonts w:ascii="Courier New" w:hAnsi="Courier New" w:cs="Courier New"/>
+          <w:color w:val="000000"/>
+          <w:sz w:val="20"/>
+          <w:szCs w:val="20"/>
+          <w:shd w:val="clear" w:color="auto" w:fill="FFFFFF"/>
+        </w:rPr>
+        <w:t>x</w:t>
+      </w:r>
+      <w:proofErr w:type="spellEnd"/>
+      <w:r>
+        <w:rPr>
+          <w:rFonts w:ascii="Courier New" w:hAnsi="Courier New" w:cs="Courier New"/>
+          <w:color w:val="000000"/>
+          <w:sz w:val="20"/>
+          <w:szCs w:val="20"/>
+          <w:shd w:val="clear" w:color="auto" w:fill="FFFFFF"/>
+        </w:rPr>
+        <w:t xml:space="preserve"> = </w:t>
+      </w:r>
+      <w:proofErr w:type="spellStart"/>
+      <w:r>
+        <w:rPr>
+          <w:rFonts w:ascii="Courier New" w:hAnsi="Courier New" w:cs="Courier New"/>
+          <w:color w:val="000000"/>
+          <w:sz w:val="20"/>
+          <w:szCs w:val="20"/>
+          <w:shd w:val="clear" w:color="auto" w:fill="FFFFFF"/>
+        </w:rPr>
+        <w:t>V</w:t>
+      </w:r>
+      <w:r>
+        <w:rPr>
+          <w:rStyle w:val="Emphasis"/>
+          <w:rFonts w:ascii="Courier New" w:hAnsi="Courier New" w:cs="Courier New"/>
+          <w:color w:val="000000"/>
+          <w:sz w:val="20"/>
+          <w:szCs w:val="20"/>
+          <w:shd w:val="clear" w:color="auto" w:fill="FFFFFF"/>
+        </w:rPr>
+        <w:t>y</w:t>
+      </w:r>
+      <w:proofErr w:type="spellEnd"/>
+      <w:r>
+        <w:rPr>
+          <w:rFonts w:ascii="Courier New" w:hAnsi="Courier New" w:cs="Courier New"/>
+          <w:color w:val="000000"/>
+          <w:sz w:val="20"/>
+          <w:szCs w:val="20"/>
+          <w:shd w:val="clear" w:color="auto" w:fill="FFFFFF"/>
+        </w:rPr>
+        <w:t>.</w:t>
+      </w:r>
+      <w:r>
+        <w:rPr>
+          <w:rFonts w:ascii="Courier New" w:hAnsi="Courier New" w:cs="Courier New"/>
+          <w:color w:val="000000"/>
+          <w:sz w:val="20"/>
+          <w:szCs w:val="20"/>
+        </w:rPr>
+        <w:br/>
+      </w:r>
+      <w:r>
+        <w:rPr>
+          <w:rFonts w:ascii="Courier New" w:hAnsi="Courier New" w:cs="Courier New"/>
+          <w:color w:val="000000"/>
+          <w:sz w:val="20"/>
+          <w:szCs w:val="20"/>
+          <w:shd w:val="clear" w:color="auto" w:fill="FFFFFF"/>
+        </w:rPr>
+        <w:t xml:space="preserve">Stores the value of register </w:t>
+      </w:r>
+      <w:proofErr w:type="spellStart"/>
+      <w:r>
+        <w:rPr>
+          <w:rFonts w:ascii="Courier New" w:hAnsi="Courier New" w:cs="Courier New"/>
+          <w:color w:val="000000"/>
+          <w:sz w:val="20"/>
+          <w:szCs w:val="20"/>
+          <w:shd w:val="clear" w:color="auto" w:fill="FFFFFF"/>
+        </w:rPr>
+        <w:t>V</w:t>
+      </w:r>
+      <w:r>
+        <w:rPr>
+          <w:rStyle w:val="Emphasis"/>
+          <w:rFonts w:ascii="Courier New" w:hAnsi="Courier New" w:cs="Courier New"/>
+          <w:color w:val="000000"/>
+          <w:sz w:val="20"/>
+          <w:szCs w:val="20"/>
+          <w:shd w:val="clear" w:color="auto" w:fill="FFFFFF"/>
+        </w:rPr>
+        <w:t>y</w:t>
+      </w:r>
+      <w:proofErr w:type="spellEnd"/>
+      <w:r>
+        <w:rPr>
+          <w:rFonts w:ascii="Courier New" w:hAnsi="Courier New" w:cs="Courier New"/>
+          <w:color w:val="000000"/>
+          <w:sz w:val="20"/>
+          <w:szCs w:val="20"/>
+          <w:shd w:val="clear" w:color="auto" w:fill="FFFFFF"/>
+        </w:rPr>
+        <w:t xml:space="preserve"> in register </w:t>
+      </w:r>
+      <w:proofErr w:type="spellStart"/>
+      <w:r>
+        <w:rPr>
+          <w:rFonts w:ascii="Courier New" w:hAnsi="Courier New" w:cs="Courier New"/>
+          <w:color w:val="000000"/>
+          <w:sz w:val="20"/>
+          <w:szCs w:val="20"/>
+          <w:shd w:val="clear" w:color="auto" w:fill="FFFFFF"/>
+        </w:rPr>
+        <w:t>V</w:t>
+      </w:r>
+      <w:r>
+        <w:rPr>
+          <w:rStyle w:val="Emphasis"/>
+          <w:rFonts w:ascii="Courier New" w:hAnsi="Courier New" w:cs="Courier New"/>
+          <w:color w:val="000000"/>
+          <w:sz w:val="20"/>
+          <w:szCs w:val="20"/>
+          <w:shd w:val="clear" w:color="auto" w:fill="FFFFFF"/>
+        </w:rPr>
+        <w:t>x</w:t>
+      </w:r>
+      <w:proofErr w:type="spellEnd"/>
+      <w:r>
+        <w:rPr>
+          <w:rFonts w:ascii="Courier New" w:hAnsi="Courier New" w:cs="Courier New"/>
+          <w:color w:val="000000"/>
+          <w:sz w:val="20"/>
+          <w:szCs w:val="20"/>
+          <w:shd w:val="clear" w:color="auto" w:fill="FFFFFF"/>
+        </w:rPr>
+        <w:t>.</w:t>
+      </w:r>
+      <w:r>
+        <w:rPr>
+          <w:rFonts w:ascii="Courier New" w:hAnsi="Courier New" w:cs="Courier New"/>
+          <w:color w:val="000000"/>
+          <w:sz w:val="20"/>
+          <w:szCs w:val="20"/>
+        </w:rPr>
+        <w:br/>
+      </w:r>
+      <w:r>
+        <w:rPr>
+          <w:rFonts w:ascii="Courier New" w:hAnsi="Courier New" w:cs="Courier New"/>
+          <w:color w:val="000000"/>
+          <w:sz w:val="20"/>
+          <w:szCs w:val="20"/>
+        </w:rPr>
+        <w:br/>
+      </w:r>
+      <w:bookmarkStart w:id="12" w:name="8xy1"/>
+      <w:r>
+        <w:rPr>
+          <w:rStyle w:val="Strong"/>
+          <w:rFonts w:ascii="Courier New" w:hAnsi="Courier New" w:cs="Courier New"/>
+          <w:color w:val="000000"/>
+          <w:sz w:val="20"/>
+          <w:szCs w:val="20"/>
+          <w:shd w:val="clear" w:color="auto" w:fill="FFFFFF"/>
+        </w:rPr>
+        <w:t>8</w:t>
+      </w:r>
+      <w:r>
+        <w:rPr>
+          <w:rStyle w:val="Emphasis"/>
+          <w:rFonts w:ascii="Courier New" w:hAnsi="Courier New" w:cs="Courier New"/>
+          <w:b/>
+          <w:bCs/>
+          <w:color w:val="000000"/>
+          <w:sz w:val="20"/>
+          <w:szCs w:val="20"/>
+          <w:shd w:val="clear" w:color="auto" w:fill="FFFFFF"/>
+        </w:rPr>
+        <w:t>xy</w:t>
+      </w:r>
+      <w:r>
+        <w:rPr>
+          <w:rStyle w:val="Strong"/>
+          <w:rFonts w:ascii="Courier New" w:hAnsi="Courier New" w:cs="Courier New"/>
+          <w:color w:val="000000"/>
+          <w:sz w:val="20"/>
+          <w:szCs w:val="20"/>
+          <w:shd w:val="clear" w:color="auto" w:fill="FFFFFF"/>
+        </w:rPr>
+        <w:t>1</w:t>
+      </w:r>
+      <w:bookmarkEnd w:id="12"/>
+      <w:r>
+        <w:rPr>
+          <w:rStyle w:val="Strong"/>
+          <w:rFonts w:ascii="Courier New" w:hAnsi="Courier New" w:cs="Courier New"/>
+          <w:color w:val="000000"/>
+          <w:sz w:val="20"/>
+          <w:szCs w:val="20"/>
+          <w:shd w:val="clear" w:color="auto" w:fill="FFFFFF"/>
+        </w:rPr>
+        <w:t xml:space="preserve"> - OR </w:t>
+      </w:r>
+      <w:proofErr w:type="spellStart"/>
+      <w:r>
+        <w:rPr>
+          <w:rStyle w:val="Strong"/>
+          <w:rFonts w:ascii="Courier New" w:hAnsi="Courier New" w:cs="Courier New"/>
+          <w:color w:val="000000"/>
+          <w:sz w:val="20"/>
+          <w:szCs w:val="20"/>
+          <w:shd w:val="clear" w:color="auto" w:fill="FFFFFF"/>
+        </w:rPr>
+        <w:t>V</w:t>
+      </w:r>
+      <w:r>
+        <w:rPr>
+          <w:rStyle w:val="Emphasis"/>
+          <w:rFonts w:ascii="Courier New" w:hAnsi="Courier New" w:cs="Courier New"/>
+          <w:b/>
+          <w:bCs/>
+          <w:color w:val="000000"/>
+          <w:sz w:val="20"/>
+          <w:szCs w:val="20"/>
+          <w:shd w:val="clear" w:color="auto" w:fill="FFFFFF"/>
+        </w:rPr>
+        <w:t>x</w:t>
+      </w:r>
+      <w:proofErr w:type="spellEnd"/>
+      <w:r>
+        <w:rPr>
+          <w:rStyle w:val="Strong"/>
+          <w:rFonts w:ascii="Courier New" w:hAnsi="Courier New" w:cs="Courier New"/>
+          <w:color w:val="000000"/>
+          <w:sz w:val="20"/>
+          <w:szCs w:val="20"/>
+          <w:shd w:val="clear" w:color="auto" w:fill="FFFFFF"/>
+        </w:rPr>
+        <w:t xml:space="preserve"> </w:t>
+      </w:r>
+      <w:proofErr w:type="spellStart"/>
+      <w:r>
+        <w:rPr>
+          <w:rStyle w:val="Strong"/>
+          <w:rFonts w:ascii="Courier New" w:hAnsi="Courier New" w:cs="Courier New"/>
+          <w:color w:val="000000"/>
+          <w:sz w:val="20"/>
+          <w:szCs w:val="20"/>
+          <w:shd w:val="clear" w:color="auto" w:fill="FFFFFF"/>
+        </w:rPr>
+        <w:t>V</w:t>
+      </w:r>
+      <w:r>
+        <w:rPr>
+          <w:rStyle w:val="Emphasis"/>
+          <w:rFonts w:ascii="Courier New" w:hAnsi="Courier New" w:cs="Courier New"/>
+          <w:b/>
+          <w:bCs/>
+          <w:color w:val="000000"/>
+          <w:sz w:val="20"/>
+          <w:szCs w:val="20"/>
+          <w:shd w:val="clear" w:color="auto" w:fill="FFFFFF"/>
+        </w:rPr>
+        <w:t>y</w:t>
+      </w:r>
+      <w:proofErr w:type="spellEnd"/>
+      <w:r>
+        <w:rPr>
+          <w:rFonts w:ascii="Courier New" w:hAnsi="Courier New" w:cs="Courier New"/>
+          <w:color w:val="000000"/>
+          <w:sz w:val="20"/>
+          <w:szCs w:val="20"/>
+        </w:rPr>
+        <w:br/>
+      </w:r>
+      <w:r>
+        <w:rPr>
+          <w:rFonts w:ascii="Courier New" w:hAnsi="Courier New" w:cs="Courier New"/>
+          <w:color w:val="000000"/>
+          <w:sz w:val="20"/>
+          <w:szCs w:val="20"/>
+          <w:shd w:val="clear" w:color="auto" w:fill="FFFFFF"/>
+        </w:rPr>
+        <w:t xml:space="preserve">Set </w:t>
+      </w:r>
+      <w:proofErr w:type="spellStart"/>
+      <w:r>
+        <w:rPr>
+          <w:rFonts w:ascii="Courier New" w:hAnsi="Courier New" w:cs="Courier New"/>
+          <w:color w:val="000000"/>
+          <w:sz w:val="20"/>
+          <w:szCs w:val="20"/>
+          <w:shd w:val="clear" w:color="auto" w:fill="FFFFFF"/>
+        </w:rPr>
         <w:t>Vx</w:t>
       </w:r>
       <w:proofErr w:type="spellEnd"/>
@@ -3234,6 +3327,7 @@
           <w:szCs w:val="20"/>
           <w:shd w:val="clear" w:color="auto" w:fill="FFFFFF"/>
         </w:rPr>
+        <w:lastRenderedPageBreak/>
         <w:t>V</w:t>
       </w:r>
       <w:r>
@@ -3290,7 +3384,7 @@
         <w:br/>
       </w:r>
     </w:p>
-    <w:bookmarkStart w:id="12" w:name="8xy2"/>
+    <w:bookmarkStart w:id="13" w:name="8xy2"/>
     <w:p>
       <w:pPr>
         <w:rPr>
@@ -3310,11 +3404,10 @@
           <w:sz w:val="20"/>
           <w:szCs w:val="20"/>
         </w:rPr>
-        <w:lastRenderedPageBreak/>
         <mc:AlternateContent>
           <mc:Choice Requires="wpi">
             <w:drawing>
-              <wp:anchor distT="0" distB="0" distL="114300" distR="114300" simplePos="0" relativeHeight="251754496" behindDoc="0" locked="0" layoutInCell="1" allowOverlap="1" wp14:anchorId="61A3D876" wp14:editId="60E14F40">
+              <wp:anchor distT="0" distB="0" distL="114300" distR="114300" simplePos="0" relativeHeight="251658240" behindDoc="0" locked="0" layoutInCell="1" allowOverlap="1" wp14:anchorId="61A3D876" wp14:editId="60E14F40">
                 <wp:simplePos x="0" y="0"/>
                 <wp:positionH relativeFrom="column">
                   <wp:posOffset>571343</wp:posOffset>
@@ -3412,7 +3505,7 @@
         </w:rPr>
         <w:t>2</w:t>
       </w:r>
-      <w:bookmarkEnd w:id="12"/>
+      <w:bookmarkEnd w:id="13"/>
       <w:r>
         <w:rPr>
           <w:rStyle w:val="Strong"/>
@@ -3763,7 +3856,7 @@
         </w:rPr>
         <w:br/>
       </w:r>
-      <w:bookmarkStart w:id="13" w:name="8xy3"/>
+      <w:bookmarkStart w:id="14" w:name="8xy3"/>
       <w:r>
         <w:rPr>
           <w:rStyle w:val="Strong"/>
@@ -3799,7 +3892,7 @@
         </w:rPr>
         <w:t>3</w:t>
       </w:r>
-      <w:bookmarkEnd w:id="13"/>
+      <w:bookmarkEnd w:id="14"/>
       <w:r>
         <w:rPr>
           <w:rStyle w:val="Strong"/>
@@ -4150,7 +4243,7 @@
         </w:rPr>
         <w:br/>
       </w:r>
-      <w:bookmarkStart w:id="14" w:name="8xy4"/>
+      <w:bookmarkStart w:id="15" w:name="8xy4"/>
       <w:r>
         <w:rPr>
           <w:rStyle w:val="Strong"/>
@@ -4186,7 +4279,7 @@
         </w:rPr>
         <w:t>4</w:t>
       </w:r>
-      <w:bookmarkEnd w:id="14"/>
+      <w:bookmarkEnd w:id="15"/>
       <w:r>
         <w:rPr>
           <w:rStyle w:val="Strong"/>
@@ -4526,7 +4619,7 @@
         </w:rPr>
         <w:br/>
       </w:r>
-      <w:bookmarkStart w:id="15" w:name="8xy5"/>
+      <w:bookmarkStart w:id="16" w:name="8xy5"/>
       <w:r>
         <w:rPr>
           <w:rStyle w:val="Strong"/>
@@ -4562,7 +4655,7 @@
         </w:rPr>
         <w:t>5</w:t>
       </w:r>
-      <w:bookmarkEnd w:id="15"/>
+      <w:bookmarkEnd w:id="16"/>
       <w:r>
         <w:rPr>
           <w:rStyle w:val="Strong"/>
@@ -4957,7 +5050,7 @@
         </w:rPr>
         <w:br/>
       </w:r>
-      <w:bookmarkStart w:id="16" w:name="8xy6"/>
+      <w:bookmarkStart w:id="17" w:name="8xy6"/>
       <w:r>
         <w:rPr>
           <w:rStyle w:val="Strong"/>
@@ -4993,7 +5086,7 @@
         </w:rPr>
         <w:t>6</w:t>
       </w:r>
-      <w:bookmarkEnd w:id="16"/>
+      <w:bookmarkEnd w:id="17"/>
       <w:r>
         <w:rPr>
           <w:rStyle w:val="Strong"/>
@@ -5210,7 +5303,7 @@
         </w:rPr>
         <w:br/>
       </w:r>
-      <w:bookmarkStart w:id="17" w:name="8xy7"/>
+      <w:bookmarkStart w:id="18" w:name="8xy7"/>
       <w:r>
         <w:rPr>
           <w:rStyle w:val="Strong"/>
@@ -5246,7 +5339,7 @@
         </w:rPr>
         <w:t>7</w:t>
       </w:r>
-      <w:bookmarkEnd w:id="17"/>
+      <w:bookmarkEnd w:id="18"/>
       <w:r>
         <w:rPr>
           <w:rStyle w:val="Strong"/>
@@ -5663,7 +5756,7 @@
         </w:rPr>
         <w:br/>
       </w:r>
-      <w:bookmarkStart w:id="18" w:name="8xyE"/>
+      <w:bookmarkStart w:id="19" w:name="8xyE"/>
       <w:r>
         <w:rPr>
           <w:rStyle w:val="Strong"/>
@@ -5699,7 +5792,7 @@
         </w:rPr>
         <w:t>E</w:t>
       </w:r>
-      <w:bookmarkEnd w:id="18"/>
+      <w:bookmarkEnd w:id="19"/>
       <w:r>
         <w:rPr>
           <w:rStyle w:val="Strong"/>
@@ -5914,7 +6007,7 @@
         </w:rPr>
         <w:br/>
       </w:r>
-      <w:bookmarkStart w:id="19" w:name="9xy0"/>
+      <w:bookmarkStart w:id="20" w:name="9xy0"/>
       <w:r>
         <w:rPr>
           <w:rStyle w:val="Strong"/>
@@ -5950,7 +6043,7 @@
         </w:rPr>
         <w:t>0</w:t>
       </w:r>
-      <w:bookmarkEnd w:id="19"/>
+      <w:bookmarkEnd w:id="20"/>
       <w:r>
         <w:rPr>
           <w:rStyle w:val="Strong"/>
@@ -6213,7 +6306,7 @@
         </w:rPr>
         <w:br/>
       </w:r>
-      <w:bookmarkStart w:id="20" w:name="Annn"/>
+      <w:bookmarkStart w:id="21" w:name="Annn"/>
       <w:proofErr w:type="spellStart"/>
       <w:r>
         <w:rPr>
@@ -6239,7 +6332,7 @@
         </w:rPr>
         <w:t>nnn</w:t>
       </w:r>
-      <w:bookmarkEnd w:id="20"/>
+      <w:bookmarkEnd w:id="21"/>
       <w:proofErr w:type="spellEnd"/>
       <w:r>
         <w:rPr>
@@ -6369,17 +6462,18 @@
         </w:rPr>
         <w:br/>
       </w:r>
-      <w:bookmarkStart w:id="21" w:name="Bnnn"/>
-      <w:proofErr w:type="spellStart"/>
-      <w:r>
-        <w:rPr>
-          <w:rStyle w:val="Strong"/>
-          <w:rFonts w:ascii="Courier New" w:hAnsi="Courier New" w:cs="Courier New"/>
-          <w:color w:val="000000"/>
-          <w:sz w:val="20"/>
-          <w:szCs w:val="20"/>
-          <w:shd w:val="clear" w:color="auto" w:fill="FFFFFF"/>
-        </w:rPr>
+      <w:bookmarkStart w:id="22" w:name="Bnnn"/>
+      <w:proofErr w:type="spellStart"/>
+      <w:r>
+        <w:rPr>
+          <w:rStyle w:val="Strong"/>
+          <w:rFonts w:ascii="Courier New" w:hAnsi="Courier New" w:cs="Courier New"/>
+          <w:color w:val="000000"/>
+          <w:sz w:val="20"/>
+          <w:szCs w:val="20"/>
+          <w:shd w:val="clear" w:color="auto" w:fill="FFFFFF"/>
+        </w:rPr>
+        <w:lastRenderedPageBreak/>
         <w:t>B</w:t>
       </w:r>
       <w:r>
@@ -6395,7 +6489,7 @@
         </w:rPr>
         <w:t>nnn</w:t>
       </w:r>
-      <w:bookmarkEnd w:id="21"/>
+      <w:bookmarkEnd w:id="22"/>
       <w:proofErr w:type="spellEnd"/>
       <w:r>
         <w:rPr>
@@ -6533,10 +6627,9 @@
           <w:sz w:val="20"/>
           <w:szCs w:val="20"/>
         </w:rPr>
-        <w:lastRenderedPageBreak/>
-        <w:br/>
-      </w:r>
-      <w:bookmarkStart w:id="22" w:name="Cxkk"/>
+        <w:br/>
+      </w:r>
+      <w:bookmarkStart w:id="23" w:name="Cxkk"/>
       <w:proofErr w:type="spellStart"/>
       <w:r>
         <w:rPr>
@@ -6562,7 +6655,7 @@
         </w:rPr>
         <w:t>xkk</w:t>
       </w:r>
-      <w:bookmarkEnd w:id="22"/>
+      <w:bookmarkEnd w:id="23"/>
       <w:proofErr w:type="spellEnd"/>
       <w:r>
         <w:rPr>
@@ -6867,7 +6960,7 @@
         </w:rPr>
         <w:br/>
       </w:r>
-      <w:bookmarkStart w:id="23" w:name="Dxyn"/>
+      <w:bookmarkStart w:id="24" w:name="Dxyn"/>
       <w:proofErr w:type="spellStart"/>
       <w:r>
         <w:rPr>
@@ -6893,7 +6986,7 @@
         </w:rPr>
         <w:t>xyn</w:t>
       </w:r>
-      <w:bookmarkEnd w:id="23"/>
+      <w:bookmarkEnd w:id="24"/>
       <w:proofErr w:type="spellEnd"/>
       <w:r>
         <w:rPr>
@@ -7311,7 +7404,7 @@
         </w:rPr>
         <w:br/>
       </w:r>
-      <w:bookmarkStart w:id="24" w:name="Ex9E"/>
+      <w:bookmarkStart w:id="25" w:name="Ex9E"/>
       <w:r>
         <w:rPr>
           <w:rStyle w:val="Strong"/>
@@ -7347,7 +7440,7 @@
         </w:rPr>
         <w:t>9E</w:t>
       </w:r>
-      <w:bookmarkEnd w:id="24"/>
+      <w:bookmarkEnd w:id="25"/>
       <w:r>
         <w:rPr>
           <w:rStyle w:val="Strong"/>
@@ -7507,7 +7600,7 @@
         </w:rPr>
         <w:br/>
       </w:r>
-      <w:bookmarkStart w:id="25" w:name="ExA1"/>
+      <w:bookmarkStart w:id="26" w:name="ExA1"/>
       <w:r>
         <w:rPr>
           <w:rStyle w:val="Strong"/>
@@ -7543,7 +7636,7 @@
         </w:rPr>
         <w:t>A1</w:t>
       </w:r>
-      <w:bookmarkEnd w:id="25"/>
+      <w:bookmarkEnd w:id="26"/>
       <w:r>
         <w:rPr>
           <w:rStyle w:val="Strong"/>
@@ -7685,7 +7778,7 @@
         </w:rPr>
         <w:t> is currently in the up position, PC is increased by 2.</w:t>
       </w:r>
-      <w:bookmarkStart w:id="26" w:name="Fx07"/>
+      <w:bookmarkStart w:id="27" w:name="Fx07"/>
     </w:p>
     <w:p>
       <w:pPr>
@@ -7731,7 +7824,7 @@
         </w:rPr>
         <w:t>07</w:t>
       </w:r>
-      <w:bookmarkEnd w:id="26"/>
+      <w:bookmarkEnd w:id="27"/>
       <w:r>
         <w:rPr>
           <w:rStyle w:val="Strong"/>
@@ -7902,7 +7995,7 @@
         </w:rPr>
         <w:br/>
       </w:r>
-      <w:bookmarkStart w:id="27" w:name="Fx0A"/>
+      <w:bookmarkStart w:id="28" w:name="Fx0A"/>
       <w:r>
         <w:rPr>
           <w:rStyle w:val="Strong"/>
@@ -7938,7 +8031,7 @@
         </w:rPr>
         <w:t>0A</w:t>
       </w:r>
-      <w:bookmarkEnd w:id="27"/>
+      <w:bookmarkEnd w:id="28"/>
       <w:r>
         <w:rPr>
           <w:rStyle w:val="Strong"/>
@@ -8109,7 +8202,7 @@
         </w:rPr>
         <w:br/>
       </w:r>
-      <w:bookmarkStart w:id="28" w:name="Fx15"/>
+      <w:bookmarkStart w:id="29" w:name="Fx15"/>
       <w:r>
         <w:rPr>
           <w:rStyle w:val="Strong"/>
@@ -8145,7 +8238,7 @@
         </w:rPr>
         <w:t>15</w:t>
       </w:r>
-      <w:bookmarkEnd w:id="28"/>
+      <w:bookmarkEnd w:id="29"/>
       <w:r>
         <w:rPr>
           <w:rStyle w:val="Strong"/>
@@ -8305,7 +8398,7 @@
         </w:rPr>
         <w:br/>
       </w:r>
-      <w:bookmarkStart w:id="29" w:name="Fx18"/>
+      <w:bookmarkStart w:id="30" w:name="Fx18"/>
       <w:r>
         <w:rPr>
           <w:rStyle w:val="Strong"/>
@@ -8341,7 +8434,7 @@
         </w:rPr>
         <w:t>18</w:t>
       </w:r>
-      <w:bookmarkEnd w:id="29"/>
+      <w:bookmarkEnd w:id="30"/>
       <w:r>
         <w:rPr>
           <w:rStyle w:val="Strong"/>
@@ -8501,7 +8594,7 @@
         </w:rPr>
         <w:br/>
       </w:r>
-      <w:bookmarkStart w:id="30" w:name="Fx1E"/>
+      <w:bookmarkStart w:id="31" w:name="Fx1E"/>
       <w:r>
         <w:rPr>
           <w:rStyle w:val="Strong"/>
@@ -8537,7 +8630,7 @@
         </w:rPr>
         <w:t>1E</w:t>
       </w:r>
-      <w:bookmarkEnd w:id="30"/>
+      <w:bookmarkEnd w:id="31"/>
       <w:r>
         <w:rPr>
           <w:rStyle w:val="Strong"/>
@@ -8592,6 +8685,7 @@
           <w:szCs w:val="20"/>
           <w:shd w:val="clear" w:color="auto" w:fill="FFFFFF"/>
         </w:rPr>
+        <w:lastRenderedPageBreak/>
         <w:t xml:space="preserve">Set I = I + </w:t>
       </w:r>
       <w:proofErr w:type="spellStart"/>
@@ -8701,16 +8795,13 @@
           <w:szCs w:val="20"/>
         </w:rPr>
       </w:pPr>
-      <w:bookmarkStart w:id="31" w:name="_GoBack"/>
-      <w:bookmarkEnd w:id="31"/>
-      <w:r>
-        <w:rPr>
-          <w:rFonts w:ascii="Courier New" w:hAnsi="Courier New" w:cs="Courier New"/>
-          <w:color w:val="000000"/>
-          <w:sz w:val="20"/>
-          <w:szCs w:val="20"/>
-        </w:rPr>
-        <w:lastRenderedPageBreak/>
+      <w:r>
+        <w:rPr>
+          <w:rFonts w:ascii="Courier New" w:hAnsi="Courier New" w:cs="Courier New"/>
+          <w:color w:val="000000"/>
+          <w:sz w:val="20"/>
+          <w:szCs w:val="20"/>
+        </w:rPr>
         <w:br/>
       </w:r>
       <w:bookmarkStart w:id="32" w:name="Fx29"/>
@@ -9332,8 +9423,11 @@
     <w:p>
       <w:pPr>
         <w:rPr>
-          <w:sz w:val="20"/>
-          <w:szCs w:val="20"/>
+          <w:rFonts w:ascii="Courier New" w:hAnsi="Courier New" w:cs="Courier New"/>
+          <w:color w:val="000000"/>
+          <w:sz w:val="20"/>
+          <w:szCs w:val="20"/>
+          <w:shd w:val="clear" w:color="auto" w:fill="FFFFFF"/>
         </w:rPr>
       </w:pPr>
       <w:r>
@@ -9535,6 +9629,14 @@
         </w:rPr>
         <w:t>.</w:t>
       </w:r>
+    </w:p>
+    <w:p>
+      <w:pPr>
+        <w:rPr>
+          <w:sz w:val="20"/>
+          <w:szCs w:val="20"/>
+        </w:rPr>
+      </w:pPr>
     </w:p>
     <w:sectPr>
       <w:pgSz w:w="12240" w:h="15840"/>
@@ -9568,6 +9670,13 @@
       </w:r>
     </w:p>
   </w:endnote>
+  <w:endnote w:type="continuationNotice" w:id="1">
+    <w:p>
+      <w:pPr>
+        <w:spacing w:after="0" w:line="240" w:lineRule="auto"/>
+      </w:pPr>
+    </w:p>
+  </w:endnote>
 </w:endnotes>
 </file>
 
@@ -9591,6 +9700,13 @@
       <w:r>
         <w:continuationSeparator/>
       </w:r>
+    </w:p>
+  </w:footnote>
+  <w:footnote w:type="continuationNotice" w:id="1">
+    <w:p>
+      <w:pPr>
+        <w:spacing w:after="0" w:line="240" w:lineRule="auto"/>
+      </w:pPr>
     </w:p>
   </w:footnote>
 </w:footnotes>

</xml_diff>

<commit_message>
[Mat] Use requestAnimationFrame instead of setInterval
</commit_message>
<xml_diff>
--- a/Assembler/Instructions for using the assembler.docx
+++ b/Assembler/Instructions for using the assembler.docx
@@ -104,8 +104,16 @@
         <w:t xml:space="preserve"> and run something like the following command: java -jar </w:t>
       </w:r>
       <w:r>
+        <w:t>“</w:t>
+      </w:r>
+      <w:r>
         <w:t>Chip8 Assembler.jar</w:t>
       </w:r>
+      <w:r>
+        <w:t>”</w:t>
+      </w:r>
+      <w:bookmarkStart w:id="0" w:name="_GoBack"/>
+      <w:bookmarkEnd w:id="0"/>
       <w:r>
         <w:t xml:space="preserve"> “fileDirectoryForAssemblyLangFile.txt”</w:t>
       </w:r>
@@ -726,18 +734,7 @@
           <w:sz w:val="28"/>
           <w:szCs w:val="28"/>
         </w:rPr>
-        <w:t>Cannot be on it</w:t>
-      </w:r>
-      <w:bookmarkStart w:id="0" w:name="_GoBack"/>
-      <w:bookmarkEnd w:id="0"/>
-      <w:r>
-        <w:rPr>
-          <w:rFonts w:cstheme="minorHAnsi"/>
-          <w:color w:val="4472C4" w:themeColor="accent1"/>
-          <w:sz w:val="28"/>
-          <w:szCs w:val="28"/>
-        </w:rPr>
-        <w:t>s own line.</w:t>
+        <w:t>Cannot be on its own line.</w:t>
       </w:r>
     </w:p>
     <w:p>

</xml_diff>

<commit_message>
[Mat] Now calls dissembler + added assembly comments
</commit_message>
<xml_diff>
--- a/Assembler/Instructions for using the assembler.docx
+++ b/Assembler/Instructions for using the assembler.docx
@@ -726,18 +726,7 @@
           <w:sz w:val="28"/>
           <w:szCs w:val="28"/>
         </w:rPr>
-        <w:t>Cannot be on it</w:t>
-      </w:r>
-      <w:bookmarkStart w:id="0" w:name="_GoBack"/>
-      <w:bookmarkEnd w:id="0"/>
-      <w:r>
-        <w:rPr>
-          <w:rFonts w:cstheme="minorHAnsi"/>
-          <w:color w:val="4472C4" w:themeColor="accent1"/>
-          <w:sz w:val="28"/>
-          <w:szCs w:val="28"/>
-        </w:rPr>
-        <w:t>s own line.</w:t>
+        <w:t>Cannot be on its own line.</w:t>
       </w:r>
     </w:p>
     <w:p>
@@ -749,7 +738,7 @@
           <w:szCs w:val="20"/>
         </w:rPr>
       </w:pPr>
-      <w:bookmarkStart w:id="1" w:name="0nnn"/>
+      <w:bookmarkStart w:id="0" w:name="0nnn"/>
       <w:r>
         <w:rPr>
           <w:rStyle w:val="Strong"/>
@@ -775,7 +764,7 @@
         </w:rPr>
         <w:t>nnn</w:t>
       </w:r>
-      <w:bookmarkEnd w:id="1"/>
+      <w:bookmarkEnd w:id="0"/>
       <w:r>
         <w:rPr>
           <w:rStyle w:val="Strong"/>
@@ -902,7 +891,7 @@
           <w:szCs w:val="20"/>
         </w:rPr>
       </w:pPr>
-      <w:bookmarkStart w:id="2" w:name="00E0"/>
+      <w:bookmarkStart w:id="1" w:name="00E0"/>
       <w:r>
         <w:rPr>
           <w:rStyle w:val="Strong"/>
@@ -914,7 +903,7 @@
         </w:rPr>
         <w:t>00E0</w:t>
       </w:r>
-      <w:bookmarkEnd w:id="2"/>
+      <w:bookmarkEnd w:id="1"/>
       <w:r>
         <w:rPr>
           <w:rStyle w:val="Strong"/>
@@ -954,7 +943,7 @@
         </w:rPr>
         <w:br/>
       </w:r>
-      <w:bookmarkStart w:id="3" w:name="00EE"/>
+      <w:bookmarkStart w:id="2" w:name="00EE"/>
     </w:p>
     <w:p>
       <w:pPr>
@@ -979,7 +968,7 @@
         </w:rPr>
         <w:t>00EE</w:t>
       </w:r>
-      <w:bookmarkEnd w:id="3"/>
+      <w:bookmarkEnd w:id="2"/>
       <w:r>
         <w:rPr>
           <w:rStyle w:val="Strong"/>
@@ -1047,7 +1036,7 @@
         </w:rPr>
         <w:br/>
       </w:r>
-      <w:bookmarkStart w:id="4" w:name="1nnn"/>
+      <w:bookmarkStart w:id="3" w:name="1nnn"/>
       <w:r>
         <w:rPr>
           <w:rStyle w:val="Strong"/>
@@ -1072,7 +1061,7 @@
         </w:rPr>
         <w:t>nnn</w:t>
       </w:r>
-      <w:bookmarkEnd w:id="4"/>
+      <w:bookmarkEnd w:id="3"/>
       <w:r>
         <w:rPr>
           <w:rStyle w:val="Strong"/>
@@ -1183,7 +1172,7 @@
         </w:rPr>
         <w:t>.</w:t>
       </w:r>
-      <w:bookmarkStart w:id="5" w:name="2nnn"/>
+      <w:bookmarkStart w:id="4" w:name="2nnn"/>
     </w:p>
     <w:p>
       <w:pPr>
@@ -1218,7 +1207,7 @@
         </w:rPr>
         <w:t>nnn</w:t>
       </w:r>
-      <w:bookmarkEnd w:id="5"/>
+      <w:bookmarkEnd w:id="4"/>
       <w:r>
         <w:rPr>
           <w:rStyle w:val="Strong"/>
@@ -1347,7 +1336,7 @@
         </w:rPr>
         <w:br/>
       </w:r>
-      <w:bookmarkStart w:id="6" w:name="3xkk"/>
+      <w:bookmarkStart w:id="5" w:name="3xkk"/>
       <w:r>
         <w:rPr>
           <w:rStyle w:val="Strong"/>
@@ -1372,7 +1361,7 @@
         </w:rPr>
         <w:t>xkk</w:t>
       </w:r>
-      <w:bookmarkEnd w:id="6"/>
+      <w:bookmarkEnd w:id="5"/>
       <w:r>
         <w:rPr>
           <w:rStyle w:val="Strong"/>
@@ -1598,7 +1587,7 @@
         </w:rPr>
         <w:br/>
       </w:r>
-      <w:bookmarkStart w:id="7" w:name="4xkk"/>
+      <w:bookmarkStart w:id="6" w:name="4xkk"/>
       <w:r>
         <w:rPr>
           <w:rStyle w:val="Strong"/>
@@ -1623,7 +1612,7 @@
         </w:rPr>
         <w:t>xkk</w:t>
       </w:r>
-      <w:bookmarkEnd w:id="7"/>
+      <w:bookmarkEnd w:id="6"/>
       <w:r>
         <w:rPr>
           <w:rStyle w:val="Strong"/>
@@ -1849,7 +1838,7 @@
         </w:rPr>
         <w:br/>
       </w:r>
-      <w:bookmarkStart w:id="8" w:name="5xy0"/>
+      <w:bookmarkStart w:id="7" w:name="5xy0"/>
       <w:r>
         <w:rPr>
           <w:rStyle w:val="Strong"/>
@@ -1885,7 +1874,7 @@
         </w:rPr>
         <w:t>0</w:t>
       </w:r>
-      <w:bookmarkEnd w:id="8"/>
+      <w:bookmarkEnd w:id="7"/>
       <w:r>
         <w:rPr>
           <w:rStyle w:val="Strong"/>
@@ -2148,7 +2137,7 @@
         </w:rPr>
         <w:br/>
       </w:r>
-      <w:bookmarkStart w:id="9" w:name="6xkk"/>
+      <w:bookmarkStart w:id="8" w:name="6xkk"/>
       <w:r>
         <w:rPr>
           <w:rStyle w:val="Strong"/>
@@ -2173,7 +2162,7 @@
         </w:rPr>
         <w:t>xkk</w:t>
       </w:r>
-      <w:bookmarkEnd w:id="9"/>
+      <w:bookmarkEnd w:id="8"/>
       <w:r>
         <w:rPr>
           <w:rStyle w:val="Strong"/>
@@ -2399,7 +2388,7 @@
         </w:rPr>
         <w:br/>
       </w:r>
-      <w:bookmarkStart w:id="10" w:name="7xkk"/>
+      <w:bookmarkStart w:id="9" w:name="7xkk"/>
       <w:r>
         <w:rPr>
           <w:rStyle w:val="Strong"/>
@@ -2424,7 +2413,7 @@
         </w:rPr>
         <w:t>xkk</w:t>
       </w:r>
-      <w:bookmarkEnd w:id="10"/>
+      <w:bookmarkEnd w:id="9"/>
       <w:r>
         <w:rPr>
           <w:rStyle w:val="Strong"/>
@@ -2716,7 +2705,7 @@
         </w:rPr>
         <w:br/>
       </w:r>
-      <w:bookmarkStart w:id="11" w:name="8xy0"/>
+      <w:bookmarkStart w:id="10" w:name="8xy0"/>
       <w:r>
         <w:rPr>
           <w:rStyle w:val="Strong"/>
@@ -2752,7 +2741,7 @@
         </w:rPr>
         <w:t>0</w:t>
       </w:r>
-      <w:bookmarkEnd w:id="11"/>
+      <w:bookmarkEnd w:id="10"/>
       <w:r>
         <w:rPr>
           <w:rStyle w:val="Strong"/>
@@ -3015,7 +3004,7 @@
         </w:rPr>
         <w:br/>
       </w:r>
-      <w:bookmarkStart w:id="12" w:name="8xy1"/>
+      <w:bookmarkStart w:id="11" w:name="8xy1"/>
       <w:r>
         <w:rPr>
           <w:rStyle w:val="Strong"/>
@@ -3051,7 +3040,7 @@
         </w:rPr>
         <w:t>1</w:t>
       </w:r>
-      <w:bookmarkEnd w:id="12"/>
+      <w:bookmarkEnd w:id="11"/>
       <w:r>
         <w:rPr>
           <w:rStyle w:val="Strong"/>
@@ -3384,7 +3373,7 @@
         <w:br/>
       </w:r>
     </w:p>
-    <w:bookmarkStart w:id="13" w:name="8xy2"/>
+    <w:bookmarkStart w:id="12" w:name="8xy2"/>
     <w:p>
       <w:pPr>
         <w:rPr>
@@ -3392,6 +3381,7 @@
           <w:color w:val="000000"/>
           <w:sz w:val="20"/>
           <w:szCs w:val="20"/>
+          <w:shd w:val="clear" w:color="auto" w:fill="FFFFFF"/>
         </w:rPr>
       </w:pPr>
       <w:r>
@@ -3505,7 +3495,7 @@
         </w:rPr>
         <w:t>2</w:t>
       </w:r>
-      <w:bookmarkEnd w:id="13"/>
+      <w:bookmarkEnd w:id="12"/>
       <w:r>
         <w:rPr>
           <w:rStyle w:val="Strong"/>
@@ -3856,7 +3846,7 @@
         </w:rPr>
         <w:br/>
       </w:r>
-      <w:bookmarkStart w:id="14" w:name="8xy3"/>
+      <w:bookmarkStart w:id="13" w:name="8xy3"/>
       <w:r>
         <w:rPr>
           <w:rStyle w:val="Strong"/>
@@ -3892,7 +3882,7 @@
         </w:rPr>
         <w:t>3</w:t>
       </w:r>
-      <w:bookmarkEnd w:id="14"/>
+      <w:bookmarkEnd w:id="13"/>
       <w:r>
         <w:rPr>
           <w:rStyle w:val="Strong"/>
@@ -4243,7 +4233,7 @@
         </w:rPr>
         <w:br/>
       </w:r>
-      <w:bookmarkStart w:id="15" w:name="8xy4"/>
+      <w:bookmarkStart w:id="14" w:name="8xy4"/>
       <w:r>
         <w:rPr>
           <w:rStyle w:val="Strong"/>
@@ -4279,7 +4269,7 @@
         </w:rPr>
         <w:t>4</w:t>
       </w:r>
-      <w:bookmarkEnd w:id="15"/>
+      <w:bookmarkEnd w:id="14"/>
       <w:r>
         <w:rPr>
           <w:rStyle w:val="Strong"/>
@@ -4619,7 +4609,7 @@
         </w:rPr>
         <w:br/>
       </w:r>
-      <w:bookmarkStart w:id="16" w:name="8xy5"/>
+      <w:bookmarkStart w:id="15" w:name="8xy5"/>
       <w:r>
         <w:rPr>
           <w:rStyle w:val="Strong"/>
@@ -4655,7 +4645,7 @@
         </w:rPr>
         <w:t>5</w:t>
       </w:r>
-      <w:bookmarkEnd w:id="16"/>
+      <w:bookmarkEnd w:id="15"/>
       <w:r>
         <w:rPr>
           <w:rStyle w:val="Strong"/>
@@ -5050,7 +5040,7 @@
         </w:rPr>
         <w:br/>
       </w:r>
-      <w:bookmarkStart w:id="17" w:name="8xy6"/>
+      <w:bookmarkStart w:id="16" w:name="8xy6"/>
       <w:r>
         <w:rPr>
           <w:rStyle w:val="Strong"/>
@@ -5086,7 +5076,7 @@
         </w:rPr>
         <w:t>6</w:t>
       </w:r>
-      <w:bookmarkEnd w:id="17"/>
+      <w:bookmarkEnd w:id="16"/>
       <w:r>
         <w:rPr>
           <w:rStyle w:val="Strong"/>
@@ -5294,16 +5284,28 @@
         </w:rPr>
         <w:t> is divided by 2.</w:t>
       </w:r>
-      <w:r>
-        <w:rPr>
-          <w:rFonts w:ascii="Courier New" w:hAnsi="Courier New" w:cs="Courier New"/>
-          <w:color w:val="000000"/>
-          <w:sz w:val="20"/>
-          <w:szCs w:val="20"/>
-        </w:rPr>
-        <w:br/>
-      </w:r>
-      <w:bookmarkStart w:id="18" w:name="8xy7"/>
+    </w:p>
+    <w:p>
+      <w:pPr>
+        <w:rPr>
+          <w:rStyle w:val="Strong"/>
+          <w:rFonts w:ascii="Courier New" w:hAnsi="Courier New" w:cs="Courier New"/>
+          <w:color w:val="4472C4" w:themeColor="accent1"/>
+          <w:sz w:val="20"/>
+          <w:szCs w:val="20"/>
+          <w:shd w:val="clear" w:color="auto" w:fill="FFFFFF"/>
+        </w:rPr>
+      </w:pPr>
+      <w:r>
+        <w:rPr>
+          <w:rFonts w:ascii="Courier New" w:hAnsi="Courier New" w:cs="Courier New"/>
+          <w:color w:val="000000"/>
+          <w:sz w:val="20"/>
+          <w:szCs w:val="20"/>
+        </w:rPr>
+        <w:br/>
+      </w:r>
+      <w:bookmarkStart w:id="17" w:name="8xy7"/>
       <w:r>
         <w:rPr>
           <w:rStyle w:val="Strong"/>
@@ -5339,7 +5341,7 @@
         </w:rPr>
         <w:t>7</w:t>
       </w:r>
-      <w:bookmarkEnd w:id="18"/>
+      <w:bookmarkEnd w:id="17"/>
       <w:r>
         <w:rPr>
           <w:rStyle w:val="Strong"/>
@@ -5756,7 +5758,7 @@
         </w:rPr>
         <w:br/>
       </w:r>
-      <w:bookmarkStart w:id="19" w:name="8xyE"/>
+      <w:bookmarkStart w:id="18" w:name="8xyE"/>
       <w:r>
         <w:rPr>
           <w:rStyle w:val="Strong"/>
@@ -5792,7 +5794,7 @@
         </w:rPr>
         <w:t>E</w:t>
       </w:r>
-      <w:bookmarkEnd w:id="19"/>
+      <w:bookmarkEnd w:id="18"/>
       <w:r>
         <w:rPr>
           <w:rStyle w:val="Strong"/>
@@ -6007,7 +6009,7 @@
         </w:rPr>
         <w:br/>
       </w:r>
-      <w:bookmarkStart w:id="20" w:name="9xy0"/>
+      <w:bookmarkStart w:id="19" w:name="9xy0"/>
       <w:r>
         <w:rPr>
           <w:rStyle w:val="Strong"/>
@@ -6043,7 +6045,7 @@
         </w:rPr>
         <w:t>0</w:t>
       </w:r>
-      <w:bookmarkEnd w:id="20"/>
+      <w:bookmarkEnd w:id="19"/>
       <w:r>
         <w:rPr>
           <w:rStyle w:val="Strong"/>
@@ -6138,37 +6140,49 @@
         <w:t xml:space="preserve">Skip next instruction if </w:t>
       </w:r>
       <w:proofErr w:type="spellStart"/>
-      <w:r>
-        <w:rPr>
-          <w:rFonts w:ascii="Courier New" w:hAnsi="Courier New" w:cs="Courier New"/>
-          <w:color w:val="000000"/>
-          <w:sz w:val="20"/>
-          <w:szCs w:val="20"/>
-          <w:shd w:val="clear" w:color="auto" w:fill="FFFFFF"/>
-        </w:rPr>
-        <w:t>V</w:t>
-      </w:r>
-      <w:r>
-        <w:rPr>
-          <w:rStyle w:val="Emphasis"/>
-          <w:rFonts w:ascii="Courier New" w:hAnsi="Courier New" w:cs="Courier New"/>
-          <w:color w:val="000000"/>
-          <w:sz w:val="20"/>
-          <w:szCs w:val="20"/>
-          <w:shd w:val="clear" w:color="auto" w:fill="FFFFFF"/>
-        </w:rPr>
-        <w:t>x</w:t>
-      </w:r>
-      <w:proofErr w:type="spellEnd"/>
-      <w:r>
-        <w:rPr>
-          <w:rFonts w:ascii="Courier New" w:hAnsi="Courier New" w:cs="Courier New"/>
-          <w:color w:val="000000"/>
-          <w:sz w:val="20"/>
-          <w:szCs w:val="20"/>
-          <w:shd w:val="clear" w:color="auto" w:fill="FFFFFF"/>
-        </w:rPr>
-        <w:t xml:space="preserve"> != </w:t>
+      <w:proofErr w:type="gramStart"/>
+      <w:r>
+        <w:rPr>
+          <w:rFonts w:ascii="Courier New" w:hAnsi="Courier New" w:cs="Courier New"/>
+          <w:color w:val="000000"/>
+          <w:sz w:val="20"/>
+          <w:szCs w:val="20"/>
+          <w:shd w:val="clear" w:color="auto" w:fill="FFFFFF"/>
+        </w:rPr>
+        <w:t>V</w:t>
+      </w:r>
+      <w:r>
+        <w:rPr>
+          <w:rStyle w:val="Emphasis"/>
+          <w:rFonts w:ascii="Courier New" w:hAnsi="Courier New" w:cs="Courier New"/>
+          <w:color w:val="000000"/>
+          <w:sz w:val="20"/>
+          <w:szCs w:val="20"/>
+          <w:shd w:val="clear" w:color="auto" w:fill="FFFFFF"/>
+        </w:rPr>
+        <w:t>x</w:t>
+      </w:r>
+      <w:proofErr w:type="spellEnd"/>
+      <w:r>
+        <w:rPr>
+          <w:rFonts w:ascii="Courier New" w:hAnsi="Courier New" w:cs="Courier New"/>
+          <w:color w:val="000000"/>
+          <w:sz w:val="20"/>
+          <w:szCs w:val="20"/>
+          <w:shd w:val="clear" w:color="auto" w:fill="FFFFFF"/>
+        </w:rPr>
+        <w:t> !</w:t>
+      </w:r>
+      <w:proofErr w:type="gramEnd"/>
+      <w:r>
+        <w:rPr>
+          <w:rFonts w:ascii="Courier New" w:hAnsi="Courier New" w:cs="Courier New"/>
+          <w:color w:val="000000"/>
+          <w:sz w:val="20"/>
+          <w:szCs w:val="20"/>
+          <w:shd w:val="clear" w:color="auto" w:fill="FFFFFF"/>
+        </w:rPr>
+        <w:t xml:space="preserve">= </w:t>
       </w:r>
       <w:proofErr w:type="spellStart"/>
       <w:r>
@@ -6306,9 +6320,10 @@
         </w:rPr>
         <w:br/>
       </w:r>
-      <w:bookmarkStart w:id="21" w:name="Annn"/>
-      <w:proofErr w:type="spellStart"/>
-      <w:r>
+      <w:bookmarkStart w:id="20" w:name="Annn"/>
+    </w:p>
+    <w:p>
+      <w:pPr>
         <w:rPr>
           <w:rStyle w:val="Strong"/>
           <w:rFonts w:ascii="Courier New" w:hAnsi="Courier New" w:cs="Courier New"/>
@@ -6317,6 +6332,31 @@
           <w:szCs w:val="20"/>
           <w:shd w:val="clear" w:color="auto" w:fill="FFFFFF"/>
         </w:rPr>
+      </w:pPr>
+    </w:p>
+    <w:p>
+      <w:pPr>
+        <w:rPr>
+          <w:rStyle w:val="Strong"/>
+          <w:rFonts w:ascii="Courier New" w:hAnsi="Courier New" w:cs="Courier New"/>
+          <w:b w:val="0"/>
+          <w:bCs w:val="0"/>
+          <w:color w:val="000000"/>
+          <w:sz w:val="20"/>
+          <w:szCs w:val="20"/>
+        </w:rPr>
+      </w:pPr>
+      <w:proofErr w:type="spellStart"/>
+      <w:r>
+        <w:rPr>
+          <w:rStyle w:val="Strong"/>
+          <w:rFonts w:ascii="Courier New" w:hAnsi="Courier New" w:cs="Courier New"/>
+          <w:color w:val="4472C4" w:themeColor="accent1"/>
+          <w:sz w:val="20"/>
+          <w:szCs w:val="20"/>
+          <w:shd w:val="clear" w:color="auto" w:fill="FFFFFF"/>
+        </w:rPr>
+        <w:lastRenderedPageBreak/>
         <w:t>A</w:t>
       </w:r>
       <w:r>
@@ -6332,7 +6372,7 @@
         </w:rPr>
         <w:t>nnn</w:t>
       </w:r>
-      <w:bookmarkEnd w:id="21"/>
+      <w:bookmarkEnd w:id="20"/>
       <w:proofErr w:type="spellEnd"/>
       <w:r>
         <w:rPr>
@@ -6462,18 +6502,17 @@
         </w:rPr>
         <w:br/>
       </w:r>
-      <w:bookmarkStart w:id="22" w:name="Bnnn"/>
-      <w:proofErr w:type="spellStart"/>
-      <w:r>
-        <w:rPr>
-          <w:rStyle w:val="Strong"/>
-          <w:rFonts w:ascii="Courier New" w:hAnsi="Courier New" w:cs="Courier New"/>
-          <w:color w:val="000000"/>
-          <w:sz w:val="20"/>
-          <w:szCs w:val="20"/>
-          <w:shd w:val="clear" w:color="auto" w:fill="FFFFFF"/>
-        </w:rPr>
-        <w:lastRenderedPageBreak/>
+      <w:bookmarkStart w:id="21" w:name="Bnnn"/>
+      <w:proofErr w:type="spellStart"/>
+      <w:r>
+        <w:rPr>
+          <w:rStyle w:val="Strong"/>
+          <w:rFonts w:ascii="Courier New" w:hAnsi="Courier New" w:cs="Courier New"/>
+          <w:color w:val="000000"/>
+          <w:sz w:val="20"/>
+          <w:szCs w:val="20"/>
+          <w:shd w:val="clear" w:color="auto" w:fill="FFFFFF"/>
+        </w:rPr>
         <w:t>B</w:t>
       </w:r>
       <w:r>
@@ -6489,7 +6528,7 @@
         </w:rPr>
         <w:t>nnn</w:t>
       </w:r>
-      <w:bookmarkEnd w:id="22"/>
+      <w:bookmarkEnd w:id="21"/>
       <w:proofErr w:type="spellEnd"/>
       <w:r>
         <w:rPr>
@@ -6610,26 +6649,16 @@
         </w:rPr>
         <w:br/>
       </w:r>
-    </w:p>
-    <w:p>
-      <w:pPr>
-        <w:rPr>
-          <w:rFonts w:ascii="Courier New" w:hAnsi="Courier New" w:cs="Courier New"/>
-          <w:color w:val="000000"/>
-          <w:sz w:val="20"/>
-          <w:szCs w:val="20"/>
-        </w:rPr>
-      </w:pPr>
-      <w:r>
-        <w:rPr>
-          <w:rFonts w:ascii="Courier New" w:hAnsi="Courier New" w:cs="Courier New"/>
-          <w:color w:val="000000"/>
-          <w:sz w:val="20"/>
-          <w:szCs w:val="20"/>
-        </w:rPr>
-        <w:br/>
-      </w:r>
-      <w:bookmarkStart w:id="23" w:name="Cxkk"/>
+      <w:r>
+        <w:rPr>
+          <w:rFonts w:ascii="Courier New" w:hAnsi="Courier New" w:cs="Courier New"/>
+          <w:color w:val="000000"/>
+          <w:sz w:val="20"/>
+          <w:szCs w:val="20"/>
+        </w:rPr>
+        <w:br/>
+      </w:r>
+      <w:bookmarkStart w:id="22" w:name="Cxkk"/>
       <w:proofErr w:type="spellStart"/>
       <w:r>
         <w:rPr>
@@ -6655,7 +6684,7 @@
         </w:rPr>
         <w:t>xkk</w:t>
       </w:r>
-      <w:bookmarkEnd w:id="23"/>
+      <w:bookmarkEnd w:id="22"/>
       <w:proofErr w:type="spellEnd"/>
       <w:r>
         <w:rPr>
@@ -6939,18 +6968,8 @@
         </w:rPr>
         <w:br/>
       </w:r>
-    </w:p>
-    <w:p>
-      <w:pPr>
-        <w:rPr>
-          <w:rStyle w:val="Strong"/>
-          <w:rFonts w:ascii="Courier New" w:hAnsi="Courier New" w:cs="Courier New"/>
-          <w:color w:val="000000"/>
-          <w:sz w:val="20"/>
-          <w:szCs w:val="20"/>
-          <w:shd w:val="clear" w:color="auto" w:fill="FFFFFF"/>
-        </w:rPr>
-      </w:pPr>
+      <w:bookmarkStart w:id="23" w:name="_GoBack"/>
+      <w:bookmarkEnd w:id="23"/>
       <w:r>
         <w:rPr>
           <w:rFonts w:ascii="Courier New" w:hAnsi="Courier New" w:cs="Courier New"/>
@@ -8604,6 +8623,7 @@
           <w:szCs w:val="20"/>
           <w:shd w:val="clear" w:color="auto" w:fill="FFFFFF"/>
         </w:rPr>
+        <w:lastRenderedPageBreak/>
         <w:t>F</w:t>
       </w:r>
       <w:r>
@@ -8685,7 +8705,6 @@
           <w:szCs w:val="20"/>
           <w:shd w:val="clear" w:color="auto" w:fill="FFFFFF"/>
         </w:rPr>
-        <w:lastRenderedPageBreak/>
         <w:t xml:space="preserve">Set I = I + </w:t>
       </w:r>
       <w:proofErr w:type="spellStart"/>

</xml_diff>

<commit_message>
[Lina] Added comments to all the assembler stuff
</commit_message>
<xml_diff>
--- a/Assembler/Instructions for using the assembler.docx
+++ b/Assembler/Instructions for using the assembler.docx
@@ -54,13 +54,15 @@
           <w:szCs w:val="24"/>
         </w:rPr>
       </w:pPr>
+      <w:bookmarkStart w:id="0" w:name="_GoBack"/>
+      <w:bookmarkEnd w:id="0"/>
       <w:r>
         <w:rPr>
           <w:color w:val="4472C4" w:themeColor="accent1"/>
           <w:sz w:val="24"/>
           <w:szCs w:val="24"/>
         </w:rPr>
-        <w:t>Quick start guide:</w:t>
+        <w:t>What it does:</w:t>
       </w:r>
     </w:p>
     <w:p>
@@ -72,18 +74,13 @@
         </w:numPr>
       </w:pPr>
       <w:r>
-        <w:t xml:space="preserve">In the same folder as this document, you’ll find </w:t>
-      </w:r>
-      <w:r>
-        <w:t xml:space="preserve">a .jar file and an </w:t>
-      </w:r>
-      <w:proofErr w:type="spellStart"/>
-      <w:r>
-        <w:t>intellij</w:t>
-      </w:r>
-      <w:proofErr w:type="spellEnd"/>
-      <w:r>
-        <w:t xml:space="preserve"> project folder.</w:t>
+        <w:t>The assembler transforms assembly language instruction</w:t>
+      </w:r>
+      <w:r>
+        <w:t>s</w:t>
+      </w:r>
+      <w:r>
+        <w:t xml:space="preserve"> into chip8 supported opcodes.</w:t>
       </w:r>
     </w:p>
     <w:p>
@@ -95,19 +92,17 @@
         </w:numPr>
       </w:pPr>
       <w:r>
-        <w:t xml:space="preserve">To run assembler, </w:t>
-      </w:r>
-      <w:r>
-        <w:t>navigate to your java environment</w:t>
-      </w:r>
-      <w:r>
-        <w:t xml:space="preserve"> and run something like the following command: java -jar </w:t>
-      </w:r>
-      <w:r>
-        <w:t>Chip8 Assembler.jar</w:t>
-      </w:r>
-      <w:r>
-        <w:t xml:space="preserve"> “fileDirectoryForAssemblyLangFile.txt”</w:t>
+        <w:t xml:space="preserve">Ex: </w:t>
+      </w:r>
+      <w:r>
+        <w:tab/>
+        <w:t xml:space="preserve">SE V3 VA   </w:t>
+      </w:r>
+      <w:r>
+        <w:sym w:font="Wingdings" w:char="F0E0"/>
+      </w:r>
+      <w:r>
+        <w:t xml:space="preserve">  53A0</w:t>
       </w:r>
     </w:p>
     <w:p>
@@ -119,10 +114,27 @@
         </w:numPr>
       </w:pPr>
       <w:r>
-        <w:t>The assembler will place your opcode file in the same folder as the</w:t>
-      </w:r>
-      <w:r>
-        <w:t xml:space="preserve"> .jar file. It will be named programFile.txt</w:t>
+        <w:t>Because we have created our own assembler, the assembly language used has been slightly modified</w:t>
+      </w:r>
+      <w:r>
+        <w:t xml:space="preserve"> from the reference noted above. </w:t>
+      </w:r>
+    </w:p>
+    <w:p>
+      <w:pPr>
+        <w:rPr>
+          <w:color w:val="4472C4" w:themeColor="accent1"/>
+          <w:sz w:val="24"/>
+          <w:szCs w:val="24"/>
+        </w:rPr>
+      </w:pPr>
+      <w:r>
+        <w:rPr>
+          <w:color w:val="4472C4" w:themeColor="accent1"/>
+          <w:sz w:val="24"/>
+          <w:szCs w:val="24"/>
+        </w:rPr>
+        <w:t>How it works:</w:t>
       </w:r>
     </w:p>
     <w:p>
@@ -134,18 +146,7 @@
         </w:numPr>
       </w:pPr>
       <w:r>
-        <w:t>To use the automatic testing built into the assembler, use --test as the command line argument</w:t>
-      </w:r>
-      <w:r>
-        <w:t>,</w:t>
-      </w:r>
-    </w:p>
-    <w:p>
-      <w:pPr>
-        <w:pStyle w:val="ListParagraph"/>
-      </w:pPr>
-      <w:r>
-        <w:t>This will run the assembler on an included instruction file and make sure the output file of opcodes matches the corresponding input file.</w:t>
+        <w:t>The assembler reads in 1 line at a time, so only place 1 instruction per line.</w:t>
       </w:r>
     </w:p>
     <w:p>
@@ -157,41 +158,21 @@
         </w:numPr>
       </w:pPr>
       <w:r>
-        <w:t>This assembler will follow a similar instruction set as this link:</w:t>
-      </w:r>
-    </w:p>
-    <w:p>
-      <w:pPr>
-        <w:pStyle w:val="ListParagraph"/>
-        <w:numPr>
-          <w:ilvl w:val="1"/>
-          <w:numId w:val="1"/>
-        </w:numPr>
-      </w:pPr>
-      <w:hyperlink r:id="rId7" w:anchor="memmap" w:history="1">
-        <w:r>
-          <w:rPr>
-            <w:rStyle w:val="Hyperlink"/>
-          </w:rPr>
-          <w:t>http://devernay.free.fr/hacks/chip8/C8TECH10.HTM#memmap</w:t>
-        </w:r>
-      </w:hyperlink>
-    </w:p>
-    <w:p>
-      <w:pPr>
-        <w:rPr>
-          <w:color w:val="4472C4" w:themeColor="accent1"/>
-          <w:sz w:val="24"/>
-          <w:szCs w:val="24"/>
-        </w:rPr>
-      </w:pPr>
-      <w:r>
-        <w:rPr>
-          <w:color w:val="4472C4" w:themeColor="accent1"/>
-          <w:sz w:val="24"/>
-          <w:szCs w:val="24"/>
-        </w:rPr>
-        <w:t>What it does:</w:t>
+        <w:t>It then splits the line into token</w:t>
+      </w:r>
+      <w:r>
+        <w:t>s</w:t>
+      </w:r>
+      <w:r>
+        <w:t xml:space="preserve">, using the space </w:t>
+      </w:r>
+      <w:proofErr w:type="gramStart"/>
+      <w:r>
+        <w:t>“ “</w:t>
+      </w:r>
+      <w:proofErr w:type="gramEnd"/>
+      <w:r>
+        <w:t xml:space="preserve"> as a separator.</w:t>
       </w:r>
     </w:p>
     <w:p>
@@ -203,13 +184,13 @@
         </w:numPr>
       </w:pPr>
       <w:r>
-        <w:t>The assembler transforms assembly language instruction</w:t>
-      </w:r>
-      <w:r>
-        <w:t>s</w:t>
-      </w:r>
-      <w:r>
-        <w:t xml:space="preserve"> into chip8 supported opcodes.</w:t>
+        <w:t>When writing instructions, only place 1 per line and separate each part of the instruction by a space, nothing else</w:t>
+      </w:r>
+      <w:r>
+        <w:t xml:space="preserve"> (no commas</w:t>
+      </w:r>
+      <w:r>
+        <w:t>).</w:t>
       </w:r>
     </w:p>
     <w:p>
@@ -221,17 +202,24 @@
         </w:numPr>
       </w:pPr>
       <w:r>
-        <w:t xml:space="preserve">Ex: </w:t>
-      </w:r>
-      <w:r>
-        <w:tab/>
-        <w:t xml:space="preserve">SE V3 VA   </w:t>
-      </w:r>
-      <w:r>
-        <w:sym w:font="Wingdings" w:char="F0E0"/>
-      </w:r>
-      <w:r>
-        <w:t xml:space="preserve">  53A0</w:t>
+        <w:t>Please see the exampleAssembly.txt file for an example of each instruction being used.</w:t>
+      </w:r>
+    </w:p>
+    <w:p>
+      <w:pPr>
+        <w:rPr>
+          <w:color w:val="4472C4" w:themeColor="accent1"/>
+          <w:sz w:val="24"/>
+          <w:szCs w:val="24"/>
+        </w:rPr>
+      </w:pPr>
+      <w:r>
+        <w:rPr>
+          <w:color w:val="4472C4" w:themeColor="accent1"/>
+          <w:sz w:val="24"/>
+          <w:szCs w:val="24"/>
+        </w:rPr>
+        <w:t>For the list below, please refer to these variable definitions:</w:t>
       </w:r>
     </w:p>
     <w:p>
@@ -241,29 +229,55 @@
           <w:ilvl w:val="0"/>
           <w:numId w:val="1"/>
         </w:numPr>
+        <w:rPr>
+          <w:rFonts w:cstheme="minorHAnsi"/>
+        </w:rPr>
       </w:pPr>
-      <w:r>
-        <w:t>Because we have created our own assembler, the assembly language used has been slightly modified</w:t>
-      </w:r>
-      <w:r>
-        <w:t xml:space="preserve"> from the reference noted above. </w:t>
-      </w:r>
-    </w:p>
-    <w:p>
-      <w:pPr>
-        <w:rPr>
-          <w:color w:val="4472C4" w:themeColor="accent1"/>
-          <w:sz w:val="24"/>
-          <w:szCs w:val="24"/>
-        </w:rPr>
-      </w:pPr>
-      <w:r>
-        <w:rPr>
-          <w:color w:val="4472C4" w:themeColor="accent1"/>
-          <w:sz w:val="24"/>
-          <w:szCs w:val="24"/>
-        </w:rPr>
-        <w:t>How it works:</w:t>
+      <w:proofErr w:type="spellStart"/>
+      <w:r>
+        <w:rPr>
+          <w:rStyle w:val="Emphasis"/>
+          <w:rFonts w:cstheme="minorHAnsi"/>
+          <w:color w:val="000000"/>
+          <w:shd w:val="clear" w:color="auto" w:fill="FFFFFF"/>
+        </w:rPr>
+        <w:t>nnn</w:t>
+      </w:r>
+      <w:proofErr w:type="spellEnd"/>
+      <w:r>
+        <w:rPr>
+          <w:rFonts w:cstheme="minorHAnsi"/>
+          <w:color w:val="000000"/>
+          <w:shd w:val="clear" w:color="auto" w:fill="FFFFFF"/>
+        </w:rPr>
+        <w:t> or </w:t>
+      </w:r>
+      <w:proofErr w:type="spellStart"/>
+      <w:r>
+        <w:rPr>
+          <w:rStyle w:val="Emphasis"/>
+          <w:rFonts w:cstheme="minorHAnsi"/>
+          <w:color w:val="000000"/>
+          <w:shd w:val="clear" w:color="auto" w:fill="FFFFFF"/>
+        </w:rPr>
+        <w:t>addr</w:t>
+      </w:r>
+      <w:proofErr w:type="spellEnd"/>
+      <w:r>
+        <w:rPr>
+          <w:rFonts w:cstheme="minorHAnsi"/>
+          <w:color w:val="000000"/>
+          <w:shd w:val="clear" w:color="auto" w:fill="FFFFFF"/>
+        </w:rPr>
+        <w:t> - A 12-bit value, the lowest 12 bits of the instruction</w:t>
+      </w:r>
+      <w:r>
+        <w:rPr>
+          <w:rFonts w:cstheme="minorHAnsi"/>
+          <w:color w:val="000000"/>
+          <w:shd w:val="clear" w:color="auto" w:fill="FFFFFF"/>
+        </w:rPr>
+        <w:t xml:space="preserve"> (3 digits)</w:t>
       </w:r>
     </w:p>
     <w:p>
@@ -273,9 +287,51 @@
           <w:ilvl w:val="0"/>
           <w:numId w:val="1"/>
         </w:numPr>
+        <w:rPr>
+          <w:rFonts w:cstheme="minorHAnsi"/>
+        </w:rPr>
       </w:pPr>
       <w:r>
-        <w:t>The assembler reads in 1 line at a time, so only place 1 instruction per line.</w:t>
+        <w:rPr>
+          <w:rStyle w:val="Emphasis"/>
+          <w:rFonts w:cstheme="minorHAnsi"/>
+          <w:color w:val="000000"/>
+          <w:shd w:val="clear" w:color="auto" w:fill="FFFFFF"/>
+        </w:rPr>
+        <w:t>n</w:t>
+      </w:r>
+      <w:r>
+        <w:rPr>
+          <w:rFonts w:cstheme="minorHAnsi"/>
+          <w:color w:val="000000"/>
+          <w:shd w:val="clear" w:color="auto" w:fill="FFFFFF"/>
+        </w:rPr>
+        <w:t> or </w:t>
+      </w:r>
+      <w:r>
+        <w:rPr>
+          <w:rStyle w:val="Emphasis"/>
+          <w:rFonts w:cstheme="minorHAnsi"/>
+          <w:color w:val="000000"/>
+          <w:shd w:val="clear" w:color="auto" w:fill="FFFFFF"/>
+        </w:rPr>
+        <w:t>nibble</w:t>
+      </w:r>
+      <w:r>
+        <w:rPr>
+          <w:rFonts w:cstheme="minorHAnsi"/>
+          <w:color w:val="000000"/>
+          <w:shd w:val="clear" w:color="auto" w:fill="FFFFFF"/>
+        </w:rPr>
+        <w:t> - A 4-bit value, the lowest 4 bits of the instruction</w:t>
+      </w:r>
+      <w:r>
+        <w:rPr>
+          <w:rFonts w:cstheme="minorHAnsi"/>
+          <w:color w:val="000000"/>
+          <w:shd w:val="clear" w:color="auto" w:fill="FFFFFF"/>
+        </w:rPr>
+        <w:t xml:space="preserve"> (1 digit)</w:t>
       </w:r>
     </w:p>
     <w:p>
@@ -285,23 +341,34 @@
           <w:ilvl w:val="0"/>
           <w:numId w:val="1"/>
         </w:numPr>
+        <w:rPr>
+          <w:rFonts w:cstheme="minorHAnsi"/>
+        </w:rPr>
       </w:pPr>
       <w:r>
-        <w:t>It then splits the line into token</w:t>
-      </w:r>
-      <w:r>
-        <w:t>s</w:t>
-      </w:r>
-      <w:r>
-        <w:t xml:space="preserve">, using the space </w:t>
-      </w:r>
-      <w:proofErr w:type="gramStart"/>
-      <w:r>
-        <w:t>“ “</w:t>
-      </w:r>
-      <w:proofErr w:type="gramEnd"/>
-      <w:r>
-        <w:t xml:space="preserve"> as a separator.</w:t>
+        <w:rPr>
+          <w:rStyle w:val="Emphasis"/>
+          <w:rFonts w:cstheme="minorHAnsi"/>
+          <w:color w:val="000000"/>
+          <w:shd w:val="clear" w:color="auto" w:fill="FFFFFF"/>
+        </w:rPr>
+        <w:t>x</w:t>
+      </w:r>
+      <w:r>
+        <w:rPr>
+          <w:rFonts w:cstheme="minorHAnsi"/>
+          <w:color w:val="000000"/>
+          <w:shd w:val="clear" w:color="auto" w:fill="FFFFFF"/>
+        </w:rPr>
+        <w:t> - A 4-bit value, the lower 4 bits of the high byte of the instruction</w:t>
+      </w:r>
+      <w:r>
+        <w:rPr>
+          <w:rFonts w:cstheme="minorHAnsi"/>
+          <w:color w:val="000000"/>
+          <w:shd w:val="clear" w:color="auto" w:fill="FFFFFF"/>
+        </w:rPr>
+        <w:t xml:space="preserve"> (1 digit)</w:t>
       </w:r>
     </w:p>
     <w:p>
@@ -311,15 +378,34 @@
           <w:ilvl w:val="0"/>
           <w:numId w:val="1"/>
         </w:numPr>
+        <w:rPr>
+          <w:rFonts w:cstheme="minorHAnsi"/>
+        </w:rPr>
       </w:pPr>
       <w:r>
-        <w:t>When writing instructions, only place 1 per line and separate each part of the instruction by a space, nothing else</w:t>
-      </w:r>
-      <w:r>
-        <w:t xml:space="preserve"> (no commas</w:t>
-      </w:r>
-      <w:r>
-        <w:t>).</w:t>
+        <w:rPr>
+          <w:rStyle w:val="Emphasis"/>
+          <w:rFonts w:cstheme="minorHAnsi"/>
+          <w:color w:val="000000"/>
+          <w:shd w:val="clear" w:color="auto" w:fill="FFFFFF"/>
+        </w:rPr>
+        <w:t>y</w:t>
+      </w:r>
+      <w:r>
+        <w:rPr>
+          <w:rFonts w:cstheme="minorHAnsi"/>
+          <w:color w:val="000000"/>
+          <w:shd w:val="clear" w:color="auto" w:fill="FFFFFF"/>
+        </w:rPr>
+        <w:t> - A 4-bit value, the upper 4 bits of the low byte of the instruction</w:t>
+      </w:r>
+      <w:r>
+        <w:rPr>
+          <w:rFonts w:cstheme="minorHAnsi"/>
+          <w:color w:val="000000"/>
+          <w:shd w:val="clear" w:color="auto" w:fill="FFFFFF"/>
+        </w:rPr>
+        <w:t xml:space="preserve"> (1 digit)</w:t>
       </w:r>
     </w:p>
     <w:p>
@@ -329,26 +415,51 @@
           <w:ilvl w:val="0"/>
           <w:numId w:val="1"/>
         </w:numPr>
+        <w:rPr>
+          <w:rFonts w:cstheme="minorHAnsi"/>
+        </w:rPr>
       </w:pPr>
       <w:r>
-        <w:t>Please see the exampleAssembly.txt file for an example of each instruction being used.</w:t>
-      </w:r>
-    </w:p>
-    <w:p>
-      <w:pPr>
-        <w:rPr>
-          <w:color w:val="4472C4" w:themeColor="accent1"/>
-          <w:sz w:val="24"/>
-          <w:szCs w:val="24"/>
-        </w:rPr>
-      </w:pPr>
-      <w:r>
-        <w:rPr>
-          <w:color w:val="4472C4" w:themeColor="accent1"/>
-          <w:sz w:val="24"/>
-          <w:szCs w:val="24"/>
-        </w:rPr>
-        <w:t>For the list below, please refer to these variable definitions:</w:t>
+        <w:rPr>
+          <w:rStyle w:val="Emphasis"/>
+          <w:rFonts w:cstheme="minorHAnsi"/>
+          <w:color w:val="000000"/>
+          <w:shd w:val="clear" w:color="auto" w:fill="FFFFFF"/>
+        </w:rPr>
+        <w:t>kk</w:t>
+      </w:r>
+      <w:r>
+        <w:rPr>
+          <w:rFonts w:cstheme="minorHAnsi"/>
+          <w:color w:val="000000"/>
+          <w:shd w:val="clear" w:color="auto" w:fill="FFFFFF"/>
+        </w:rPr>
+        <w:t> or </w:t>
+      </w:r>
+      <w:r>
+        <w:rPr>
+          <w:rStyle w:val="Emphasis"/>
+          <w:rFonts w:cstheme="minorHAnsi"/>
+          <w:color w:val="000000"/>
+          <w:shd w:val="clear" w:color="auto" w:fill="FFFFFF"/>
+        </w:rPr>
+        <w:t>byte</w:t>
+      </w:r>
+      <w:r>
+        <w:rPr>
+          <w:rFonts w:cstheme="minorHAnsi"/>
+          <w:color w:val="000000"/>
+          <w:shd w:val="clear" w:color="auto" w:fill="FFFFFF"/>
+        </w:rPr>
+        <w:t> - An 8-bit value, the lowest 8 bits of the instruction</w:t>
+      </w:r>
+      <w:r>
+        <w:rPr>
+          <w:rFonts w:cstheme="minorHAnsi"/>
+          <w:color w:val="000000"/>
+          <w:shd w:val="clear" w:color="auto" w:fill="FFFFFF"/>
+        </w:rPr>
+        <w:t xml:space="preserve"> (2 digits)</w:t>
       </w:r>
     </w:p>
     <w:p>
@@ -370,246 +481,6 @@
           <w:color w:val="000000"/>
           <w:shd w:val="clear" w:color="auto" w:fill="FFFFFF"/>
         </w:rPr>
-        <w:t>nnn</w:t>
-      </w:r>
-      <w:proofErr w:type="spellEnd"/>
-      <w:r>
-        <w:rPr>
-          <w:rFonts w:cstheme="minorHAnsi"/>
-          <w:color w:val="000000"/>
-          <w:shd w:val="clear" w:color="auto" w:fill="FFFFFF"/>
-        </w:rPr>
-        <w:t> or </w:t>
-      </w:r>
-      <w:proofErr w:type="spellStart"/>
-      <w:r>
-        <w:rPr>
-          <w:rStyle w:val="Emphasis"/>
-          <w:rFonts w:cstheme="minorHAnsi"/>
-          <w:color w:val="000000"/>
-          <w:shd w:val="clear" w:color="auto" w:fill="FFFFFF"/>
-        </w:rPr>
-        <w:t>addr</w:t>
-      </w:r>
-      <w:proofErr w:type="spellEnd"/>
-      <w:r>
-        <w:rPr>
-          <w:rFonts w:cstheme="minorHAnsi"/>
-          <w:color w:val="000000"/>
-          <w:shd w:val="clear" w:color="auto" w:fill="FFFFFF"/>
-        </w:rPr>
-        <w:t> - A 12-bit value, the lowest 12 bits of the instruction</w:t>
-      </w:r>
-      <w:r>
-        <w:rPr>
-          <w:rFonts w:cstheme="minorHAnsi"/>
-          <w:color w:val="000000"/>
-          <w:shd w:val="clear" w:color="auto" w:fill="FFFFFF"/>
-        </w:rPr>
-        <w:t xml:space="preserve"> (3 digits)</w:t>
-      </w:r>
-    </w:p>
-    <w:p>
-      <w:pPr>
-        <w:pStyle w:val="ListParagraph"/>
-        <w:numPr>
-          <w:ilvl w:val="0"/>
-          <w:numId w:val="1"/>
-        </w:numPr>
-        <w:rPr>
-          <w:rFonts w:cstheme="minorHAnsi"/>
-        </w:rPr>
-      </w:pPr>
-      <w:r>
-        <w:rPr>
-          <w:rStyle w:val="Emphasis"/>
-          <w:rFonts w:cstheme="minorHAnsi"/>
-          <w:color w:val="000000"/>
-          <w:shd w:val="clear" w:color="auto" w:fill="FFFFFF"/>
-        </w:rPr>
-        <w:t>n</w:t>
-      </w:r>
-      <w:r>
-        <w:rPr>
-          <w:rFonts w:cstheme="minorHAnsi"/>
-          <w:color w:val="000000"/>
-          <w:shd w:val="clear" w:color="auto" w:fill="FFFFFF"/>
-        </w:rPr>
-        <w:t> or </w:t>
-      </w:r>
-      <w:r>
-        <w:rPr>
-          <w:rStyle w:val="Emphasis"/>
-          <w:rFonts w:cstheme="minorHAnsi"/>
-          <w:color w:val="000000"/>
-          <w:shd w:val="clear" w:color="auto" w:fill="FFFFFF"/>
-        </w:rPr>
-        <w:t>nibble</w:t>
-      </w:r>
-      <w:r>
-        <w:rPr>
-          <w:rFonts w:cstheme="minorHAnsi"/>
-          <w:color w:val="000000"/>
-          <w:shd w:val="clear" w:color="auto" w:fill="FFFFFF"/>
-        </w:rPr>
-        <w:t> - A 4-bit value, the lowest 4 bits of the instruction</w:t>
-      </w:r>
-      <w:r>
-        <w:rPr>
-          <w:rFonts w:cstheme="minorHAnsi"/>
-          <w:color w:val="000000"/>
-          <w:shd w:val="clear" w:color="auto" w:fill="FFFFFF"/>
-        </w:rPr>
-        <w:t xml:space="preserve"> (1 digit)</w:t>
-      </w:r>
-    </w:p>
-    <w:p>
-      <w:pPr>
-        <w:pStyle w:val="ListParagraph"/>
-        <w:numPr>
-          <w:ilvl w:val="0"/>
-          <w:numId w:val="1"/>
-        </w:numPr>
-        <w:rPr>
-          <w:rFonts w:cstheme="minorHAnsi"/>
-        </w:rPr>
-      </w:pPr>
-      <w:r>
-        <w:rPr>
-          <w:rStyle w:val="Emphasis"/>
-          <w:rFonts w:cstheme="minorHAnsi"/>
-          <w:color w:val="000000"/>
-          <w:shd w:val="clear" w:color="auto" w:fill="FFFFFF"/>
-        </w:rPr>
-        <w:t>x</w:t>
-      </w:r>
-      <w:r>
-        <w:rPr>
-          <w:rFonts w:cstheme="minorHAnsi"/>
-          <w:color w:val="000000"/>
-          <w:shd w:val="clear" w:color="auto" w:fill="FFFFFF"/>
-        </w:rPr>
-        <w:t> - A 4-bit value, the lower 4 bits of the high byte of the instruction</w:t>
-      </w:r>
-      <w:r>
-        <w:rPr>
-          <w:rFonts w:cstheme="minorHAnsi"/>
-          <w:color w:val="000000"/>
-          <w:shd w:val="clear" w:color="auto" w:fill="FFFFFF"/>
-        </w:rPr>
-        <w:t xml:space="preserve"> (1 digit)</w:t>
-      </w:r>
-    </w:p>
-    <w:p>
-      <w:pPr>
-        <w:pStyle w:val="ListParagraph"/>
-        <w:numPr>
-          <w:ilvl w:val="0"/>
-          <w:numId w:val="1"/>
-        </w:numPr>
-        <w:rPr>
-          <w:rFonts w:cstheme="minorHAnsi"/>
-        </w:rPr>
-      </w:pPr>
-      <w:r>
-        <w:rPr>
-          <w:rStyle w:val="Emphasis"/>
-          <w:rFonts w:cstheme="minorHAnsi"/>
-          <w:color w:val="000000"/>
-          <w:shd w:val="clear" w:color="auto" w:fill="FFFFFF"/>
-        </w:rPr>
-        <w:t>y</w:t>
-      </w:r>
-      <w:r>
-        <w:rPr>
-          <w:rFonts w:cstheme="minorHAnsi"/>
-          <w:color w:val="000000"/>
-          <w:shd w:val="clear" w:color="auto" w:fill="FFFFFF"/>
-        </w:rPr>
-        <w:t> - A 4-bit value, the upper 4 bits of the low byte of the instruction</w:t>
-      </w:r>
-      <w:r>
-        <w:rPr>
-          <w:rFonts w:cstheme="minorHAnsi"/>
-          <w:color w:val="000000"/>
-          <w:shd w:val="clear" w:color="auto" w:fill="FFFFFF"/>
-        </w:rPr>
-        <w:t xml:space="preserve"> (1 digit)</w:t>
-      </w:r>
-    </w:p>
-    <w:p>
-      <w:pPr>
-        <w:pStyle w:val="ListParagraph"/>
-        <w:numPr>
-          <w:ilvl w:val="0"/>
-          <w:numId w:val="1"/>
-        </w:numPr>
-        <w:rPr>
-          <w:rFonts w:cstheme="minorHAnsi"/>
-        </w:rPr>
-      </w:pPr>
-      <w:r>
-        <w:rPr>
-          <w:rStyle w:val="Emphasis"/>
-          <w:rFonts w:cstheme="minorHAnsi"/>
-          <w:color w:val="000000"/>
-          <w:shd w:val="clear" w:color="auto" w:fill="FFFFFF"/>
-        </w:rPr>
-        <w:t>kk</w:t>
-      </w:r>
-      <w:r>
-        <w:rPr>
-          <w:rFonts w:cstheme="minorHAnsi"/>
-          <w:color w:val="000000"/>
-          <w:shd w:val="clear" w:color="auto" w:fill="FFFFFF"/>
-        </w:rPr>
-        <w:t> or </w:t>
-      </w:r>
-      <w:r>
-        <w:rPr>
-          <w:rStyle w:val="Emphasis"/>
-          <w:rFonts w:cstheme="minorHAnsi"/>
-          <w:color w:val="000000"/>
-          <w:shd w:val="clear" w:color="auto" w:fill="FFFFFF"/>
-        </w:rPr>
-        <w:t>byte</w:t>
-      </w:r>
-      <w:r>
-        <w:rPr>
-          <w:rFonts w:cstheme="minorHAnsi"/>
-          <w:color w:val="000000"/>
-          <w:shd w:val="clear" w:color="auto" w:fill="FFFFFF"/>
-        </w:rPr>
-        <w:t> - An 8-bit value, the lowest 8 bits of the instruction</w:t>
-      </w:r>
-      <w:r>
-        <w:rPr>
-          <w:rFonts w:cstheme="minorHAnsi"/>
-          <w:color w:val="000000"/>
-          <w:shd w:val="clear" w:color="auto" w:fill="FFFFFF"/>
-        </w:rPr>
-        <w:t xml:space="preserve"> (2 digits)</w:t>
-      </w:r>
-    </w:p>
-    <w:p>
-      <w:pPr>
-        <w:pStyle w:val="ListParagraph"/>
-        <w:numPr>
-          <w:ilvl w:val="0"/>
-          <w:numId w:val="1"/>
-        </w:numPr>
-        <w:rPr>
-          <w:rFonts w:cstheme="minorHAnsi"/>
-        </w:rPr>
-      </w:pPr>
-      <w:proofErr w:type="spellStart"/>
-      <w:r>
-        <w:rPr>
-          <w:rStyle w:val="Emphasis"/>
-          <w:rFonts w:cstheme="minorHAnsi"/>
-          <w:color w:val="000000"/>
-          <w:shd w:val="clear" w:color="auto" w:fill="FFFFFF"/>
-        </w:rPr>
         <w:t>Vx</w:t>
       </w:r>
       <w:proofErr w:type="spellEnd"/>
@@ -738,17 +609,16 @@
           <w:szCs w:val="20"/>
         </w:rPr>
       </w:pPr>
-      <w:bookmarkStart w:id="0" w:name="0nnn"/>
-      <w:r>
-        <w:rPr>
-          <w:rStyle w:val="Strong"/>
-          <w:rFonts w:ascii="Courier New" w:hAnsi="Courier New" w:cs="Courier New"/>
-          <w:color w:val="000000"/>
-          <w:sz w:val="20"/>
-          <w:szCs w:val="20"/>
-          <w:shd w:val="clear" w:color="auto" w:fill="FFFFFF"/>
-        </w:rPr>
-        <w:lastRenderedPageBreak/>
+      <w:bookmarkStart w:id="1" w:name="0nnn"/>
+      <w:r>
+        <w:rPr>
+          <w:rStyle w:val="Strong"/>
+          <w:rFonts w:ascii="Courier New" w:hAnsi="Courier New" w:cs="Courier New"/>
+          <w:color w:val="000000"/>
+          <w:sz w:val="20"/>
+          <w:szCs w:val="20"/>
+          <w:shd w:val="clear" w:color="auto" w:fill="FFFFFF"/>
+        </w:rPr>
         <w:t>0</w:t>
       </w:r>
       <w:r>
@@ -764,7 +634,7 @@
         </w:rPr>
         <w:t>nnn</w:t>
       </w:r>
-      <w:bookmarkEnd w:id="0"/>
+      <w:bookmarkEnd w:id="1"/>
       <w:r>
         <w:rPr>
           <w:rStyle w:val="Strong"/>
@@ -891,7 +761,7 @@
           <w:szCs w:val="20"/>
         </w:rPr>
       </w:pPr>
-      <w:bookmarkStart w:id="1" w:name="00E0"/>
+      <w:bookmarkStart w:id="2" w:name="00E0"/>
       <w:r>
         <w:rPr>
           <w:rStyle w:val="Strong"/>
@@ -903,7 +773,7 @@
         </w:rPr>
         <w:t>00E0</w:t>
       </w:r>
-      <w:bookmarkEnd w:id="1"/>
+      <w:bookmarkEnd w:id="2"/>
       <w:r>
         <w:rPr>
           <w:rStyle w:val="Strong"/>
@@ -943,7 +813,7 @@
         </w:rPr>
         <w:br/>
       </w:r>
-      <w:bookmarkStart w:id="2" w:name="00EE"/>
+      <w:bookmarkStart w:id="3" w:name="00EE"/>
     </w:p>
     <w:p>
       <w:pPr>
@@ -968,7 +838,7 @@
         </w:rPr>
         <w:t>00EE</w:t>
       </w:r>
-      <w:bookmarkEnd w:id="2"/>
+      <w:bookmarkEnd w:id="3"/>
       <w:r>
         <w:rPr>
           <w:rStyle w:val="Strong"/>
@@ -1036,16 +906,17 @@
         </w:rPr>
         <w:br/>
       </w:r>
-      <w:bookmarkStart w:id="3" w:name="1nnn"/>
-      <w:r>
-        <w:rPr>
-          <w:rStyle w:val="Strong"/>
-          <w:rFonts w:ascii="Courier New" w:hAnsi="Courier New" w:cs="Courier New"/>
-          <w:color w:val="000000"/>
-          <w:sz w:val="20"/>
-          <w:szCs w:val="20"/>
-          <w:shd w:val="clear" w:color="auto" w:fill="FFFFFF"/>
-        </w:rPr>
+      <w:bookmarkStart w:id="4" w:name="1nnn"/>
+      <w:r>
+        <w:rPr>
+          <w:rStyle w:val="Strong"/>
+          <w:rFonts w:ascii="Courier New" w:hAnsi="Courier New" w:cs="Courier New"/>
+          <w:color w:val="000000"/>
+          <w:sz w:val="20"/>
+          <w:szCs w:val="20"/>
+          <w:shd w:val="clear" w:color="auto" w:fill="FFFFFF"/>
+        </w:rPr>
+        <w:lastRenderedPageBreak/>
         <w:t>1</w:t>
       </w:r>
       <w:r>
@@ -1061,7 +932,7 @@
         </w:rPr>
         <w:t>nnn</w:t>
       </w:r>
-      <w:bookmarkEnd w:id="3"/>
+      <w:bookmarkEnd w:id="4"/>
       <w:r>
         <w:rPr>
           <w:rStyle w:val="Strong"/>
@@ -1172,7 +1043,7 @@
         </w:rPr>
         <w:t>.</w:t>
       </w:r>
-      <w:bookmarkStart w:id="4" w:name="2nnn"/>
+      <w:bookmarkStart w:id="5" w:name="2nnn"/>
     </w:p>
     <w:p>
       <w:pPr>
@@ -1207,7 +1078,7 @@
         </w:rPr>
         <w:t>nnn</w:t>
       </w:r>
-      <w:bookmarkEnd w:id="4"/>
+      <w:bookmarkEnd w:id="5"/>
       <w:r>
         <w:rPr>
           <w:rStyle w:val="Strong"/>
@@ -1336,7 +1207,7 @@
         </w:rPr>
         <w:br/>
       </w:r>
-      <w:bookmarkStart w:id="5" w:name="3xkk"/>
+      <w:bookmarkStart w:id="6" w:name="3xkk"/>
       <w:r>
         <w:rPr>
           <w:rStyle w:val="Strong"/>
@@ -1361,7 +1232,7 @@
         </w:rPr>
         <w:t>xkk</w:t>
       </w:r>
-      <w:bookmarkEnd w:id="5"/>
+      <w:bookmarkEnd w:id="6"/>
       <w:r>
         <w:rPr>
           <w:rStyle w:val="Strong"/>
@@ -1475,6 +1346,7 @@
         </w:rPr>
         <w:t> = </w:t>
       </w:r>
+      <w:proofErr w:type="spellStart"/>
       <w:r>
         <w:rPr>
           <w:rStyle w:val="Emphasis"/>
@@ -1486,6 +1358,7 @@
         </w:rPr>
         <w:t>kk</w:t>
       </w:r>
+      <w:proofErr w:type="spellEnd"/>
       <w:r>
         <w:rPr>
           <w:rFonts w:ascii="Courier New" w:hAnsi="Courier New" w:cs="Courier New"/>
@@ -1548,6 +1421,7 @@
         </w:rPr>
         <w:t> to </w:t>
       </w:r>
+      <w:proofErr w:type="spellStart"/>
       <w:r>
         <w:rPr>
           <w:rStyle w:val="Emphasis"/>
@@ -1559,6 +1433,7 @@
         </w:rPr>
         <w:t>kk</w:t>
       </w:r>
+      <w:proofErr w:type="spellEnd"/>
       <w:r>
         <w:rPr>
           <w:rFonts w:ascii="Courier New" w:hAnsi="Courier New" w:cs="Courier New"/>
@@ -1587,7 +1462,7 @@
         </w:rPr>
         <w:br/>
       </w:r>
-      <w:bookmarkStart w:id="6" w:name="4xkk"/>
+      <w:bookmarkStart w:id="7" w:name="4xkk"/>
       <w:r>
         <w:rPr>
           <w:rStyle w:val="Strong"/>
@@ -1612,7 +1487,7 @@
         </w:rPr>
         <w:t>xkk</w:t>
       </w:r>
-      <w:bookmarkEnd w:id="6"/>
+      <w:bookmarkEnd w:id="7"/>
       <w:r>
         <w:rPr>
           <w:rStyle w:val="Strong"/>
@@ -1726,6 +1601,7 @@
         </w:rPr>
         <w:t> != </w:t>
       </w:r>
+      <w:proofErr w:type="spellStart"/>
       <w:r>
         <w:rPr>
           <w:rStyle w:val="Emphasis"/>
@@ -1737,6 +1613,7 @@
         </w:rPr>
         <w:t>kk</w:t>
       </w:r>
+      <w:proofErr w:type="spellEnd"/>
       <w:r>
         <w:rPr>
           <w:rFonts w:ascii="Courier New" w:hAnsi="Courier New" w:cs="Courier New"/>
@@ -1799,6 +1676,7 @@
         </w:rPr>
         <w:t> to </w:t>
       </w:r>
+      <w:proofErr w:type="spellStart"/>
       <w:r>
         <w:rPr>
           <w:rStyle w:val="Emphasis"/>
@@ -1810,6 +1688,7 @@
         </w:rPr>
         <w:t>kk</w:t>
       </w:r>
+      <w:proofErr w:type="spellEnd"/>
       <w:r>
         <w:rPr>
           <w:rFonts w:ascii="Courier New" w:hAnsi="Courier New" w:cs="Courier New"/>
@@ -1838,7 +1717,7 @@
         </w:rPr>
         <w:br/>
       </w:r>
-      <w:bookmarkStart w:id="7" w:name="5xy0"/>
+      <w:bookmarkStart w:id="8" w:name="5xy0"/>
       <w:r>
         <w:rPr>
           <w:rStyle w:val="Strong"/>
@@ -1874,7 +1753,7 @@
         </w:rPr>
         <w:t>0</w:t>
       </w:r>
-      <w:bookmarkEnd w:id="7"/>
+      <w:bookmarkEnd w:id="8"/>
       <w:r>
         <w:rPr>
           <w:rStyle w:val="Strong"/>
@@ -2137,7 +2016,7 @@
         </w:rPr>
         <w:br/>
       </w:r>
-      <w:bookmarkStart w:id="8" w:name="6xkk"/>
+      <w:bookmarkStart w:id="9" w:name="6xkk"/>
       <w:r>
         <w:rPr>
           <w:rStyle w:val="Strong"/>
@@ -2162,7 +2041,7 @@
         </w:rPr>
         <w:t>xkk</w:t>
       </w:r>
-      <w:bookmarkEnd w:id="8"/>
+      <w:bookmarkEnd w:id="9"/>
       <w:r>
         <w:rPr>
           <w:rStyle w:val="Strong"/>
@@ -2276,6 +2155,7 @@
         </w:rPr>
         <w:t> = </w:t>
       </w:r>
+      <w:proofErr w:type="spellStart"/>
       <w:r>
         <w:rPr>
           <w:rStyle w:val="Emphasis"/>
@@ -2287,6 +2167,7 @@
         </w:rPr>
         <w:t>kk</w:t>
       </w:r>
+      <w:proofErr w:type="spellEnd"/>
       <w:r>
         <w:rPr>
           <w:rFonts w:ascii="Courier New" w:hAnsi="Courier New" w:cs="Courier New"/>
@@ -2316,6 +2197,7 @@
         </w:rPr>
         <w:t>The interpreter puts the value </w:t>
       </w:r>
+      <w:proofErr w:type="spellStart"/>
       <w:r>
         <w:rPr>
           <w:rStyle w:val="Emphasis"/>
@@ -2327,6 +2209,7 @@
         </w:rPr>
         <w:t>kk</w:t>
       </w:r>
+      <w:proofErr w:type="spellEnd"/>
       <w:r>
         <w:rPr>
           <w:rFonts w:ascii="Courier New" w:hAnsi="Courier New" w:cs="Courier New"/>
@@ -2388,7 +2271,7 @@
         </w:rPr>
         <w:br/>
       </w:r>
-      <w:bookmarkStart w:id="9" w:name="7xkk"/>
+      <w:bookmarkStart w:id="10" w:name="7xkk"/>
       <w:r>
         <w:rPr>
           <w:rStyle w:val="Strong"/>
@@ -2413,7 +2296,7 @@
         </w:rPr>
         <w:t>xkk</w:t>
       </w:r>
-      <w:bookmarkEnd w:id="9"/>
+      <w:bookmarkEnd w:id="10"/>
       <w:r>
         <w:rPr>
           <w:rStyle w:val="Strong"/>
@@ -2560,6 +2443,7 @@
         </w:rPr>
         <w:t> + </w:t>
       </w:r>
+      <w:proofErr w:type="spellStart"/>
       <w:r>
         <w:rPr>
           <w:rStyle w:val="Emphasis"/>
@@ -2571,6 +2455,7 @@
         </w:rPr>
         <w:t>kk</w:t>
       </w:r>
+      <w:proofErr w:type="spellEnd"/>
       <w:r>
         <w:rPr>
           <w:rFonts w:ascii="Courier New" w:hAnsi="Courier New" w:cs="Courier New"/>
@@ -2705,7 +2590,7 @@
         </w:rPr>
         <w:br/>
       </w:r>
-      <w:bookmarkStart w:id="10" w:name="8xy0"/>
+      <w:bookmarkStart w:id="11" w:name="8xy0"/>
       <w:r>
         <w:rPr>
           <w:rStyle w:val="Strong"/>
@@ -2741,7 +2626,7 @@
         </w:rPr>
         <w:t>0</w:t>
       </w:r>
-      <w:bookmarkEnd w:id="10"/>
+      <w:bookmarkEnd w:id="11"/>
       <w:r>
         <w:rPr>
           <w:rStyle w:val="Strong"/>
@@ -3004,7 +2889,7 @@
         </w:rPr>
         <w:br/>
       </w:r>
-      <w:bookmarkStart w:id="11" w:name="8xy1"/>
+      <w:bookmarkStart w:id="12" w:name="8xy1"/>
       <w:r>
         <w:rPr>
           <w:rStyle w:val="Strong"/>
@@ -3040,7 +2925,7 @@
         </w:rPr>
         <w:t>1</w:t>
       </w:r>
-      <w:bookmarkEnd w:id="11"/>
+      <w:bookmarkEnd w:id="12"/>
       <w:r>
         <w:rPr>
           <w:rStyle w:val="Strong"/>
@@ -3316,7 +3201,6 @@
           <w:szCs w:val="20"/>
           <w:shd w:val="clear" w:color="auto" w:fill="FFFFFF"/>
         </w:rPr>
-        <w:lastRenderedPageBreak/>
         <w:t>V</w:t>
       </w:r>
       <w:r>
@@ -3373,7 +3257,7 @@
         <w:br/>
       </w:r>
     </w:p>
-    <w:bookmarkStart w:id="12" w:name="8xy2"/>
+    <w:bookmarkStart w:id="13" w:name="8xy2"/>
     <w:p>
       <w:pPr>
         <w:rPr>
@@ -3412,7 +3296,7 @@
                 <wp:cNvGraphicFramePr/>
                 <a:graphic xmlns:a="http://schemas.openxmlformats.org/drawingml/2006/main">
                   <a:graphicData uri="http://schemas.microsoft.com/office/word/2010/wordprocessingInk">
-                    <w14:contentPart bwMode="auto" r:id="rId8">
+                    <w14:contentPart bwMode="auto" r:id="rId7">
                       <w14:nvContentPartPr>
                         <w14:cNvContentPartPr/>
                       </w14:nvContentPartPr>
@@ -3495,7 +3379,7 @@
         </w:rPr>
         <w:t>2</w:t>
       </w:r>
-      <w:bookmarkEnd w:id="12"/>
+      <w:bookmarkEnd w:id="13"/>
       <w:r>
         <w:rPr>
           <w:rStyle w:val="Strong"/>
@@ -3846,7 +3730,7 @@
         </w:rPr>
         <w:br/>
       </w:r>
-      <w:bookmarkStart w:id="13" w:name="8xy3"/>
+      <w:bookmarkStart w:id="14" w:name="8xy3"/>
       <w:r>
         <w:rPr>
           <w:rStyle w:val="Strong"/>
@@ -3882,7 +3766,7 @@
         </w:rPr>
         <w:t>3</w:t>
       </w:r>
-      <w:bookmarkEnd w:id="13"/>
+      <w:bookmarkEnd w:id="14"/>
       <w:r>
         <w:rPr>
           <w:rStyle w:val="Strong"/>
@@ -4092,6 +3976,7 @@
           <w:szCs w:val="20"/>
           <w:shd w:val="clear" w:color="auto" w:fill="FFFFFF"/>
         </w:rPr>
+        <w:lastRenderedPageBreak/>
         <w:t xml:space="preserve">Performs a bitwise exclusive OR on the values of </w:t>
       </w:r>
       <w:proofErr w:type="spellStart"/>
@@ -4233,7 +4118,7 @@
         </w:rPr>
         <w:br/>
       </w:r>
-      <w:bookmarkStart w:id="14" w:name="8xy4"/>
+      <w:bookmarkStart w:id="15" w:name="8xy4"/>
       <w:r>
         <w:rPr>
           <w:rStyle w:val="Strong"/>
@@ -4269,7 +4154,7 @@
         </w:rPr>
         <w:t>4</w:t>
       </w:r>
-      <w:bookmarkEnd w:id="14"/>
+      <w:bookmarkEnd w:id="15"/>
       <w:r>
         <w:rPr>
           <w:rStyle w:val="Strong"/>
@@ -4609,7 +4494,7 @@
         </w:rPr>
         <w:br/>
       </w:r>
-      <w:bookmarkStart w:id="15" w:name="8xy5"/>
+      <w:bookmarkStart w:id="16" w:name="8xy5"/>
       <w:r>
         <w:rPr>
           <w:rStyle w:val="Strong"/>
@@ -4645,7 +4530,7 @@
         </w:rPr>
         <w:t>5</w:t>
       </w:r>
-      <w:bookmarkEnd w:id="15"/>
+      <w:bookmarkEnd w:id="16"/>
       <w:r>
         <w:rPr>
           <w:rStyle w:val="Strong"/>
@@ -5040,7 +4925,7 @@
         </w:rPr>
         <w:br/>
       </w:r>
-      <w:bookmarkStart w:id="16" w:name="8xy6"/>
+      <w:bookmarkStart w:id="17" w:name="8xy6"/>
       <w:r>
         <w:rPr>
           <w:rStyle w:val="Strong"/>
@@ -5076,7 +4961,7 @@
         </w:rPr>
         <w:t>6</w:t>
       </w:r>
-      <w:bookmarkEnd w:id="16"/>
+      <w:bookmarkEnd w:id="17"/>
       <w:r>
         <w:rPr>
           <w:rStyle w:val="Strong"/>
@@ -5305,7 +5190,7 @@
         </w:rPr>
         <w:br/>
       </w:r>
-      <w:bookmarkStart w:id="17" w:name="8xy7"/>
+      <w:bookmarkStart w:id="18" w:name="8xy7"/>
       <w:r>
         <w:rPr>
           <w:rStyle w:val="Strong"/>
@@ -5341,7 +5226,7 @@
         </w:rPr>
         <w:t>7</w:t>
       </w:r>
-      <w:bookmarkEnd w:id="17"/>
+      <w:bookmarkEnd w:id="18"/>
       <w:r>
         <w:rPr>
           <w:rStyle w:val="Strong"/>
@@ -5758,7 +5643,7 @@
         </w:rPr>
         <w:br/>
       </w:r>
-      <w:bookmarkStart w:id="18" w:name="8xyE"/>
+      <w:bookmarkStart w:id="19" w:name="8xyE"/>
       <w:r>
         <w:rPr>
           <w:rStyle w:val="Strong"/>
@@ -5794,7 +5679,7 @@
         </w:rPr>
         <w:t>E</w:t>
       </w:r>
-      <w:bookmarkEnd w:id="18"/>
+      <w:bookmarkEnd w:id="19"/>
       <w:r>
         <w:rPr>
           <w:rStyle w:val="Strong"/>
@@ -6009,7 +5894,7 @@
         </w:rPr>
         <w:br/>
       </w:r>
-      <w:bookmarkStart w:id="19" w:name="9xy0"/>
+      <w:bookmarkStart w:id="20" w:name="9xy0"/>
       <w:r>
         <w:rPr>
           <w:rStyle w:val="Strong"/>
@@ -6045,7 +5930,7 @@
         </w:rPr>
         <w:t>0</w:t>
       </w:r>
-      <w:bookmarkEnd w:id="19"/>
+      <w:bookmarkEnd w:id="20"/>
       <w:r>
         <w:rPr>
           <w:rStyle w:val="Strong"/>
@@ -6320,7 +6205,7 @@
         </w:rPr>
         <w:br/>
       </w:r>
-      <w:bookmarkStart w:id="20" w:name="Annn"/>
+      <w:bookmarkStart w:id="21" w:name="Annn"/>
     </w:p>
     <w:p>
       <w:pPr>
@@ -6356,7 +6241,6 @@
           <w:szCs w:val="20"/>
           <w:shd w:val="clear" w:color="auto" w:fill="FFFFFF"/>
         </w:rPr>
-        <w:lastRenderedPageBreak/>
         <w:t>A</w:t>
       </w:r>
       <w:r>
@@ -6372,7 +6256,7 @@
         </w:rPr>
         <w:t>nnn</w:t>
       </w:r>
-      <w:bookmarkEnd w:id="20"/>
+      <w:bookmarkEnd w:id="21"/>
       <w:proofErr w:type="spellEnd"/>
       <w:r>
         <w:rPr>
@@ -6502,7 +6386,7 @@
         </w:rPr>
         <w:br/>
       </w:r>
-      <w:bookmarkStart w:id="21" w:name="Bnnn"/>
+      <w:bookmarkStart w:id="22" w:name="Bnnn"/>
       <w:proofErr w:type="spellStart"/>
       <w:r>
         <w:rPr>
@@ -6528,7 +6412,7 @@
         </w:rPr>
         <w:t>nnn</w:t>
       </w:r>
-      <w:bookmarkEnd w:id="21"/>
+      <w:bookmarkEnd w:id="22"/>
       <w:proofErr w:type="spellEnd"/>
       <w:r>
         <w:rPr>
@@ -6658,7 +6542,7 @@
         </w:rPr>
         <w:br/>
       </w:r>
-      <w:bookmarkStart w:id="22" w:name="Cxkk"/>
+      <w:bookmarkStart w:id="23" w:name="Cxkk"/>
       <w:proofErr w:type="spellStart"/>
       <w:r>
         <w:rPr>
@@ -6684,7 +6568,7 @@
         </w:rPr>
         <w:t>xkk</w:t>
       </w:r>
-      <w:bookmarkEnd w:id="22"/>
+      <w:bookmarkEnd w:id="23"/>
       <w:proofErr w:type="spellEnd"/>
       <w:r>
         <w:rPr>
@@ -6842,6 +6726,7 @@
         </w:rPr>
         <w:t> AND </w:t>
       </w:r>
+      <w:proofErr w:type="spellStart"/>
       <w:r>
         <w:rPr>
           <w:rStyle w:val="Emphasis"/>
@@ -6853,6 +6738,7 @@
         </w:rPr>
         <w:t>kk</w:t>
       </w:r>
+      <w:proofErr w:type="spellEnd"/>
       <w:r>
         <w:rPr>
           <w:rFonts w:ascii="Courier New" w:hAnsi="Courier New" w:cs="Courier New"/>
@@ -6968,15 +6854,14 @@
         </w:rPr>
         <w:br/>
       </w:r>
-      <w:bookmarkStart w:id="23" w:name="_GoBack"/>
-      <w:bookmarkEnd w:id="23"/>
-      <w:r>
-        <w:rPr>
-          <w:rFonts w:ascii="Courier New" w:hAnsi="Courier New" w:cs="Courier New"/>
-          <w:color w:val="000000"/>
-          <w:sz w:val="20"/>
-          <w:szCs w:val="20"/>
-        </w:rPr>
+      <w:r>
+        <w:rPr>
+          <w:rFonts w:ascii="Courier New" w:hAnsi="Courier New" w:cs="Courier New"/>
+          <w:color w:val="000000"/>
+          <w:sz w:val="20"/>
+          <w:szCs w:val="20"/>
+        </w:rPr>
+        <w:lastRenderedPageBreak/>
         <w:br/>
       </w:r>
       <w:bookmarkStart w:id="24" w:name="Dxyn"/>
@@ -8623,7 +8508,6 @@
           <w:szCs w:val="20"/>
           <w:shd w:val="clear" w:color="auto" w:fill="FFFFFF"/>
         </w:rPr>
-        <w:lastRenderedPageBreak/>
         <w:t>F</w:t>
       </w:r>
       <w:r>
@@ -9132,6 +9016,7 @@
           <w:szCs w:val="20"/>
           <w:shd w:val="clear" w:color="auto" w:fill="FFFFFF"/>
         </w:rPr>
+        <w:lastRenderedPageBreak/>
         <w:t xml:space="preserve">Store BCD representation of </w:t>
       </w:r>
       <w:proofErr w:type="spellStart"/>
@@ -9957,7 +9842,7 @@
       </w:pPr>
     </w:pPrDefault>
   </w:docDefaults>
-  <w:latentStyles w:defLockedState="0" w:defUIPriority="99" w:defSemiHidden="0" w:defUnhideWhenUsed="0" w:defQFormat="0" w:count="375">
+  <w:latentStyles w:defLockedState="0" w:defUIPriority="99" w:defSemiHidden="0" w:defUnhideWhenUsed="0" w:defQFormat="0" w:count="376">
     <w:lsdException w:name="Normal" w:uiPriority="0" w:qFormat="1"/>
     <w:lsdException w:name="heading 1" w:uiPriority="9" w:qFormat="1"/>
     <w:lsdException w:name="heading 2" w:semiHidden="1" w:uiPriority="9" w:unhideWhenUsed="1" w:qFormat="1"/>
@@ -10063,7 +9948,6 @@
     <w:lsdException w:name="HTML Sample" w:semiHidden="1" w:unhideWhenUsed="1"/>
     <w:lsdException w:name="HTML Typewriter" w:semiHidden="1" w:unhideWhenUsed="1"/>
     <w:lsdException w:name="HTML Variable" w:semiHidden="1" w:unhideWhenUsed="1"/>
-    <w:lsdException w:name="Normal Table" w:semiHidden="1" w:unhideWhenUsed="1"/>
     <w:lsdException w:name="annotation subject" w:semiHidden="1" w:unhideWhenUsed="1"/>
     <w:lsdException w:name="No List" w:semiHidden="1" w:unhideWhenUsed="1"/>
     <w:lsdException w:name="Outline List 1" w:semiHidden="1" w:unhideWhenUsed="1"/>
@@ -10110,10 +9994,8 @@
     <w:lsdException w:name="Table Subtle 2" w:semiHidden="1" w:unhideWhenUsed="1"/>
     <w:lsdException w:name="Table Web 1" w:semiHidden="1" w:unhideWhenUsed="1"/>
     <w:lsdException w:name="Table Web 2" w:semiHidden="1" w:unhideWhenUsed="1"/>
-    <w:lsdException w:name="Table Web 3" w:semiHidden="1" w:unhideWhenUsed="1"/>
     <w:lsdException w:name="Balloon Text" w:semiHidden="1" w:unhideWhenUsed="1"/>
     <w:lsdException w:name="Table Grid" w:uiPriority="39"/>
-    <w:lsdException w:name="Table Theme" w:semiHidden="1" w:unhideWhenUsed="1"/>
     <w:lsdException w:name="Placeholder Text" w:semiHidden="1"/>
     <w:lsdException w:name="No Spacing" w:uiPriority="1" w:qFormat="1"/>
     <w:lsdException w:name="Light Shading" w:uiPriority="60"/>
@@ -10333,6 +10215,7 @@
     <w:lsdException w:name="Smart Hyperlink" w:semiHidden="1" w:unhideWhenUsed="1"/>
     <w:lsdException w:name="Hashtag" w:semiHidden="1" w:unhideWhenUsed="1"/>
     <w:lsdException w:name="Unresolved Mention" w:semiHidden="1" w:unhideWhenUsed="1"/>
+    <w:lsdException w:name="Smart Link" w:semiHidden="1" w:unhideWhenUsed="1"/>
   </w:latentStyles>
   <w:style w:type="paragraph" w:default="1" w:styleId="Normal">
     <w:name w:val="Normal"/>

</xml_diff>